<commit_message>
daftar isi + tabel + gambar
</commit_message>
<xml_diff>
--- a/KP/Word/UNIKOM_Maya Hermawati_Hengky Saputra_ Andrew CH Tooy_Bab 2.docx
+++ b/KP/Word/UNIKOM_Maya Hermawati_Hengky Saputra_ Andrew CH Tooy_Bab 2.docx
@@ -264,7 +264,27 @@
           <w:szCs w:val="24"/>
           <w:lang w:val="en-US"/>
         </w:rPr>
-        <w:t xml:space="preserve">BBIC atau disebut Blackberry Innovation Center merupakan tempat pembuatan, pengembangan inovasi dan </w:t>
+        <w:t xml:space="preserve">BBIC atau disebut Blackberry Innovation Center merupakan tempat pembuatan, </w:t>
+      </w:r>
+      <w:proofErr w:type="gramStart"/>
+      <w:r>
+        <w:rPr>
+          <w:rFonts w:ascii="Times New Roman" w:hAnsi="Times New Roman" w:cs="Times New Roman"/>
+          <w:sz w:val="24"/>
+          <w:szCs w:val="24"/>
+          <w:lang w:val="en-US"/>
+        </w:rPr>
+        <w:t>pengembangan</w:t>
+      </w:r>
+      <w:proofErr w:type="gramEnd"/>
+      <w:r>
+        <w:rPr>
+          <w:rFonts w:ascii="Times New Roman" w:hAnsi="Times New Roman" w:cs="Times New Roman"/>
+          <w:sz w:val="24"/>
+          <w:szCs w:val="24"/>
+          <w:lang w:val="en-US"/>
+        </w:rPr>
+        <w:t xml:space="preserve"> inovasi dan </w:t>
       </w:r>
       <w:r>
         <w:rPr>
@@ -315,8 +335,19 @@
           <w:szCs w:val="24"/>
           <w:lang w:val="en-US"/>
         </w:rPr>
-        <w:t xml:space="preserve"> pengembangan :</w:t>
-      </w:r>
+        <w:t xml:space="preserve"> </w:t>
+      </w:r>
+      <w:proofErr w:type="gramStart"/>
+      <w:r>
+        <w:rPr>
+          <w:rFonts w:ascii="Times New Roman" w:hAnsi="Times New Roman" w:cs="Times New Roman"/>
+          <w:sz w:val="24"/>
+          <w:szCs w:val="24"/>
+          <w:lang w:val="en-US"/>
+        </w:rPr>
+        <w:t>pengembangan :</w:t>
+      </w:r>
+      <w:proofErr w:type="gramEnd"/>
     </w:p>
     <w:p>
       <w:pPr>
@@ -591,7 +622,47 @@
           <w:szCs w:val="24"/>
           <w:lang w:val="en-US"/>
         </w:rPr>
-        <w:t xml:space="preserve">Merupakan pelatihan pembuatan dan pengembangan aplikasi  mobile berbasis Blackberry. Disini mahasiswa akan di training agar mendapatakan ilmu dalam pengembangan aplikasi blackberry dan juga memiliki kemapuan untuk berkompetisi </w:t>
+        <w:t xml:space="preserve">Merupakan pelatihan pembuatan dan pengembangan </w:t>
+      </w:r>
+      <w:proofErr w:type="gramStart"/>
+      <w:r>
+        <w:rPr>
+          <w:rFonts w:ascii="Times New Roman" w:hAnsi="Times New Roman" w:cs="Times New Roman"/>
+          <w:sz w:val="24"/>
+          <w:szCs w:val="24"/>
+          <w:lang w:val="en-US"/>
+        </w:rPr>
+        <w:t>aplikasi  mobile</w:t>
+      </w:r>
+      <w:proofErr w:type="gramEnd"/>
+      <w:r>
+        <w:rPr>
+          <w:rFonts w:ascii="Times New Roman" w:hAnsi="Times New Roman" w:cs="Times New Roman"/>
+          <w:sz w:val="24"/>
+          <w:szCs w:val="24"/>
+          <w:lang w:val="en-US"/>
+        </w:rPr>
+        <w:t xml:space="preserve"> berbasis Blackberry. Disini mahasiswa </w:t>
+      </w:r>
+      <w:proofErr w:type="gramStart"/>
+      <w:r>
+        <w:rPr>
+          <w:rFonts w:ascii="Times New Roman" w:hAnsi="Times New Roman" w:cs="Times New Roman"/>
+          <w:sz w:val="24"/>
+          <w:szCs w:val="24"/>
+          <w:lang w:val="en-US"/>
+        </w:rPr>
+        <w:t>akan</w:t>
+      </w:r>
+      <w:proofErr w:type="gramEnd"/>
+      <w:r>
+        <w:rPr>
+          <w:rFonts w:ascii="Times New Roman" w:hAnsi="Times New Roman" w:cs="Times New Roman"/>
+          <w:sz w:val="24"/>
+          <w:szCs w:val="24"/>
+          <w:lang w:val="en-US"/>
+        </w:rPr>
+        <w:t xml:space="preserve"> di training agar mendapatakan ilmu dalam pengembangan aplikasi blackberry dan juga memiliki kemapuan untuk berkompetisi </w:t>
       </w:r>
       <w:r>
         <w:rPr>
@@ -669,7 +740,25 @@
           <w:sz w:val="24"/>
           <w:szCs w:val="24"/>
         </w:rPr>
-        <w:t xml:space="preserve"> adalah untuk mempercepat industri komputasi mobile di indonesia dengan menyediakan siswa dengan ketrampilan, pendidikan dan pengalaman yang mereka butuhkan untuk mendapatkan pekerjaan dan membangun bisnis di sektor</w:t>
+        <w:t xml:space="preserve"> adalah untuk mempercepat industri komputasi mobile di </w:t>
+      </w:r>
+      <w:proofErr w:type="gramStart"/>
+      <w:r>
+        <w:rPr>
+          <w:rFonts w:ascii="Times New Roman" w:hAnsi="Times New Roman" w:cs="Times New Roman"/>
+          <w:sz w:val="24"/>
+          <w:szCs w:val="24"/>
+        </w:rPr>
+        <w:t>indonesia</w:t>
+      </w:r>
+      <w:proofErr w:type="gramEnd"/>
+      <w:r>
+        <w:rPr>
+          <w:rFonts w:ascii="Times New Roman" w:hAnsi="Times New Roman" w:cs="Times New Roman"/>
+          <w:sz w:val="24"/>
+          <w:szCs w:val="24"/>
+        </w:rPr>
+        <w:t xml:space="preserve"> dengan menyediakan siswa dengan ketrampilan, pendidikan dan pengalaman yang mereka butuhkan untuk mendapatkan pekerjaan dan membangun bisnis di sektor</w:t>
       </w:r>
       <w:r>
         <w:rPr>
@@ -821,8 +910,19 @@
           <w:szCs w:val="24"/>
           <w:lang w:val="en-US"/>
         </w:rPr>
-        <w:t xml:space="preserve"> kota</w:t>
-      </w:r>
+        <w:t xml:space="preserve"> </w:t>
+      </w:r>
+      <w:proofErr w:type="gramStart"/>
+      <w:r>
+        <w:rPr>
+          <w:rFonts w:ascii="Times New Roman" w:hAnsi="Times New Roman" w:cs="Times New Roman"/>
+          <w:sz w:val="24"/>
+          <w:szCs w:val="24"/>
+          <w:lang w:val="en-US"/>
+        </w:rPr>
+        <w:t>kota</w:t>
+      </w:r>
+      <w:proofErr w:type="gramEnd"/>
       <w:r>
         <w:rPr>
           <w:rFonts w:ascii="Times New Roman" w:hAnsi="Times New Roman" w:cs="Times New Roman"/>
@@ -1270,7 +1370,27 @@
           <w:szCs w:val="24"/>
           <w:lang w:val="en-US"/>
         </w:rPr>
-        <w:t>Huruf C dengan warna biru merupakan singkatan dari kata Center atau pusat. Yang berarti tempat berkumpulnya para developer blackberry yang memiliki tujuan yang sama yaitu mengembangkan teknologi mobile terbaru.</w:t>
+        <w:t xml:space="preserve">Huruf C dengan warna biru merupakan singkatan dari kata Center atau pusat. Yang berarti tempat berkumpulnya para developer blackberry yang memiliki tujuan yang </w:t>
+      </w:r>
+      <w:proofErr w:type="gramStart"/>
+      <w:r>
+        <w:rPr>
+          <w:rFonts w:ascii="Times New Roman" w:hAnsi="Times New Roman" w:cs="Times New Roman"/>
+          <w:sz w:val="24"/>
+          <w:szCs w:val="24"/>
+          <w:lang w:val="en-US"/>
+        </w:rPr>
+        <w:t>sama</w:t>
+      </w:r>
+      <w:proofErr w:type="gramEnd"/>
+      <w:r>
+        <w:rPr>
+          <w:rFonts w:ascii="Times New Roman" w:hAnsi="Times New Roman" w:cs="Times New Roman"/>
+          <w:sz w:val="24"/>
+          <w:szCs w:val="24"/>
+          <w:lang w:val="en-US"/>
+        </w:rPr>
+        <w:t xml:space="preserve"> yaitu mengembangkan teknologi mobile terbaru.</w:t>
       </w:r>
     </w:p>
     <w:p>
@@ -1296,7 +1416,27 @@
           <w:szCs w:val="24"/>
           <w:lang w:val="en-US"/>
         </w:rPr>
-        <w:t>Kalimat Blackberry Innovation Center ITB merupakan penjelasan bahwa blackberry bekerja sama dengan ITB untuk menciptakan para developer mobile platform blackberry.</w:t>
+        <w:t xml:space="preserve">Kalimat Blackberry Innovation Center ITB merupakan penjelasan bahwa blackberry bekerja </w:t>
+      </w:r>
+      <w:proofErr w:type="gramStart"/>
+      <w:r>
+        <w:rPr>
+          <w:rFonts w:ascii="Times New Roman" w:hAnsi="Times New Roman" w:cs="Times New Roman"/>
+          <w:sz w:val="24"/>
+          <w:szCs w:val="24"/>
+          <w:lang w:val="en-US"/>
+        </w:rPr>
+        <w:t>sama</w:t>
+      </w:r>
+      <w:proofErr w:type="gramEnd"/>
+      <w:r>
+        <w:rPr>
+          <w:rFonts w:ascii="Times New Roman" w:hAnsi="Times New Roman" w:cs="Times New Roman"/>
+          <w:sz w:val="24"/>
+          <w:szCs w:val="24"/>
+          <w:lang w:val="en-US"/>
+        </w:rPr>
+        <w:t xml:space="preserve"> dengan ITB untuk menciptakan para developer mobile platform blackberry.</w:t>
       </w:r>
     </w:p>
     <w:p>
@@ -1720,8 +1860,19 @@
           <w:szCs w:val="24"/>
           <w:lang w:val="en-US"/>
         </w:rPr>
-        <w:t xml:space="preserve"> kota</w:t>
-      </w:r>
+        <w:t xml:space="preserve"> </w:t>
+      </w:r>
+      <w:proofErr w:type="gramStart"/>
+      <w:r>
+        <w:rPr>
+          <w:rFonts w:ascii="Times New Roman" w:hAnsi="Times New Roman" w:cs="Times New Roman"/>
+          <w:sz w:val="24"/>
+          <w:szCs w:val="24"/>
+          <w:lang w:val="en-US"/>
+        </w:rPr>
+        <w:t>kota</w:t>
+      </w:r>
+      <w:proofErr w:type="gramEnd"/>
       <w:r>
         <w:rPr>
           <w:rFonts w:ascii="Times New Roman" w:hAnsi="Times New Roman" w:cs="Times New Roman"/>
@@ -1871,7 +2022,27 @@
           <w:szCs w:val="24"/>
           <w:lang w:val="en-US"/>
         </w:rPr>
-        <w:t>Berarti masing-masing divisi memiliki masing-masing pemimpin dibawah kuasa wakil direktur divisi.  Wakil direktur memiliki kuasa di bawah direktur utama di bantu oleh sekretaris internal.</w:t>
+        <w:t xml:space="preserve">Berarti masing-masing divisi memiliki masing-masing pemimpin dibawah kuasa wakil direktur divisi.  Wakil direktur memiliki kuasa di bawah direktur utama di </w:t>
+      </w:r>
+      <w:proofErr w:type="gramStart"/>
+      <w:r>
+        <w:rPr>
+          <w:rFonts w:ascii="Times New Roman" w:hAnsi="Times New Roman" w:cs="Times New Roman"/>
+          <w:sz w:val="24"/>
+          <w:szCs w:val="24"/>
+          <w:lang w:val="en-US"/>
+        </w:rPr>
+        <w:t>bantu</w:t>
+      </w:r>
+      <w:proofErr w:type="gramEnd"/>
+      <w:r>
+        <w:rPr>
+          <w:rFonts w:ascii="Times New Roman" w:hAnsi="Times New Roman" w:cs="Times New Roman"/>
+          <w:sz w:val="24"/>
+          <w:szCs w:val="24"/>
+          <w:lang w:val="en-US"/>
+        </w:rPr>
+        <w:t xml:space="preserve"> oleh sekretaris internal.</w:t>
       </w:r>
     </w:p>
     <w:p>
@@ -2689,7 +2860,27 @@
           <w:szCs w:val="24"/>
           <w:lang w:val="en-US"/>
         </w:rPr>
-        <w:t>Aplikasi-aplikasi dalam suatu paket biasanya memiliki antarmuka pengguna yang memiliki kesamaan sehingga memudahkan pengguna untuk mempelajari dan menggunakan setiap aplikasi. Seringkali, aplikasi ini memiliki kemampuan untuk saling berinteraksi satu sama lain sehingga menguntungkan pengguna. Contohnya, suatu lembar kerja dapat dibenamkan dalam suatu dokumen pengolah kata walaupun dibuat pada aplikasi lembar kerja yang terpisah</w:t>
+        <w:t xml:space="preserve">Aplikasi-aplikasi dalam suatu paket biasanya memiliki antarmuka pengguna yang memiliki kesamaan sehingga memudahkan pengguna untuk mempelajari dan menggunakan setiap aplikasi. Seringkali, aplikasi ini memiliki kemampuan untuk saling berinteraksi satu </w:t>
+      </w:r>
+      <w:proofErr w:type="gramStart"/>
+      <w:r>
+        <w:rPr>
+          <w:rFonts w:ascii="Times New Roman" w:hAnsi="Times New Roman" w:cs="Times New Roman"/>
+          <w:sz w:val="24"/>
+          <w:szCs w:val="24"/>
+          <w:lang w:val="en-US"/>
+        </w:rPr>
+        <w:t>sama</w:t>
+      </w:r>
+      <w:proofErr w:type="gramEnd"/>
+      <w:r>
+        <w:rPr>
+          <w:rFonts w:ascii="Times New Roman" w:hAnsi="Times New Roman" w:cs="Times New Roman"/>
+          <w:sz w:val="24"/>
+          <w:szCs w:val="24"/>
+          <w:lang w:val="en-US"/>
+        </w:rPr>
+        <w:t xml:space="preserve"> lain sehingga menguntungkan pengguna. Contohnya, suatu lembar kerja dapat dibenamkan dalam suatu dokumen pengolah kata walaupun dibuat pada aplikasi lembar kerja yang terpisah</w:t>
       </w:r>
       <w:r>
         <w:rPr>
@@ -2876,14 +3067,25 @@
         </w:rPr>
         <w:t xml:space="preserve"> setiap release-nya diberi kode </w:t>
       </w:r>
-      <w:r>
-        <w:rPr>
-          <w:rFonts w:ascii="Times New Roman" w:hAnsi="Times New Roman" w:cs="Times New Roman"/>
-          <w:sz w:val="24"/>
-          <w:szCs w:val="24"/>
-          <w:lang w:val="en-US"/>
-        </w:rPr>
-        <w:t>nama berdasarkan nama hidangan makana</w:t>
+      <w:proofErr w:type="gramStart"/>
+      <w:r>
+        <w:rPr>
+          <w:rFonts w:ascii="Times New Roman" w:hAnsi="Times New Roman" w:cs="Times New Roman"/>
+          <w:sz w:val="24"/>
+          <w:szCs w:val="24"/>
+          <w:lang w:val="en-US"/>
+        </w:rPr>
+        <w:t>nama</w:t>
+      </w:r>
+      <w:proofErr w:type="gramEnd"/>
+      <w:r>
+        <w:rPr>
+          <w:rFonts w:ascii="Times New Roman" w:hAnsi="Times New Roman" w:cs="Times New Roman"/>
+          <w:sz w:val="24"/>
+          <w:szCs w:val="24"/>
+          <w:lang w:val="en-US"/>
+        </w:rPr>
+        <w:t xml:space="preserve"> berdasarkan nama hidangan makana</w:t>
       </w:r>
       <w:r>
         <w:rPr>
@@ -3201,7 +3403,17 @@
           <w:szCs w:val="24"/>
           <w:lang w:val="en-US"/>
         </w:rPr>
-        <w:t>dikenal sebagai Open Handset Distribution (OHD)</w:t>
+        <w:t>dikenal sebagai Open Handset Distribution (OHD</w:t>
+      </w:r>
+      <w:proofErr w:type="gramStart"/>
+      <w:r>
+        <w:rPr>
+          <w:rFonts w:ascii="Times New Roman" w:hAnsi="Times New Roman" w:cs="Times New Roman"/>
+          <w:sz w:val="24"/>
+          <w:szCs w:val="24"/>
+          <w:lang w:val="en-US"/>
+        </w:rPr>
+        <w:t>)</w:t>
       </w:r>
       <w:r>
         <w:rPr>
@@ -3210,8 +3422,9 @@
           <w:szCs w:val="16"/>
           <w:lang w:val="en-US"/>
         </w:rPr>
-        <w:t>[1]</w:t>
-      </w:r>
+        <w:t>[</w:t>
+      </w:r>
+      <w:proofErr w:type="gramEnd"/>
       <w:r>
         <w:rPr>
           <w:rFonts w:ascii="Times New Roman" w:hAnsi="Times New Roman" w:cs="Times New Roman"/>
@@ -3219,6 +3432,15 @@
           <w:szCs w:val="16"/>
           <w:lang w:val="en-US"/>
         </w:rPr>
+        <w:t>1]</w:t>
+      </w:r>
+      <w:r>
+        <w:rPr>
+          <w:rFonts w:ascii="Times New Roman" w:hAnsi="Times New Roman" w:cs="Times New Roman"/>
+          <w:sz w:val="16"/>
+          <w:szCs w:val="16"/>
+          <w:lang w:val="en-US"/>
+        </w:rPr>
         <w:t>.</w:t>
       </w:r>
     </w:p>
@@ -3464,7 +3686,27 @@
           <w:szCs w:val="24"/>
           <w:lang w:val="en-US"/>
         </w:rPr>
-        <w:t>memasuki pasar telepon seluler. Di perusahaan Google, tim yang dipimpin Rubin</w:t>
+        <w:t xml:space="preserve">memasuki pasar telepon seluler. Di perusahaan Google, </w:t>
+      </w:r>
+      <w:proofErr w:type="gramStart"/>
+      <w:r>
+        <w:rPr>
+          <w:rFonts w:ascii="Times New Roman" w:hAnsi="Times New Roman" w:cs="Times New Roman"/>
+          <w:sz w:val="24"/>
+          <w:szCs w:val="24"/>
+          <w:lang w:val="en-US"/>
+        </w:rPr>
+        <w:t>tim</w:t>
+      </w:r>
+      <w:proofErr w:type="gramEnd"/>
+      <w:r>
+        <w:rPr>
+          <w:rFonts w:ascii="Times New Roman" w:hAnsi="Times New Roman" w:cs="Times New Roman"/>
+          <w:sz w:val="24"/>
+          <w:szCs w:val="24"/>
+          <w:lang w:val="en-US"/>
+        </w:rPr>
+        <w:t xml:space="preserve"> yang dipimpin Rubin</w:t>
       </w:r>
       <w:r>
         <w:rPr>
@@ -3518,7 +3760,27 @@
           <w:szCs w:val="24"/>
           <w:lang w:val="en-US"/>
         </w:rPr>
-        <w:t>persaingan dalam pasar telepon seluler. versi android terbaru yaitu versi 3.0. Android</w:t>
+        <w:t xml:space="preserve">persaingan dalam pasar telepon seluler. </w:t>
+      </w:r>
+      <w:proofErr w:type="gramStart"/>
+      <w:r>
+        <w:rPr>
+          <w:rFonts w:ascii="Times New Roman" w:hAnsi="Times New Roman" w:cs="Times New Roman"/>
+          <w:sz w:val="24"/>
+          <w:szCs w:val="24"/>
+          <w:lang w:val="en-US"/>
+        </w:rPr>
+        <w:t>versi</w:t>
+      </w:r>
+      <w:proofErr w:type="gramEnd"/>
+      <w:r>
+        <w:rPr>
+          <w:rFonts w:ascii="Times New Roman" w:hAnsi="Times New Roman" w:cs="Times New Roman"/>
+          <w:sz w:val="24"/>
+          <w:szCs w:val="24"/>
+          <w:lang w:val="en-US"/>
+        </w:rPr>
+        <w:t xml:space="preserve"> android terbaru yaitu versi 3.0. Android</w:t>
       </w:r>
       <w:r>
         <w:rPr>
@@ -4316,7 +4578,27 @@
           <w:szCs w:val="24"/>
           <w:lang w:val="en-US"/>
         </w:rPr>
-        <w:t>memilih foto yang akan dihapus pada kamera, camcorder dan galeri yang</w:t>
+        <w:t xml:space="preserve">memilih foto yang </w:t>
+      </w:r>
+      <w:proofErr w:type="gramStart"/>
+      <w:r>
+        <w:rPr>
+          <w:rFonts w:ascii="Times New Roman" w:hAnsi="Times New Roman" w:cs="Times New Roman"/>
+          <w:sz w:val="24"/>
+          <w:szCs w:val="24"/>
+          <w:lang w:val="en-US"/>
+        </w:rPr>
+        <w:t>akan</w:t>
+      </w:r>
+      <w:proofErr w:type="gramEnd"/>
+      <w:r>
+        <w:rPr>
+          <w:rFonts w:ascii="Times New Roman" w:hAnsi="Times New Roman" w:cs="Times New Roman"/>
+          <w:sz w:val="24"/>
+          <w:szCs w:val="24"/>
+          <w:lang w:val="en-US"/>
+        </w:rPr>
+        <w:t xml:space="preserve"> dihapus pada kamera, camcorder dan galeri yang</w:t>
       </w:r>
       <w:r>
         <w:rPr>
@@ -5603,8 +5885,6 @@
         </w:rPr>
         <w:t>pada gambar 2.3</w:t>
       </w:r>
-      <w:bookmarkStart w:id="0" w:name="_GoBack"/>
-      <w:bookmarkEnd w:id="0"/>
       <w:r>
         <w:rPr>
           <w:rFonts w:ascii="Times New Roman" w:hAnsi="Times New Roman" w:cs="Times New Roman"/>
@@ -5668,7 +5948,17 @@
           <w:szCs w:val="24"/>
           <w:lang w:val="en-US"/>
         </w:rPr>
-        <w:t>dan mengatur alur proses aplikasi.</w:t>
+        <w:t>dan mengatur alur proses aplikasi</w:t>
+      </w:r>
+      <w:proofErr w:type="gramStart"/>
+      <w:r>
+        <w:rPr>
+          <w:rFonts w:ascii="Times New Roman" w:hAnsi="Times New Roman" w:cs="Times New Roman"/>
+          <w:sz w:val="24"/>
+          <w:szCs w:val="24"/>
+          <w:lang w:val="en-US"/>
+        </w:rPr>
+        <w:t>.</w:t>
       </w:r>
       <w:r>
         <w:rPr>
@@ -5677,7 +5967,17 @@
           <w:szCs w:val="16"/>
           <w:lang w:val="en-US"/>
         </w:rPr>
-        <w:t>[1]</w:t>
+        <w:t>[</w:t>
+      </w:r>
+      <w:proofErr w:type="gramEnd"/>
+      <w:r>
+        <w:rPr>
+          <w:rFonts w:ascii="Times New Roman" w:hAnsi="Times New Roman" w:cs="Times New Roman"/>
+          <w:sz w:val="16"/>
+          <w:szCs w:val="16"/>
+          <w:lang w:val="en-US"/>
+        </w:rPr>
+        <w:t>1]</w:t>
       </w:r>
     </w:p>
     <w:p>
@@ -5836,16 +6136,36 @@
           <w:szCs w:val="24"/>
           <w:lang w:val="en-US"/>
         </w:rPr>
-        <w:t>Anatomi Android</w:t>
-      </w:r>
-      <w:r>
-        <w:rPr>
-          <w:rFonts w:ascii="Times New Roman" w:hAnsi="Times New Roman" w:cs="Times New Roman"/>
-          <w:sz w:val="24"/>
-          <w:szCs w:val="24"/>
-          <w:lang w:val="en-US"/>
-        </w:rPr>
-        <w:t>[1]</w:t>
+        <w:t xml:space="preserve">Anatomi </w:t>
+      </w:r>
+      <w:proofErr w:type="gramStart"/>
+      <w:r>
+        <w:rPr>
+          <w:rFonts w:ascii="Times New Roman" w:hAnsi="Times New Roman" w:cs="Times New Roman"/>
+          <w:sz w:val="24"/>
+          <w:szCs w:val="24"/>
+          <w:lang w:val="en-US"/>
+        </w:rPr>
+        <w:t>Android</w:t>
+      </w:r>
+      <w:r>
+        <w:rPr>
+          <w:rFonts w:ascii="Times New Roman" w:hAnsi="Times New Roman" w:cs="Times New Roman"/>
+          <w:sz w:val="24"/>
+          <w:szCs w:val="24"/>
+          <w:lang w:val="en-US"/>
+        </w:rPr>
+        <w:t>[</w:t>
+      </w:r>
+      <w:proofErr w:type="gramEnd"/>
+      <w:r>
+        <w:rPr>
+          <w:rFonts w:ascii="Times New Roman" w:hAnsi="Times New Roman" w:cs="Times New Roman"/>
+          <w:sz w:val="24"/>
+          <w:szCs w:val="24"/>
+          <w:lang w:val="en-US"/>
+        </w:rPr>
+        <w:t>1]</w:t>
       </w:r>
     </w:p>
     <w:p>
@@ -6140,7 +6460,17 @@
           <w:szCs w:val="24"/>
           <w:lang w:val="en-US"/>
         </w:rPr>
-        <w:t>aplikasi dan lubang keamanan</w:t>
+        <w:t xml:space="preserve">aplikasi dan lubang </w:t>
+      </w:r>
+      <w:proofErr w:type="gramStart"/>
+      <w:r>
+        <w:rPr>
+          <w:rFonts w:ascii="Times New Roman" w:hAnsi="Times New Roman" w:cs="Times New Roman"/>
+          <w:sz w:val="24"/>
+          <w:szCs w:val="24"/>
+          <w:lang w:val="en-US"/>
+        </w:rPr>
+        <w:t>keamanan</w:t>
       </w:r>
       <w:r>
         <w:rPr>
@@ -6149,7 +6479,17 @@
           <w:szCs w:val="16"/>
           <w:lang w:val="en-US"/>
         </w:rPr>
-        <w:t>[3</w:t>
+        <w:t>[</w:t>
+      </w:r>
+      <w:proofErr w:type="gramEnd"/>
+      <w:r>
+        <w:rPr>
+          <w:rFonts w:ascii="Times New Roman" w:hAnsi="Times New Roman" w:cs="Times New Roman"/>
+          <w:sz w:val="16"/>
+          <w:szCs w:val="16"/>
+          <w:lang w:val="en-US"/>
+        </w:rPr>
+        <w:t>3</w:t>
       </w:r>
       <w:r>
         <w:rPr>
@@ -6418,14 +6758,25 @@
         <w:lastRenderedPageBreak/>
         <w:t xml:space="preserve">Surface Manager </w:t>
       </w:r>
-      <w:r>
-        <w:rPr>
-          <w:rFonts w:ascii="Times New Roman" w:hAnsi="Times New Roman" w:cs="Times New Roman"/>
-          <w:sz w:val="24"/>
-          <w:szCs w:val="24"/>
-          <w:lang w:val="en-US"/>
-        </w:rPr>
-        <w:t>untuk mengatur hak akses layer dari berbagai aplikasi.</w:t>
+      <w:proofErr w:type="gramStart"/>
+      <w:r>
+        <w:rPr>
+          <w:rFonts w:ascii="Times New Roman" w:hAnsi="Times New Roman" w:cs="Times New Roman"/>
+          <w:sz w:val="24"/>
+          <w:szCs w:val="24"/>
+          <w:lang w:val="en-US"/>
+        </w:rPr>
+        <w:t>untuk</w:t>
+      </w:r>
+      <w:proofErr w:type="gramEnd"/>
+      <w:r>
+        <w:rPr>
+          <w:rFonts w:ascii="Times New Roman" w:hAnsi="Times New Roman" w:cs="Times New Roman"/>
+          <w:sz w:val="24"/>
+          <w:szCs w:val="24"/>
+          <w:lang w:val="en-US"/>
+        </w:rPr>
+        <w:t xml:space="preserve"> mengatur hak akses layer dari berbagai aplikasi.</w:t>
       </w:r>
     </w:p>
     <w:p>
@@ -7085,7 +7436,27 @@
           <w:szCs w:val="24"/>
           <w:lang w:val="en-US"/>
         </w:rPr>
-        <w:t>oleh Dan Bornstein yang terinspirasi dari nama sebuah perkampungan yang berada</w:t>
+        <w:t xml:space="preserve">oleh Dan Bornstein yang terinspirasi dari </w:t>
+      </w:r>
+      <w:proofErr w:type="gramStart"/>
+      <w:r>
+        <w:rPr>
+          <w:rFonts w:ascii="Times New Roman" w:hAnsi="Times New Roman" w:cs="Times New Roman"/>
+          <w:sz w:val="24"/>
+          <w:szCs w:val="24"/>
+          <w:lang w:val="en-US"/>
+        </w:rPr>
+        <w:t>nama</w:t>
+      </w:r>
+      <w:proofErr w:type="gramEnd"/>
+      <w:r>
+        <w:rPr>
+          <w:rFonts w:ascii="Times New Roman" w:hAnsi="Times New Roman" w:cs="Times New Roman"/>
+          <w:sz w:val="24"/>
+          <w:szCs w:val="24"/>
+          <w:lang w:val="en-US"/>
+        </w:rPr>
+        <w:t xml:space="preserve"> sebuah perkampungan yang berada</w:t>
       </w:r>
       <w:r>
         <w:rPr>
@@ -7141,8 +7512,19 @@
           <w:szCs w:val="24"/>
           <w:lang w:val="en-US"/>
         </w:rPr>
-        <w:t>(*.dex). Dengan format ini Dalvik akan</w:t>
-      </w:r>
+        <w:t xml:space="preserve">(*.dex). Dengan format ini Dalvik </w:t>
+      </w:r>
+      <w:proofErr w:type="gramStart"/>
+      <w:r>
+        <w:rPr>
+          <w:rFonts w:ascii="Times New Roman" w:hAnsi="Times New Roman" w:cs="Times New Roman"/>
+          <w:sz w:val="24"/>
+          <w:szCs w:val="24"/>
+          <w:lang w:val="en-US"/>
+        </w:rPr>
+        <w:t>akan</w:t>
+      </w:r>
+      <w:proofErr w:type="gramEnd"/>
       <w:r>
         <w:rPr>
           <w:rFonts w:ascii="Times New Roman" w:hAnsi="Times New Roman" w:cs="Times New Roman"/>
@@ -7463,6 +7845,7 @@
         </w:rPr>
         <w:t xml:space="preserve"> </w:t>
       </w:r>
+      <w:proofErr w:type="gramStart"/>
       <w:r>
         <w:rPr>
           <w:rFonts w:ascii="Times New Roman" w:hAnsi="Times New Roman" w:cs="Times New Roman"/>
@@ -7472,6 +7855,7 @@
         </w:rPr>
         <w:t>keadaan ”</w:t>
       </w:r>
+      <w:proofErr w:type="gramEnd"/>
       <w:r>
         <w:rPr>
           <w:rFonts w:ascii="Times New Roman" w:hAnsi="Times New Roman" w:cs="Times New Roman"/>
@@ -7554,7 +7938,27 @@
           <w:szCs w:val="24"/>
           <w:lang w:val="en-US"/>
         </w:rPr>
-        <w:t>digunakan oleh aplikasi lainnya, seperti daftar nama.</w:t>
+        <w:t xml:space="preserve">digunakan oleh aplikasi lainnya, seperti daftar </w:t>
+      </w:r>
+      <w:proofErr w:type="gramStart"/>
+      <w:r>
+        <w:rPr>
+          <w:rFonts w:ascii="Times New Roman" w:hAnsi="Times New Roman" w:cs="Times New Roman"/>
+          <w:sz w:val="24"/>
+          <w:szCs w:val="24"/>
+          <w:lang w:val="en-US"/>
+        </w:rPr>
+        <w:t>nama</w:t>
+      </w:r>
+      <w:proofErr w:type="gramEnd"/>
+      <w:r>
+        <w:rPr>
+          <w:rFonts w:ascii="Times New Roman" w:hAnsi="Times New Roman" w:cs="Times New Roman"/>
+          <w:sz w:val="24"/>
+          <w:szCs w:val="24"/>
+          <w:lang w:val="en-US"/>
+        </w:rPr>
+        <w:t>.</w:t>
       </w:r>
     </w:p>
     <w:p>
@@ -7748,7 +8152,27 @@
           <w:szCs w:val="24"/>
           <w:lang w:val="en-US"/>
         </w:rPr>
-        <w:t xml:space="preserve">janji, dan lain sebagainya yang akan ditampilkan pada </w:t>
+        <w:t xml:space="preserve">janji, dan lain sebagainya yang </w:t>
+      </w:r>
+      <w:proofErr w:type="gramStart"/>
+      <w:r>
+        <w:rPr>
+          <w:rFonts w:ascii="Times New Roman" w:hAnsi="Times New Roman" w:cs="Times New Roman"/>
+          <w:sz w:val="24"/>
+          <w:szCs w:val="24"/>
+          <w:lang w:val="en-US"/>
+        </w:rPr>
+        <w:t>akan</w:t>
+      </w:r>
+      <w:proofErr w:type="gramEnd"/>
+      <w:r>
+        <w:rPr>
+          <w:rFonts w:ascii="Times New Roman" w:hAnsi="Times New Roman" w:cs="Times New Roman"/>
+          <w:sz w:val="24"/>
+          <w:szCs w:val="24"/>
+          <w:lang w:val="en-US"/>
+        </w:rPr>
+        <w:t xml:space="preserve"> ditampilkan pada </w:t>
       </w:r>
       <w:r>
         <w:rPr>
@@ -7924,7 +8348,27 @@
           <w:szCs w:val="24"/>
           <w:lang w:val="en-US"/>
         </w:rPr>
-        <w:t>menjalankan program. Pengguna hanya akan melihat program ketika digunakan tanpa</w:t>
+        <w:t xml:space="preserve">menjalankan program. Pengguna hanya </w:t>
+      </w:r>
+      <w:proofErr w:type="gramStart"/>
+      <w:r>
+        <w:rPr>
+          <w:rFonts w:ascii="Times New Roman" w:hAnsi="Times New Roman" w:cs="Times New Roman"/>
+          <w:sz w:val="24"/>
+          <w:szCs w:val="24"/>
+          <w:lang w:val="en-US"/>
+        </w:rPr>
+        <w:t>akan</w:t>
+      </w:r>
+      <w:proofErr w:type="gramEnd"/>
+      <w:r>
+        <w:rPr>
+          <w:rFonts w:ascii="Times New Roman" w:hAnsi="Times New Roman" w:cs="Times New Roman"/>
+          <w:sz w:val="24"/>
+          <w:szCs w:val="24"/>
+          <w:lang w:val="en-US"/>
+        </w:rPr>
+        <w:t xml:space="preserve"> melihat program ketika digunakan tanpa</w:t>
       </w:r>
       <w:r>
         <w:rPr>
@@ -8116,7 +8560,27 @@
           <w:szCs w:val="24"/>
           <w:lang w:val="en-US"/>
         </w:rPr>
-        <w:t>) yang sama.</w:t>
+        <w:t xml:space="preserve">) yang </w:t>
+      </w:r>
+      <w:proofErr w:type="gramStart"/>
+      <w:r>
+        <w:rPr>
+          <w:rFonts w:ascii="Times New Roman" w:hAnsi="Times New Roman" w:cs="Times New Roman"/>
+          <w:sz w:val="24"/>
+          <w:szCs w:val="24"/>
+          <w:lang w:val="en-US"/>
+        </w:rPr>
+        <w:t>sama</w:t>
+      </w:r>
+      <w:proofErr w:type="gramEnd"/>
+      <w:r>
+        <w:rPr>
+          <w:rFonts w:ascii="Times New Roman" w:hAnsi="Times New Roman" w:cs="Times New Roman"/>
+          <w:sz w:val="24"/>
+          <w:szCs w:val="24"/>
+          <w:lang w:val="en-US"/>
+        </w:rPr>
+        <w:t>.</w:t>
       </w:r>
     </w:p>
     <w:p>
@@ -8412,7 +8876,27 @@
           <w:lang w:val="en-US"/>
         </w:rPr>
         <w:lastRenderedPageBreak/>
-        <w:t>seperti fungsi main() pada aplikasi lain. Sebaliknya, aplikasi</w:t>
+        <w:t xml:space="preserve">seperti fungsi </w:t>
+      </w:r>
+      <w:proofErr w:type="gramStart"/>
+      <w:r>
+        <w:rPr>
+          <w:rFonts w:ascii="Times New Roman" w:hAnsi="Times New Roman" w:cs="Times New Roman"/>
+          <w:sz w:val="24"/>
+          <w:szCs w:val="24"/>
+          <w:lang w:val="en-US"/>
+        </w:rPr>
+        <w:t>main(</w:t>
+      </w:r>
+      <w:proofErr w:type="gramEnd"/>
+      <w:r>
+        <w:rPr>
+          <w:rFonts w:ascii="Times New Roman" w:hAnsi="Times New Roman" w:cs="Times New Roman"/>
+          <w:sz w:val="24"/>
+          <w:szCs w:val="24"/>
+          <w:lang w:val="en-US"/>
+        </w:rPr>
+        <w:t>) pada aplikasi lain. Sebaliknya, aplikasi</w:t>
       </w:r>
       <w:r>
         <w:rPr>
@@ -8706,7 +9190,27 @@
           <w:szCs w:val="24"/>
           <w:lang w:val="en-US"/>
         </w:rPr>
-        <w:t xml:space="preserve">atau lebih. Biasanya pasti akan ada </w:t>
+        <w:t xml:space="preserve">atau lebih. Biasanya pasti </w:t>
+      </w:r>
+      <w:proofErr w:type="gramStart"/>
+      <w:r>
+        <w:rPr>
+          <w:rFonts w:ascii="Times New Roman" w:hAnsi="Times New Roman" w:cs="Times New Roman"/>
+          <w:sz w:val="24"/>
+          <w:szCs w:val="24"/>
+          <w:lang w:val="en-US"/>
+        </w:rPr>
+        <w:t>akan</w:t>
+      </w:r>
+      <w:proofErr w:type="gramEnd"/>
+      <w:r>
+        <w:rPr>
+          <w:rFonts w:ascii="Times New Roman" w:hAnsi="Times New Roman" w:cs="Times New Roman"/>
+          <w:sz w:val="24"/>
+          <w:szCs w:val="24"/>
+          <w:lang w:val="en-US"/>
+        </w:rPr>
+        <w:t xml:space="preserve"> ada </w:t>
       </w:r>
       <w:r>
         <w:rPr>
@@ -8904,7 +9408,31 @@
           <w:szCs w:val="24"/>
           <w:lang w:val="en-US"/>
         </w:rPr>
-        <w:t>Last In First Out</w:t>
+        <w:t xml:space="preserve">Last </w:t>
+      </w:r>
+      <w:proofErr w:type="gramStart"/>
+      <w:r>
+        <w:rPr>
+          <w:rFonts w:ascii="Times New Roman" w:hAnsi="Times New Roman" w:cs="Times New Roman"/>
+          <w:i/>
+          <w:iCs/>
+          <w:sz w:val="24"/>
+          <w:szCs w:val="24"/>
+          <w:lang w:val="en-US"/>
+        </w:rPr>
+        <w:t>In</w:t>
+      </w:r>
+      <w:proofErr w:type="gramEnd"/>
+      <w:r>
+        <w:rPr>
+          <w:rFonts w:ascii="Times New Roman" w:hAnsi="Times New Roman" w:cs="Times New Roman"/>
+          <w:i/>
+          <w:iCs/>
+          <w:sz w:val="24"/>
+          <w:szCs w:val="24"/>
+          <w:lang w:val="en-US"/>
+        </w:rPr>
+        <w:t xml:space="preserve"> First Out</w:t>
       </w:r>
       <w:r>
         <w:rPr>
@@ -8982,14 +9510,25 @@
         </w:rPr>
         <w:t xml:space="preserve"> </w:t>
       </w:r>
-      <w:r>
-        <w:rPr>
-          <w:rFonts w:ascii="Times New Roman" w:hAnsi="Times New Roman" w:cs="Times New Roman"/>
-          <w:sz w:val="24"/>
-          <w:szCs w:val="24"/>
-          <w:lang w:val="en-US"/>
-        </w:rPr>
-        <w:t xml:space="preserve">akan dipindahkan ketumpukan paling atas. Jika pengguna ingin menggunakan </w:t>
+      <w:proofErr w:type="gramStart"/>
+      <w:r>
+        <w:rPr>
+          <w:rFonts w:ascii="Times New Roman" w:hAnsi="Times New Roman" w:cs="Times New Roman"/>
+          <w:sz w:val="24"/>
+          <w:szCs w:val="24"/>
+          <w:lang w:val="en-US"/>
+        </w:rPr>
+        <w:t>akan</w:t>
+      </w:r>
+      <w:proofErr w:type="gramEnd"/>
+      <w:r>
+        <w:rPr>
+          <w:rFonts w:ascii="Times New Roman" w:hAnsi="Times New Roman" w:cs="Times New Roman"/>
+          <w:sz w:val="24"/>
+          <w:szCs w:val="24"/>
+          <w:lang w:val="en-US"/>
+        </w:rPr>
+        <w:t xml:space="preserve"> dipindahkan ketumpukan paling atas. Jika pengguna ingin menggunakan </w:t>
       </w:r>
       <w:r>
         <w:rPr>
@@ -9098,7 +9637,27 @@
           <w:szCs w:val="24"/>
           <w:lang w:val="en-US"/>
         </w:rPr>
-        <w:t xml:space="preserve">yang berada diatas akan aktif kembali. </w:t>
+        <w:t xml:space="preserve">yang berada diatas </w:t>
+      </w:r>
+      <w:proofErr w:type="gramStart"/>
+      <w:r>
+        <w:rPr>
+          <w:rFonts w:ascii="Times New Roman" w:hAnsi="Times New Roman" w:cs="Times New Roman"/>
+          <w:sz w:val="24"/>
+          <w:szCs w:val="24"/>
+          <w:lang w:val="en-US"/>
+        </w:rPr>
+        <w:t>akan</w:t>
+      </w:r>
+      <w:proofErr w:type="gramEnd"/>
+      <w:r>
+        <w:rPr>
+          <w:rFonts w:ascii="Times New Roman" w:hAnsi="Times New Roman" w:cs="Times New Roman"/>
+          <w:sz w:val="24"/>
+          <w:szCs w:val="24"/>
+          <w:lang w:val="en-US"/>
+        </w:rPr>
+        <w:t xml:space="preserve"> aktif kembali. </w:t>
       </w:r>
       <w:r>
         <w:rPr>
@@ -9265,8 +9824,19 @@
           <w:szCs w:val="24"/>
           <w:lang w:val="en-US"/>
         </w:rPr>
-        <w:t>kemungkinan kondisi transisi yang akan terjadi :</w:t>
-      </w:r>
+        <w:t xml:space="preserve">kemungkinan kondisi transisi yang akan </w:t>
+      </w:r>
+      <w:proofErr w:type="gramStart"/>
+      <w:r>
+        <w:rPr>
+          <w:rFonts w:ascii="Times New Roman" w:hAnsi="Times New Roman" w:cs="Times New Roman"/>
+          <w:sz w:val="24"/>
+          <w:szCs w:val="24"/>
+          <w:lang w:val="en-US"/>
+        </w:rPr>
+        <w:t>terjadi :</w:t>
+      </w:r>
+      <w:proofErr w:type="gramEnd"/>
     </w:p>
     <w:p>
       <w:pPr>
@@ -9344,26 +9914,48 @@
           <w:szCs w:val="24"/>
           <w:lang w:val="en-US"/>
         </w:rPr>
-        <w:t>yang berada ditumpukan paling atas, maka dia akan</w:t>
-      </w:r>
-      <w:r>
-        <w:rPr>
-          <w:rFonts w:ascii="Times New Roman" w:hAnsi="Times New Roman" w:cs="Times New Roman"/>
-          <w:sz w:val="24"/>
-          <w:szCs w:val="24"/>
-          <w:lang w:val="en-US"/>
-        </w:rPr>
-        <w:t xml:space="preserve"> </w:t>
-      </w:r>
-      <w:r>
-        <w:rPr>
-          <w:rFonts w:ascii="Times New Roman" w:hAnsi="Times New Roman" w:cs="Times New Roman"/>
-          <w:sz w:val="24"/>
-          <w:szCs w:val="24"/>
-          <w:lang w:val="en-US"/>
-        </w:rPr>
-        <w:t>terlihat, terfokus, dan menerima masukkan dari pengguna. Android akan</w:t>
-      </w:r>
+        <w:t xml:space="preserve">yang berada ditumpukan paling atas, maka dia </w:t>
+      </w:r>
+      <w:proofErr w:type="gramStart"/>
+      <w:r>
+        <w:rPr>
+          <w:rFonts w:ascii="Times New Roman" w:hAnsi="Times New Roman" w:cs="Times New Roman"/>
+          <w:sz w:val="24"/>
+          <w:szCs w:val="24"/>
+          <w:lang w:val="en-US"/>
+        </w:rPr>
+        <w:t>akan</w:t>
+      </w:r>
+      <w:proofErr w:type="gramEnd"/>
+      <w:r>
+        <w:rPr>
+          <w:rFonts w:ascii="Times New Roman" w:hAnsi="Times New Roman" w:cs="Times New Roman"/>
+          <w:sz w:val="24"/>
+          <w:szCs w:val="24"/>
+          <w:lang w:val="en-US"/>
+        </w:rPr>
+        <w:t xml:space="preserve"> </w:t>
+      </w:r>
+      <w:r>
+        <w:rPr>
+          <w:rFonts w:ascii="Times New Roman" w:hAnsi="Times New Roman" w:cs="Times New Roman"/>
+          <w:sz w:val="24"/>
+          <w:szCs w:val="24"/>
+          <w:lang w:val="en-US"/>
+        </w:rPr>
+        <w:t xml:space="preserve">terlihat, terfokus, dan menerima masukkan dari pengguna. Android </w:t>
+      </w:r>
+      <w:proofErr w:type="gramStart"/>
+      <w:r>
+        <w:rPr>
+          <w:rFonts w:ascii="Times New Roman" w:hAnsi="Times New Roman" w:cs="Times New Roman"/>
+          <w:sz w:val="24"/>
+          <w:szCs w:val="24"/>
+          <w:lang w:val="en-US"/>
+        </w:rPr>
+        <w:t>akan</w:t>
+      </w:r>
+      <w:proofErr w:type="gramEnd"/>
       <w:r>
         <w:rPr>
           <w:rFonts w:ascii="Times New Roman" w:hAnsi="Times New Roman" w:cs="Times New Roman"/>
@@ -9487,14 +10079,25 @@
         </w:rPr>
         <w:t xml:space="preserve"> </w:t>
       </w:r>
-      <w:r>
-        <w:rPr>
-          <w:rFonts w:ascii="Times New Roman" w:hAnsi="Times New Roman" w:cs="Times New Roman"/>
-          <w:sz w:val="24"/>
-          <w:szCs w:val="24"/>
-          <w:lang w:val="en-US"/>
-        </w:rPr>
-        <w:t>akan dihentikan sementara.</w:t>
+      <w:proofErr w:type="gramStart"/>
+      <w:r>
+        <w:rPr>
+          <w:rFonts w:ascii="Times New Roman" w:hAnsi="Times New Roman" w:cs="Times New Roman"/>
+          <w:sz w:val="24"/>
+          <w:szCs w:val="24"/>
+          <w:lang w:val="en-US"/>
+        </w:rPr>
+        <w:t>akan</w:t>
+      </w:r>
+      <w:proofErr w:type="gramEnd"/>
+      <w:r>
+        <w:rPr>
+          <w:rFonts w:ascii="Times New Roman" w:hAnsi="Times New Roman" w:cs="Times New Roman"/>
+          <w:sz w:val="24"/>
+          <w:szCs w:val="24"/>
+          <w:lang w:val="en-US"/>
+        </w:rPr>
+        <w:t xml:space="preserve"> dihentikan sementara.</w:t>
       </w:r>
     </w:p>
     <w:p>
@@ -9559,14 +10162,25 @@
         </w:rPr>
         <w:t xml:space="preserve">activity </w:t>
       </w:r>
-      <w:r>
-        <w:rPr>
-          <w:rFonts w:ascii="Times New Roman" w:hAnsi="Times New Roman" w:cs="Times New Roman"/>
-          <w:sz w:val="24"/>
-          <w:szCs w:val="24"/>
-          <w:lang w:val="en-US"/>
-        </w:rPr>
-        <w:t>akan terlihat tapi tidak terfokus pada</w:t>
+      <w:proofErr w:type="gramStart"/>
+      <w:r>
+        <w:rPr>
+          <w:rFonts w:ascii="Times New Roman" w:hAnsi="Times New Roman" w:cs="Times New Roman"/>
+          <w:sz w:val="24"/>
+          <w:szCs w:val="24"/>
+          <w:lang w:val="en-US"/>
+        </w:rPr>
+        <w:t>akan</w:t>
+      </w:r>
+      <w:proofErr w:type="gramEnd"/>
+      <w:r>
+        <w:rPr>
+          <w:rFonts w:ascii="Times New Roman" w:hAnsi="Times New Roman" w:cs="Times New Roman"/>
+          <w:sz w:val="24"/>
+          <w:szCs w:val="24"/>
+          <w:lang w:val="en-US"/>
+        </w:rPr>
+        <w:t xml:space="preserve"> terlihat tapi tidak terfokus pada</w:t>
       </w:r>
       <w:r>
         <w:rPr>
@@ -9749,7 +10363,27 @@
           <w:szCs w:val="24"/>
           <w:lang w:val="en-US"/>
         </w:rPr>
-        <w:t xml:space="preserve">ekstrim, android akan menghentikan </w:t>
+        <w:t xml:space="preserve">ekstrim, android </w:t>
+      </w:r>
+      <w:proofErr w:type="gramStart"/>
+      <w:r>
+        <w:rPr>
+          <w:rFonts w:ascii="Times New Roman" w:hAnsi="Times New Roman" w:cs="Times New Roman"/>
+          <w:sz w:val="24"/>
+          <w:szCs w:val="24"/>
+          <w:lang w:val="en-US"/>
+        </w:rPr>
+        <w:t>akan</w:t>
+      </w:r>
+      <w:proofErr w:type="gramEnd"/>
+      <w:r>
+        <w:rPr>
+          <w:rFonts w:ascii="Times New Roman" w:hAnsi="Times New Roman" w:cs="Times New Roman"/>
+          <w:sz w:val="24"/>
+          <w:szCs w:val="24"/>
+          <w:lang w:val="en-US"/>
+        </w:rPr>
+        <w:t xml:space="preserve"> menghentikan </w:t>
       </w:r>
       <w:r>
         <w:rPr>
@@ -9934,14 +10568,25 @@
         </w:rPr>
         <w:t xml:space="preserve">Activity </w:t>
       </w:r>
-      <w:r>
-        <w:rPr>
-          <w:rFonts w:ascii="Times New Roman" w:hAnsi="Times New Roman" w:cs="Times New Roman"/>
-          <w:sz w:val="24"/>
-          <w:szCs w:val="24"/>
-          <w:lang w:val="en-US"/>
-        </w:rPr>
-        <w:t>akan tetap berada dalam memori dengan semua keadaan dan informasi</w:t>
+      <w:proofErr w:type="gramStart"/>
+      <w:r>
+        <w:rPr>
+          <w:rFonts w:ascii="Times New Roman" w:hAnsi="Times New Roman" w:cs="Times New Roman"/>
+          <w:sz w:val="24"/>
+          <w:szCs w:val="24"/>
+          <w:lang w:val="en-US"/>
+        </w:rPr>
+        <w:t>akan</w:t>
+      </w:r>
+      <w:proofErr w:type="gramEnd"/>
+      <w:r>
+        <w:rPr>
+          <w:rFonts w:ascii="Times New Roman" w:hAnsi="Times New Roman" w:cs="Times New Roman"/>
+          <w:sz w:val="24"/>
+          <w:szCs w:val="24"/>
+          <w:lang w:val="en-US"/>
+        </w:rPr>
+        <w:t xml:space="preserve"> tetap berada dalam memori dengan semua keadaan dan informasi</w:t>
       </w:r>
       <w:r>
         <w:rPr>
@@ -9969,7 +10614,27 @@
           <w:lang w:val="en-US"/>
         </w:rPr>
         <w:lastRenderedPageBreak/>
-        <w:t>ada. Namun akan menjadi kandidat utama untuk dieksekusi oleh sistem</w:t>
+        <w:t xml:space="preserve">ada. Namun </w:t>
+      </w:r>
+      <w:proofErr w:type="gramStart"/>
+      <w:r>
+        <w:rPr>
+          <w:rFonts w:ascii="Times New Roman" w:hAnsi="Times New Roman" w:cs="Times New Roman"/>
+          <w:sz w:val="24"/>
+          <w:szCs w:val="24"/>
+          <w:lang w:val="en-US"/>
+        </w:rPr>
+        <w:t>akan</w:t>
+      </w:r>
+      <w:proofErr w:type="gramEnd"/>
+      <w:r>
+        <w:rPr>
+          <w:rFonts w:ascii="Times New Roman" w:hAnsi="Times New Roman" w:cs="Times New Roman"/>
+          <w:sz w:val="24"/>
+          <w:szCs w:val="24"/>
+          <w:lang w:val="en-US"/>
+        </w:rPr>
+        <w:t xml:space="preserve"> menjadi kandidat utama untuk dieksekusi oleh sistem</w:t>
       </w:r>
       <w:r>
         <w:rPr>
@@ -10076,7 +10741,27 @@
           <w:szCs w:val="24"/>
           <w:lang w:val="en-US"/>
         </w:rPr>
-        <w:t xml:space="preserve">telah keluar atau ditutup, maka dia akan menjadi </w:t>
+        <w:t xml:space="preserve">telah keluar atau ditutup, maka dia </w:t>
+      </w:r>
+      <w:proofErr w:type="gramStart"/>
+      <w:r>
+        <w:rPr>
+          <w:rFonts w:ascii="Times New Roman" w:hAnsi="Times New Roman" w:cs="Times New Roman"/>
+          <w:sz w:val="24"/>
+          <w:szCs w:val="24"/>
+          <w:lang w:val="en-US"/>
+        </w:rPr>
+        <w:t>akan</w:t>
+      </w:r>
+      <w:proofErr w:type="gramEnd"/>
+      <w:r>
+        <w:rPr>
+          <w:rFonts w:ascii="Times New Roman" w:hAnsi="Times New Roman" w:cs="Times New Roman"/>
+          <w:sz w:val="24"/>
+          <w:szCs w:val="24"/>
+          <w:lang w:val="en-US"/>
+        </w:rPr>
+        <w:t xml:space="preserve"> menjadi </w:t>
       </w:r>
       <w:r>
         <w:rPr>
@@ -10284,7 +10969,27 @@
           <w:szCs w:val="24"/>
           <w:lang w:val="en-US"/>
         </w:rPr>
-        <w:t>oleh manajer memori android. Android akan memulai menutup aplikasi yang</w:t>
+        <w:t xml:space="preserve">oleh manajer memori android. Android </w:t>
+      </w:r>
+      <w:proofErr w:type="gramStart"/>
+      <w:r>
+        <w:rPr>
+          <w:rFonts w:ascii="Times New Roman" w:hAnsi="Times New Roman" w:cs="Times New Roman"/>
+          <w:sz w:val="24"/>
+          <w:szCs w:val="24"/>
+          <w:lang w:val="en-US"/>
+        </w:rPr>
+        <w:t>akan</w:t>
+      </w:r>
+      <w:proofErr w:type="gramEnd"/>
+      <w:r>
+        <w:rPr>
+          <w:rFonts w:ascii="Times New Roman" w:hAnsi="Times New Roman" w:cs="Times New Roman"/>
+          <w:sz w:val="24"/>
+          <w:szCs w:val="24"/>
+          <w:lang w:val="en-US"/>
+        </w:rPr>
+        <w:t xml:space="preserve"> memulai menutup aplikasi yang</w:t>
       </w:r>
       <w:r>
         <w:rPr>
@@ -10888,14 +11593,25 @@
         </w:rPr>
         <w:t xml:space="preserve"> </w:t>
       </w:r>
-      <w:r>
-        <w:rPr>
-          <w:rFonts w:ascii="Times New Roman" w:hAnsi="Times New Roman" w:cs="Times New Roman"/>
-          <w:sz w:val="24"/>
-          <w:szCs w:val="24"/>
-          <w:lang w:val="en-US"/>
-        </w:rPr>
-        <w:t xml:space="preserve">akan menentukan komponen apa yang dibutuhkan oleh </w:t>
+      <w:proofErr w:type="gramStart"/>
+      <w:r>
+        <w:rPr>
+          <w:rFonts w:ascii="Times New Roman" w:hAnsi="Times New Roman" w:cs="Times New Roman"/>
+          <w:sz w:val="24"/>
+          <w:szCs w:val="24"/>
+          <w:lang w:val="en-US"/>
+        </w:rPr>
+        <w:t>akan</w:t>
+      </w:r>
+      <w:proofErr w:type="gramEnd"/>
+      <w:r>
+        <w:rPr>
+          <w:rFonts w:ascii="Times New Roman" w:hAnsi="Times New Roman" w:cs="Times New Roman"/>
+          <w:sz w:val="24"/>
+          <w:szCs w:val="24"/>
+          <w:lang w:val="en-US"/>
+        </w:rPr>
+        <w:t xml:space="preserve"> menentukan komponen apa yang dibutuhkan oleh </w:t>
       </w:r>
       <w:r>
         <w:rPr>
@@ -11278,14 +11994,25 @@
         </w:rPr>
         <w:t xml:space="preserve">Manager </w:t>
       </w:r>
-      <w:r>
-        <w:rPr>
-          <w:rFonts w:ascii="Times New Roman" w:hAnsi="Times New Roman" w:cs="Times New Roman"/>
-          <w:sz w:val="24"/>
-          <w:szCs w:val="24"/>
-          <w:lang w:val="en-US"/>
-        </w:rPr>
-        <w:t>untuk memberitahukan sesuatu kepada pengguna.</w:t>
+      <w:proofErr w:type="gramStart"/>
+      <w:r>
+        <w:rPr>
+          <w:rFonts w:ascii="Times New Roman" w:hAnsi="Times New Roman" w:cs="Times New Roman"/>
+          <w:sz w:val="24"/>
+          <w:szCs w:val="24"/>
+          <w:lang w:val="en-US"/>
+        </w:rPr>
+        <w:t>untuk</w:t>
+      </w:r>
+      <w:proofErr w:type="gramEnd"/>
+      <w:r>
+        <w:rPr>
+          <w:rFonts w:ascii="Times New Roman" w:hAnsi="Times New Roman" w:cs="Times New Roman"/>
+          <w:sz w:val="24"/>
+          <w:szCs w:val="24"/>
+          <w:lang w:val="en-US"/>
+        </w:rPr>
+        <w:t xml:space="preserve"> memberitahukan sesuatu kepada pengguna.</w:t>
       </w:r>
     </w:p>
     <w:p>
@@ -11432,7 +12159,27 @@
           <w:szCs w:val="24"/>
           <w:lang w:val="en-US"/>
         </w:rPr>
-        <w:t xml:space="preserve">atau dengan cara lain yang pada </w:t>
+        <w:t xml:space="preserve">atau dengan </w:t>
+      </w:r>
+      <w:proofErr w:type="gramStart"/>
+      <w:r>
+        <w:rPr>
+          <w:rFonts w:ascii="Times New Roman" w:hAnsi="Times New Roman" w:cs="Times New Roman"/>
+          <w:sz w:val="24"/>
+          <w:szCs w:val="24"/>
+          <w:lang w:val="en-US"/>
+        </w:rPr>
+        <w:t>cara</w:t>
+      </w:r>
+      <w:proofErr w:type="gramEnd"/>
+      <w:r>
+        <w:rPr>
+          <w:rFonts w:ascii="Times New Roman" w:hAnsi="Times New Roman" w:cs="Times New Roman"/>
+          <w:sz w:val="24"/>
+          <w:szCs w:val="24"/>
+          <w:lang w:val="en-US"/>
+        </w:rPr>
+        <w:t xml:space="preserve"> lain yang pada </w:t>
       </w:r>
       <w:r>
         <w:rPr>
@@ -11570,8 +12317,19 @@
           <w:szCs w:val="24"/>
           <w:lang w:val="en-US"/>
         </w:rPr>
-        <w:t>Terdapat tiga kategori aplikasi pada android :</w:t>
-      </w:r>
+        <w:t xml:space="preserve">Terdapat tiga kategori aplikasi pada </w:t>
+      </w:r>
+      <w:proofErr w:type="gramStart"/>
+      <w:r>
+        <w:rPr>
+          <w:rFonts w:ascii="Times New Roman" w:hAnsi="Times New Roman" w:cs="Times New Roman"/>
+          <w:sz w:val="24"/>
+          <w:szCs w:val="24"/>
+          <w:lang w:val="en-US"/>
+        </w:rPr>
+        <w:t>android :</w:t>
+      </w:r>
+      <w:proofErr w:type="gramEnd"/>
     </w:p>
     <w:p>
       <w:pPr>
@@ -11885,7 +12643,27 @@
           <w:szCs w:val="24"/>
           <w:lang w:val="en-US"/>
         </w:rPr>
-        <w:t xml:space="preserve">dan jika diperlukan akan </w:t>
+        <w:t xml:space="preserve">dan jika diperlukan </w:t>
+      </w:r>
+      <w:proofErr w:type="gramStart"/>
+      <w:r>
+        <w:rPr>
+          <w:rFonts w:ascii="Times New Roman" w:hAnsi="Times New Roman" w:cs="Times New Roman"/>
+          <w:sz w:val="24"/>
+          <w:szCs w:val="24"/>
+          <w:lang w:val="en-US"/>
+        </w:rPr>
+        <w:t>akan</w:t>
+      </w:r>
+      <w:proofErr w:type="gramEnd"/>
+      <w:r>
+        <w:rPr>
+          <w:rFonts w:ascii="Times New Roman" w:hAnsi="Times New Roman" w:cs="Times New Roman"/>
+          <w:sz w:val="24"/>
+          <w:szCs w:val="24"/>
+          <w:lang w:val="en-US"/>
+        </w:rPr>
+        <w:t xml:space="preserve"> </w:t>
       </w:r>
       <w:r>
         <w:rPr>
@@ -11929,7 +12707,27 @@
           <w:szCs w:val="24"/>
           <w:lang w:val="en-US"/>
         </w:rPr>
-        <w:t>Untuk aplikasi yang kompleks akan sulit untuk menentukan kategori aplikasi</w:t>
+        <w:t xml:space="preserve">Untuk aplikasi yang kompleks </w:t>
+      </w:r>
+      <w:proofErr w:type="gramStart"/>
+      <w:r>
+        <w:rPr>
+          <w:rFonts w:ascii="Times New Roman" w:hAnsi="Times New Roman" w:cs="Times New Roman"/>
+          <w:sz w:val="24"/>
+          <w:szCs w:val="24"/>
+          <w:lang w:val="en-US"/>
+        </w:rPr>
+        <w:t>akan</w:t>
+      </w:r>
+      <w:proofErr w:type="gramEnd"/>
+      <w:r>
+        <w:rPr>
+          <w:rFonts w:ascii="Times New Roman" w:hAnsi="Times New Roman" w:cs="Times New Roman"/>
+          <w:sz w:val="24"/>
+          <w:szCs w:val="24"/>
+          <w:lang w:val="en-US"/>
+        </w:rPr>
+        <w:t xml:space="preserve"> sulit untuk menentukan kategori aplikasi</w:t>
       </w:r>
       <w:r>
         <w:rPr>
@@ -12102,7 +12900,27 @@
           <w:szCs w:val="24"/>
           <w:lang w:val="en-US"/>
         </w:rPr>
-        <w:t>menjalankan browser web, pada akhirnya sistem yang akan menentukan menjalankan</w:t>
+        <w:t xml:space="preserve">menjalankan browser web, pada akhirnya sistem yang </w:t>
+      </w:r>
+      <w:proofErr w:type="gramStart"/>
+      <w:r>
+        <w:rPr>
+          <w:rFonts w:ascii="Times New Roman" w:hAnsi="Times New Roman" w:cs="Times New Roman"/>
+          <w:sz w:val="24"/>
+          <w:szCs w:val="24"/>
+          <w:lang w:val="en-US"/>
+        </w:rPr>
+        <w:t>akan</w:t>
+      </w:r>
+      <w:proofErr w:type="gramEnd"/>
+      <w:r>
+        <w:rPr>
+          <w:rFonts w:ascii="Times New Roman" w:hAnsi="Times New Roman" w:cs="Times New Roman"/>
+          <w:sz w:val="24"/>
+          <w:szCs w:val="24"/>
+          <w:lang w:val="en-US"/>
+        </w:rPr>
+        <w:t xml:space="preserve"> menentukan menjalankan</w:t>
       </w:r>
       <w:r>
         <w:rPr>
@@ -12138,7 +12956,27 @@
           <w:szCs w:val="24"/>
           <w:lang w:val="en-US"/>
         </w:rPr>
-        <w:t>dihentikan sementara, atau dihentikan sama sekali. Jika pengguna ketika itu sedang</w:t>
+        <w:t xml:space="preserve">dihentikan sementara, atau dihentikan </w:t>
+      </w:r>
+      <w:proofErr w:type="gramStart"/>
+      <w:r>
+        <w:rPr>
+          <w:rFonts w:ascii="Times New Roman" w:hAnsi="Times New Roman" w:cs="Times New Roman"/>
+          <w:sz w:val="24"/>
+          <w:szCs w:val="24"/>
+          <w:lang w:val="en-US"/>
+        </w:rPr>
+        <w:t>sama</w:t>
+      </w:r>
+      <w:proofErr w:type="gramEnd"/>
+      <w:r>
+        <w:rPr>
+          <w:rFonts w:ascii="Times New Roman" w:hAnsi="Times New Roman" w:cs="Times New Roman"/>
+          <w:sz w:val="24"/>
+          <w:szCs w:val="24"/>
+          <w:lang w:val="en-US"/>
+        </w:rPr>
+        <w:t xml:space="preserve"> sekali. Jika pengguna ketika itu sedang</w:t>
       </w:r>
       <w:r>
         <w:rPr>
@@ -12176,7 +13014,27 @@
           <w:szCs w:val="24"/>
           <w:lang w:val="en-US"/>
         </w:rPr>
-        <w:t>, maka sistem akan memberikan perioritas utama untuk</w:t>
+        <w:t xml:space="preserve">, maka sistem </w:t>
+      </w:r>
+      <w:proofErr w:type="gramStart"/>
+      <w:r>
+        <w:rPr>
+          <w:rFonts w:ascii="Times New Roman" w:hAnsi="Times New Roman" w:cs="Times New Roman"/>
+          <w:sz w:val="24"/>
+          <w:szCs w:val="24"/>
+          <w:lang w:val="en-US"/>
+        </w:rPr>
+        <w:t>akan</w:t>
+      </w:r>
+      <w:proofErr w:type="gramEnd"/>
+      <w:r>
+        <w:rPr>
+          <w:rFonts w:ascii="Times New Roman" w:hAnsi="Times New Roman" w:cs="Times New Roman"/>
+          <w:sz w:val="24"/>
+          <w:szCs w:val="24"/>
+          <w:lang w:val="en-US"/>
+        </w:rPr>
+        <w:t xml:space="preserve"> memberikan perioritas utama untuk</w:t>
       </w:r>
       <w:r>
         <w:rPr>
@@ -12252,8 +13110,19 @@
           <w:szCs w:val="24"/>
           <w:lang w:val="en-US"/>
         </w:rPr>
-        <w:t>yang prioritas rendah akan</w:t>
-      </w:r>
+        <w:t xml:space="preserve">yang prioritas rendah </w:t>
+      </w:r>
+      <w:proofErr w:type="gramStart"/>
+      <w:r>
+        <w:rPr>
+          <w:rFonts w:ascii="Times New Roman" w:hAnsi="Times New Roman" w:cs="Times New Roman"/>
+          <w:sz w:val="24"/>
+          <w:szCs w:val="24"/>
+          <w:lang w:val="en-US"/>
+        </w:rPr>
+        <w:t>akan</w:t>
+      </w:r>
+      <w:proofErr w:type="gramEnd"/>
       <w:r>
         <w:rPr>
           <w:rFonts w:ascii="Times New Roman" w:hAnsi="Times New Roman" w:cs="Times New Roman"/>
@@ -12518,16 +13387,36 @@
           <w:szCs w:val="24"/>
           <w:lang w:val="en-US"/>
         </w:rPr>
-        <w:t xml:space="preserve"> Prioritas Aplikasi berdasarkan Activity</w:t>
-      </w:r>
-      <w:r>
-        <w:rPr>
-          <w:rFonts w:ascii="Times New Roman" w:hAnsi="Times New Roman" w:cs="Times New Roman"/>
-          <w:sz w:val="24"/>
-          <w:szCs w:val="24"/>
-          <w:lang w:val="en-US"/>
-        </w:rPr>
-        <w:t>[1]</w:t>
+        <w:t xml:space="preserve"> Prioritas Aplikasi berdasarkan </w:t>
+      </w:r>
+      <w:proofErr w:type="gramStart"/>
+      <w:r>
+        <w:rPr>
+          <w:rFonts w:ascii="Times New Roman" w:hAnsi="Times New Roman" w:cs="Times New Roman"/>
+          <w:sz w:val="24"/>
+          <w:szCs w:val="24"/>
+          <w:lang w:val="en-US"/>
+        </w:rPr>
+        <w:t>Activity</w:t>
+      </w:r>
+      <w:r>
+        <w:rPr>
+          <w:rFonts w:ascii="Times New Roman" w:hAnsi="Times New Roman" w:cs="Times New Roman"/>
+          <w:sz w:val="24"/>
+          <w:szCs w:val="24"/>
+          <w:lang w:val="en-US"/>
+        </w:rPr>
+        <w:t>[</w:t>
+      </w:r>
+      <w:proofErr w:type="gramEnd"/>
+      <w:r>
+        <w:rPr>
+          <w:rFonts w:ascii="Times New Roman" w:hAnsi="Times New Roman" w:cs="Times New Roman"/>
+          <w:sz w:val="24"/>
+          <w:szCs w:val="24"/>
+          <w:lang w:val="en-US"/>
+        </w:rPr>
+        <w:t>1]</w:t>
       </w:r>
     </w:p>
     <w:p>
@@ -12753,8 +13642,19 @@
           <w:szCs w:val="24"/>
           <w:lang w:val="en-US"/>
         </w:rPr>
-        <w:t>Android adalah yang pertama menggabungkan hal seperti berikut :</w:t>
-      </w:r>
+        <w:t xml:space="preserve">Android adalah yang pertama menggabungkan hal seperti </w:t>
+      </w:r>
+      <w:proofErr w:type="gramStart"/>
+      <w:r>
+        <w:rPr>
+          <w:rFonts w:ascii="Times New Roman" w:hAnsi="Times New Roman" w:cs="Times New Roman"/>
+          <w:sz w:val="24"/>
+          <w:szCs w:val="24"/>
+          <w:lang w:val="en-US"/>
+        </w:rPr>
+        <w:t>berikut :</w:t>
+      </w:r>
+      <w:proofErr w:type="gramEnd"/>
     </w:p>
     <w:p>
       <w:pPr>
@@ -13151,14 +14051,25 @@
         </w:rPr>
         <w:t xml:space="preserve"> </w:t>
       </w:r>
-      <w:r>
-        <w:rPr>
-          <w:rFonts w:ascii="Times New Roman" w:hAnsi="Times New Roman" w:cs="Times New Roman"/>
-          <w:sz w:val="24"/>
-          <w:szCs w:val="24"/>
-          <w:lang w:val="en-US"/>
-        </w:rPr>
-        <w:t>sama lain oleh berbagai lapisan keamanan, sehingga kerja sistem menjadi lebih</w:t>
+      <w:proofErr w:type="gramStart"/>
+      <w:r>
+        <w:rPr>
+          <w:rFonts w:ascii="Times New Roman" w:hAnsi="Times New Roman" w:cs="Times New Roman"/>
+          <w:sz w:val="24"/>
+          <w:szCs w:val="24"/>
+          <w:lang w:val="en-US"/>
+        </w:rPr>
+        <w:t>sama</w:t>
+      </w:r>
+      <w:proofErr w:type="gramEnd"/>
+      <w:r>
+        <w:rPr>
+          <w:rFonts w:ascii="Times New Roman" w:hAnsi="Times New Roman" w:cs="Times New Roman"/>
+          <w:sz w:val="24"/>
+          <w:szCs w:val="24"/>
+          <w:lang w:val="en-US"/>
+        </w:rPr>
+        <w:t xml:space="preserve"> lain oleh berbagai lapisan keamanan, sehingga kerja sistem menjadi lebih</w:t>
       </w:r>
       <w:r>
         <w:rPr>
@@ -13333,7 +14244,27 @@
           <w:szCs w:val="24"/>
           <w:lang w:val="en-US"/>
         </w:rPr>
-        <w:t>maupun yang akan datang. Semua program ditulis dengan menggunakan bahas</w:t>
+        <w:t xml:space="preserve">maupun yang </w:t>
+      </w:r>
+      <w:proofErr w:type="gramStart"/>
+      <w:r>
+        <w:rPr>
+          <w:rFonts w:ascii="Times New Roman" w:hAnsi="Times New Roman" w:cs="Times New Roman"/>
+          <w:sz w:val="24"/>
+          <w:szCs w:val="24"/>
+          <w:lang w:val="en-US"/>
+        </w:rPr>
+        <w:t>akan</w:t>
+      </w:r>
+      <w:proofErr w:type="gramEnd"/>
+      <w:r>
+        <w:rPr>
+          <w:rFonts w:ascii="Times New Roman" w:hAnsi="Times New Roman" w:cs="Times New Roman"/>
+          <w:sz w:val="24"/>
+          <w:szCs w:val="24"/>
+          <w:lang w:val="en-US"/>
+        </w:rPr>
+        <w:t xml:space="preserve"> datang. Semua program ditulis dengan menggunakan bahas</w:t>
       </w:r>
       <w:r>
         <w:rPr>
@@ -13556,7 +14487,27 @@
           <w:szCs w:val="24"/>
           <w:lang w:val="en-US"/>
         </w:rPr>
-        <w:t xml:space="preserve">berorientasi objek akan menjadi </w:t>
+        <w:t xml:space="preserve">berorientasi objek </w:t>
+      </w:r>
+      <w:proofErr w:type="gramStart"/>
+      <w:r>
+        <w:rPr>
+          <w:rFonts w:ascii="Times New Roman" w:hAnsi="Times New Roman" w:cs="Times New Roman"/>
+          <w:sz w:val="24"/>
+          <w:szCs w:val="24"/>
+          <w:lang w:val="en-US"/>
+        </w:rPr>
+        <w:t>akan</w:t>
+      </w:r>
+      <w:proofErr w:type="gramEnd"/>
+      <w:r>
+        <w:rPr>
+          <w:rFonts w:ascii="Times New Roman" w:hAnsi="Times New Roman" w:cs="Times New Roman"/>
+          <w:sz w:val="24"/>
+          <w:szCs w:val="24"/>
+          <w:lang w:val="en-US"/>
+        </w:rPr>
+        <w:t xml:space="preserve"> menjadi </w:t>
       </w:r>
       <w:r>
         <w:rPr>
@@ -14643,8 +15594,19 @@
           <w:szCs w:val="24"/>
           <w:lang w:val="en-US"/>
         </w:rPr>
-        <w:t>dapat dikelompokan menjadi tiga diagram, yaitu :</w:t>
-      </w:r>
+        <w:t xml:space="preserve">dapat dikelompokan menjadi tiga diagram, </w:t>
+      </w:r>
+      <w:proofErr w:type="gramStart"/>
+      <w:r>
+        <w:rPr>
+          <w:rFonts w:ascii="Times New Roman" w:hAnsi="Times New Roman" w:cs="Times New Roman"/>
+          <w:sz w:val="24"/>
+          <w:szCs w:val="24"/>
+          <w:lang w:val="en-US"/>
+        </w:rPr>
+        <w:t>yaitu :</w:t>
+      </w:r>
+      <w:proofErr w:type="gramEnd"/>
     </w:p>
     <w:p>
       <w:pPr>
@@ -14787,8 +15749,19 @@
           <w:szCs w:val="24"/>
           <w:lang w:val="en-US"/>
         </w:rPr>
-        <w:t>dibagi menjadi dua model diagram yaitu :</w:t>
-      </w:r>
+        <w:t xml:space="preserve">dibagi menjadi dua model diagram </w:t>
+      </w:r>
+      <w:proofErr w:type="gramStart"/>
+      <w:r>
+        <w:rPr>
+          <w:rFonts w:ascii="Times New Roman" w:hAnsi="Times New Roman" w:cs="Times New Roman"/>
+          <w:sz w:val="24"/>
+          <w:szCs w:val="24"/>
+          <w:lang w:val="en-US"/>
+        </w:rPr>
+        <w:t>yaitu :</w:t>
+      </w:r>
+      <w:proofErr w:type="gramEnd"/>
     </w:p>
     <w:p>
       <w:pPr>
@@ -14882,7 +15855,27 @@
           <w:szCs w:val="24"/>
           <w:lang w:val="en-US"/>
         </w:rPr>
-        <w:t>memperlihatkan tahap demi tahap apa yang seharusnya terjadi untuk menghasilkan</w:t>
+        <w:t xml:space="preserve">memperlihatkan tahap demi tahap </w:t>
+      </w:r>
+      <w:proofErr w:type="gramStart"/>
+      <w:r>
+        <w:rPr>
+          <w:rFonts w:ascii="Times New Roman" w:hAnsi="Times New Roman" w:cs="Times New Roman"/>
+          <w:sz w:val="24"/>
+          <w:szCs w:val="24"/>
+          <w:lang w:val="en-US"/>
+        </w:rPr>
+        <w:t>apa</w:t>
+      </w:r>
+      <w:proofErr w:type="gramEnd"/>
+      <w:r>
+        <w:rPr>
+          <w:rFonts w:ascii="Times New Roman" w:hAnsi="Times New Roman" w:cs="Times New Roman"/>
+          <w:sz w:val="24"/>
+          <w:szCs w:val="24"/>
+          <w:lang w:val="en-US"/>
+        </w:rPr>
+        <w:t xml:space="preserve"> yang seharusnya terjadi untuk menghasilkan</w:t>
       </w:r>
       <w:r>
         <w:rPr>
@@ -15083,7 +16076,27 @@
           <w:szCs w:val="24"/>
           <w:lang w:val="en-US"/>
         </w:rPr>
-        <w:t xml:space="preserve">, dan </w:t>
+        <w:t xml:space="preserve">, </w:t>
+      </w:r>
+      <w:proofErr w:type="gramStart"/>
+      <w:r>
+        <w:rPr>
+          <w:rFonts w:ascii="Times New Roman" w:hAnsi="Times New Roman" w:cs="Times New Roman"/>
+          <w:sz w:val="24"/>
+          <w:szCs w:val="24"/>
+          <w:lang w:val="en-US"/>
+        </w:rPr>
+        <w:t>dan</w:t>
+      </w:r>
+      <w:proofErr w:type="gramEnd"/>
+      <w:r>
+        <w:rPr>
+          <w:rFonts w:ascii="Times New Roman" w:hAnsi="Times New Roman" w:cs="Times New Roman"/>
+          <w:sz w:val="24"/>
+          <w:szCs w:val="24"/>
+          <w:lang w:val="en-US"/>
+        </w:rPr>
+        <w:t xml:space="preserve"> </w:t>
       </w:r>
       <w:r>
         <w:rPr>
@@ -15200,8 +16213,19 @@
           <w:szCs w:val="24"/>
           <w:lang w:val="en-US"/>
         </w:rPr>
-        <w:t>Implementation diagram dibagi menjadi dua diagram, yaitu :</w:t>
-      </w:r>
+        <w:t xml:space="preserve">Implementation diagram dibagi menjadi dua diagram, </w:t>
+      </w:r>
+      <w:proofErr w:type="gramStart"/>
+      <w:r>
+        <w:rPr>
+          <w:rFonts w:ascii="Times New Roman" w:hAnsi="Times New Roman" w:cs="Times New Roman"/>
+          <w:sz w:val="24"/>
+          <w:szCs w:val="24"/>
+          <w:lang w:val="en-US"/>
+        </w:rPr>
+        <w:t>yaitu :</w:t>
+      </w:r>
+      <w:proofErr w:type="gramEnd"/>
     </w:p>
     <w:p>
       <w:pPr>
@@ -15499,7 +16523,27 @@
           <w:szCs w:val="24"/>
           <w:lang w:val="en-US"/>
         </w:rPr>
-        <w:t xml:space="preserve">Dimana akan berjalan (di </w:t>
+        <w:t xml:space="preserve">Dimana </w:t>
+      </w:r>
+      <w:proofErr w:type="gramStart"/>
+      <w:r>
+        <w:rPr>
+          <w:rFonts w:ascii="Times New Roman" w:hAnsi="Times New Roman" w:cs="Times New Roman"/>
+          <w:sz w:val="24"/>
+          <w:szCs w:val="24"/>
+          <w:lang w:val="en-US"/>
+        </w:rPr>
+        <w:t>akan</w:t>
+      </w:r>
+      <w:proofErr w:type="gramEnd"/>
+      <w:r>
+        <w:rPr>
+          <w:rFonts w:ascii="Times New Roman" w:hAnsi="Times New Roman" w:cs="Times New Roman"/>
+          <w:sz w:val="24"/>
+          <w:szCs w:val="24"/>
+          <w:lang w:val="en-US"/>
+        </w:rPr>
+        <w:t xml:space="preserve"> berjalan (di </w:t>
       </w:r>
       <w:r>
         <w:rPr>
@@ -16403,1164 +17447,7 @@
         </w:rPr>
         <w:t>.1. Sejarah Singkat</w:t>
       </w:r>
-    </w:p>
-    <w:p>
-      <w:pPr>
-        <w:spacing w:after="80" w:line="360" w:lineRule="auto"/>
-        <w:ind w:firstLine="720"/>
-        <w:jc w:val="both"/>
-        <w:rPr>
-          <w:rFonts w:ascii="Times New Roman" w:hAnsi="Times New Roman" w:cs="Times New Roman"/>
-          <w:sz w:val="24"/>
-          <w:szCs w:val="24"/>
-          <w:lang w:val="en-US"/>
-        </w:rPr>
-      </w:pPr>
-      <w:r>
-        <w:rPr>
-          <w:rFonts w:ascii="Times New Roman" w:hAnsi="Times New Roman" w:cs="Times New Roman"/>
-          <w:sz w:val="24"/>
-          <w:szCs w:val="24"/>
-          <w:lang w:val="en-US"/>
-        </w:rPr>
-        <w:t>Pada 1991, sekelompok insinyur Sun dipimpin oleh Patrick Naughton dan James</w:t>
-      </w:r>
-      <w:r>
-        <w:rPr>
-          <w:rFonts w:ascii="Times New Roman" w:hAnsi="Times New Roman" w:cs="Times New Roman"/>
-          <w:sz w:val="24"/>
-          <w:szCs w:val="24"/>
-          <w:lang w:val="en-US"/>
-        </w:rPr>
-        <w:t xml:space="preserve"> </w:t>
-      </w:r>
-      <w:r>
-        <w:rPr>
-          <w:rFonts w:ascii="Times New Roman" w:hAnsi="Times New Roman" w:cs="Times New Roman"/>
-          <w:sz w:val="24"/>
-          <w:szCs w:val="24"/>
-          <w:lang w:val="en-US"/>
-        </w:rPr>
-        <w:t xml:space="preserve">Gosling ingin merancang bahasa komputer untuk perangkat konsumer seperti </w:t>
-      </w:r>
-      <w:r>
-        <w:rPr>
-          <w:rFonts w:ascii="Times New Roman" w:hAnsi="Times New Roman" w:cs="Times New Roman"/>
-          <w:i/>
-          <w:iCs/>
-          <w:sz w:val="24"/>
-          <w:szCs w:val="24"/>
-          <w:lang w:val="en-US"/>
-        </w:rPr>
-        <w:t>cable</w:t>
-      </w:r>
-      <w:r>
-        <w:rPr>
-          <w:rFonts w:ascii="Times New Roman" w:hAnsi="Times New Roman" w:cs="Times New Roman"/>
-          <w:sz w:val="24"/>
-          <w:szCs w:val="24"/>
-          <w:lang w:val="en-US"/>
-        </w:rPr>
-        <w:t xml:space="preserve"> </w:t>
-      </w:r>
-      <w:r>
-        <w:rPr>
-          <w:rFonts w:ascii="Times New Roman" w:hAnsi="Times New Roman" w:cs="Times New Roman"/>
-          <w:i/>
-          <w:iCs/>
-          <w:sz w:val="24"/>
-          <w:szCs w:val="24"/>
-          <w:lang w:val="en-US"/>
-        </w:rPr>
-        <w:t>TV Box</w:t>
-      </w:r>
-      <w:r>
-        <w:rPr>
-          <w:rFonts w:ascii="Times New Roman" w:hAnsi="Times New Roman" w:cs="Times New Roman"/>
-          <w:sz w:val="24"/>
-          <w:szCs w:val="24"/>
-          <w:lang w:val="en-US"/>
-        </w:rPr>
-        <w:t>. Karena perangkat tersebut tidak memiliki banyak memori, bahasa harus</w:t>
-      </w:r>
-      <w:r>
-        <w:rPr>
-          <w:rFonts w:ascii="Times New Roman" w:hAnsi="Times New Roman" w:cs="Times New Roman"/>
-          <w:sz w:val="24"/>
-          <w:szCs w:val="24"/>
-          <w:lang w:val="en-US"/>
-        </w:rPr>
-        <w:t xml:space="preserve"> </w:t>
-      </w:r>
-      <w:r>
-        <w:rPr>
-          <w:rFonts w:ascii="Times New Roman" w:hAnsi="Times New Roman" w:cs="Times New Roman"/>
-          <w:sz w:val="24"/>
-          <w:szCs w:val="24"/>
-          <w:lang w:val="en-US"/>
-        </w:rPr>
-        <w:t>berukuran kecil dan mengandung kode yang liat. Juga karena manufaktur –</w:t>
-      </w:r>
-      <w:r>
-        <w:rPr>
-          <w:rFonts w:ascii="Times New Roman" w:hAnsi="Times New Roman" w:cs="Times New Roman"/>
-          <w:sz w:val="24"/>
-          <w:szCs w:val="24"/>
-          <w:lang w:val="en-US"/>
-        </w:rPr>
-        <w:t xml:space="preserve"> </w:t>
-      </w:r>
-      <w:r>
-        <w:rPr>
-          <w:rFonts w:ascii="Times New Roman" w:hAnsi="Times New Roman" w:cs="Times New Roman"/>
-          <w:sz w:val="24"/>
-          <w:szCs w:val="24"/>
-          <w:lang w:val="en-US"/>
-        </w:rPr>
-        <w:t xml:space="preserve">manufaktur berbeda memilih </w:t>
-      </w:r>
-      <w:r>
-        <w:rPr>
-          <w:rFonts w:ascii="Times New Roman" w:hAnsi="Times New Roman" w:cs="Times New Roman"/>
-          <w:i/>
-          <w:iCs/>
-          <w:sz w:val="24"/>
-          <w:szCs w:val="24"/>
-          <w:lang w:val="en-US"/>
-        </w:rPr>
-        <w:t xml:space="preserve">processor </w:t>
-      </w:r>
-      <w:r>
-        <w:rPr>
-          <w:rFonts w:ascii="Times New Roman" w:hAnsi="Times New Roman" w:cs="Times New Roman"/>
-          <w:sz w:val="24"/>
-          <w:szCs w:val="24"/>
-          <w:lang w:val="en-US"/>
-        </w:rPr>
-        <w:t>yang berbeda pula, maka bahasa harus bebas</w:t>
-      </w:r>
-      <w:r>
-        <w:rPr>
-          <w:rFonts w:ascii="Times New Roman" w:hAnsi="Times New Roman" w:cs="Times New Roman"/>
-          <w:sz w:val="24"/>
-          <w:szCs w:val="24"/>
-          <w:lang w:val="en-US"/>
-        </w:rPr>
-        <w:t xml:space="preserve"> </w:t>
-      </w:r>
-      <w:r>
-        <w:rPr>
-          <w:rFonts w:ascii="Times New Roman" w:hAnsi="Times New Roman" w:cs="Times New Roman"/>
-          <w:sz w:val="24"/>
-          <w:szCs w:val="24"/>
-          <w:lang w:val="en-US"/>
-        </w:rPr>
-        <w:t>dari manufaktur manapun. Proyek diberi nama kode ”Green”.</w:t>
-      </w:r>
-    </w:p>
-    <w:p>
-      <w:pPr>
-        <w:spacing w:after="80" w:line="360" w:lineRule="auto"/>
-        <w:ind w:firstLine="720"/>
-        <w:jc w:val="both"/>
-        <w:rPr>
-          <w:rFonts w:ascii="Times New Roman" w:hAnsi="Times New Roman" w:cs="Times New Roman"/>
-          <w:sz w:val="24"/>
-          <w:szCs w:val="24"/>
-          <w:lang w:val="en-US"/>
-        </w:rPr>
-      </w:pPr>
-      <w:r>
-        <w:rPr>
-          <w:rFonts w:ascii="Times New Roman" w:hAnsi="Times New Roman" w:cs="Times New Roman"/>
-          <w:sz w:val="24"/>
-          <w:szCs w:val="24"/>
-          <w:lang w:val="en-US"/>
-        </w:rPr>
-        <w:t xml:space="preserve">Kebutuhan untuk fleksibilitas, kecil, liat dan kode yang netral terhadap </w:t>
-      </w:r>
-      <w:r>
-        <w:rPr>
-          <w:rFonts w:ascii="Times New Roman" w:hAnsi="Times New Roman" w:cs="Times New Roman"/>
-          <w:i/>
-          <w:iCs/>
-          <w:sz w:val="24"/>
-          <w:szCs w:val="24"/>
-          <w:lang w:val="en-US"/>
-        </w:rPr>
-        <w:t xml:space="preserve">platform </w:t>
-      </w:r>
-      <w:r>
-        <w:rPr>
-          <w:rFonts w:ascii="Times New Roman" w:hAnsi="Times New Roman" w:cs="Times New Roman"/>
-          <w:sz w:val="24"/>
-          <w:szCs w:val="24"/>
-          <w:lang w:val="en-US"/>
-        </w:rPr>
-        <w:t>mengantar tim mempelajari implementasi Pascal yang pernah dicoba. Niklaus Wirth,</w:t>
-      </w:r>
-      <w:r>
-        <w:rPr>
-          <w:rFonts w:ascii="Times New Roman" w:hAnsi="Times New Roman" w:cs="Times New Roman"/>
-          <w:i/>
-          <w:iCs/>
-          <w:sz w:val="24"/>
-          <w:szCs w:val="24"/>
-          <w:lang w:val="en-US"/>
-        </w:rPr>
-        <w:t xml:space="preserve"> </w:t>
-      </w:r>
-      <w:r>
-        <w:rPr>
-          <w:rFonts w:ascii="Times New Roman" w:hAnsi="Times New Roman" w:cs="Times New Roman"/>
-          <w:sz w:val="24"/>
-          <w:szCs w:val="24"/>
-          <w:lang w:val="en-US"/>
-        </w:rPr>
-        <w:t>pencipta bahasa Pascal telah merancang bahasa portabel yang menghasilkan</w:t>
-      </w:r>
-      <w:r>
-        <w:rPr>
-          <w:rFonts w:ascii="Times New Roman" w:hAnsi="Times New Roman" w:cs="Times New Roman"/>
-          <w:i/>
-          <w:iCs/>
-          <w:sz w:val="24"/>
-          <w:szCs w:val="24"/>
-          <w:lang w:val="en-US"/>
-        </w:rPr>
-        <w:t xml:space="preserve"> </w:t>
-      </w:r>
-      <w:r>
-        <w:rPr>
-          <w:rFonts w:ascii="Times New Roman" w:hAnsi="Times New Roman" w:cs="Times New Roman"/>
-          <w:i/>
-          <w:iCs/>
-          <w:sz w:val="24"/>
-          <w:szCs w:val="24"/>
-          <w:lang w:val="en-US"/>
-        </w:rPr>
-        <w:t xml:space="preserve">intermediate code </w:t>
-      </w:r>
-      <w:r>
-        <w:rPr>
-          <w:rFonts w:ascii="Times New Roman" w:hAnsi="Times New Roman" w:cs="Times New Roman"/>
-          <w:sz w:val="24"/>
-          <w:szCs w:val="24"/>
-          <w:lang w:val="en-US"/>
-        </w:rPr>
-        <w:t>untuk mesin hipotesis. Mesin ini sering disebut dengan mesin</w:t>
-      </w:r>
-      <w:r>
-        <w:rPr>
-          <w:rFonts w:ascii="Times New Roman" w:hAnsi="Times New Roman" w:cs="Times New Roman"/>
-          <w:sz w:val="24"/>
-          <w:szCs w:val="24"/>
-          <w:lang w:val="en-US"/>
-        </w:rPr>
-        <w:t xml:space="preserve"> </w:t>
-      </w:r>
-      <w:r>
-        <w:rPr>
-          <w:rFonts w:ascii="Times New Roman" w:hAnsi="Times New Roman" w:cs="Times New Roman"/>
-          <w:sz w:val="24"/>
-          <w:szCs w:val="24"/>
-          <w:lang w:val="en-US"/>
-        </w:rPr>
-        <w:t xml:space="preserve">maya </w:t>
-      </w:r>
-      <w:r>
-        <w:rPr>
-          <w:rFonts w:ascii="Times New Roman" w:hAnsi="Times New Roman" w:cs="Times New Roman"/>
-          <w:i/>
-          <w:iCs/>
-          <w:sz w:val="24"/>
-          <w:szCs w:val="24"/>
-          <w:lang w:val="en-US"/>
-        </w:rPr>
-        <w:t>(virtual machine)</w:t>
-      </w:r>
-      <w:r>
-        <w:rPr>
-          <w:rFonts w:ascii="Times New Roman" w:hAnsi="Times New Roman" w:cs="Times New Roman"/>
-          <w:sz w:val="24"/>
-          <w:szCs w:val="24"/>
-          <w:lang w:val="en-US"/>
-        </w:rPr>
-        <w:t>. Kode ini kemudian dapat digunakan di sembarang mesin</w:t>
-      </w:r>
-      <w:r>
-        <w:rPr>
-          <w:rFonts w:ascii="Times New Roman" w:hAnsi="Times New Roman" w:cs="Times New Roman"/>
-          <w:sz w:val="24"/>
-          <w:szCs w:val="24"/>
-          <w:lang w:val="en-US"/>
-        </w:rPr>
-        <w:t xml:space="preserve"> </w:t>
-      </w:r>
-      <w:r>
-        <w:rPr>
-          <w:rFonts w:ascii="Times New Roman" w:hAnsi="Times New Roman" w:cs="Times New Roman"/>
-          <w:sz w:val="24"/>
-          <w:szCs w:val="24"/>
-          <w:lang w:val="en-US"/>
-        </w:rPr>
-        <w:t xml:space="preserve">yang memiliki </w:t>
-      </w:r>
-      <w:r>
-        <w:rPr>
-          <w:rFonts w:ascii="Times New Roman" w:hAnsi="Times New Roman" w:cs="Times New Roman"/>
-          <w:i/>
-          <w:iCs/>
-          <w:sz w:val="24"/>
-          <w:szCs w:val="24"/>
-          <w:lang w:val="en-US"/>
-        </w:rPr>
-        <w:t>interpreter</w:t>
-      </w:r>
-      <w:r>
-        <w:rPr>
-          <w:rFonts w:ascii="Times New Roman" w:hAnsi="Times New Roman" w:cs="Times New Roman"/>
-          <w:sz w:val="24"/>
-          <w:szCs w:val="24"/>
-          <w:lang w:val="en-US"/>
-        </w:rPr>
-        <w:t>. Proyek Green menggunakan mesin maya untuk mengatasi</w:t>
-      </w:r>
-      <w:r>
-        <w:rPr>
-          <w:rFonts w:ascii="Times New Roman" w:hAnsi="Times New Roman" w:cs="Times New Roman"/>
-          <w:sz w:val="24"/>
-          <w:szCs w:val="24"/>
-          <w:lang w:val="en-US"/>
-        </w:rPr>
-        <w:t xml:space="preserve"> </w:t>
-      </w:r>
-      <w:r>
-        <w:rPr>
-          <w:rFonts w:ascii="Times New Roman" w:hAnsi="Times New Roman" w:cs="Times New Roman"/>
-          <w:sz w:val="24"/>
-          <w:szCs w:val="24"/>
-          <w:lang w:val="en-US"/>
-        </w:rPr>
-        <w:t>isu utama tentang netral terhadap arsitektur mesin.</w:t>
-      </w:r>
-      <w:r>
-        <w:rPr>
-          <w:rFonts w:ascii="Times New Roman" w:hAnsi="Times New Roman" w:cs="Times New Roman"/>
-          <w:sz w:val="24"/>
-          <w:szCs w:val="24"/>
-          <w:lang w:val="en-US"/>
-        </w:rPr>
-        <w:t xml:space="preserve"> </w:t>
-      </w:r>
-      <w:r>
-        <w:rPr>
-          <w:rFonts w:ascii="Times New Roman" w:hAnsi="Times New Roman" w:cs="Times New Roman"/>
-          <w:sz w:val="24"/>
-          <w:szCs w:val="24"/>
-          <w:lang w:val="en-US"/>
-        </w:rPr>
-        <w:t>Karena orang – orang di proyek Green berbasis C++ dan bukan Pascal maka</w:t>
-      </w:r>
-    </w:p>
-    <w:p>
-      <w:pPr>
-        <w:spacing w:after="80" w:line="360" w:lineRule="auto"/>
-        <w:jc w:val="both"/>
-        <w:rPr>
-          <w:rFonts w:ascii="Times New Roman" w:hAnsi="Times New Roman" w:cs="Times New Roman"/>
-          <w:sz w:val="24"/>
-          <w:szCs w:val="24"/>
-          <w:lang w:val="en-US"/>
-        </w:rPr>
-      </w:pPr>
-      <w:r>
-        <w:rPr>
-          <w:rFonts w:ascii="Times New Roman" w:hAnsi="Times New Roman" w:cs="Times New Roman"/>
-          <w:sz w:val="24"/>
-          <w:szCs w:val="24"/>
-          <w:lang w:val="en-US"/>
-        </w:rPr>
-        <w:lastRenderedPageBreak/>
-        <w:t>kebanyakan sintaks diambil dari C++, serta menga</w:t>
-      </w:r>
-      <w:r>
-        <w:rPr>
-          <w:rFonts w:ascii="Times New Roman" w:hAnsi="Times New Roman" w:cs="Times New Roman"/>
-          <w:sz w:val="24"/>
-          <w:szCs w:val="24"/>
-          <w:lang w:val="en-US"/>
-        </w:rPr>
-        <w:t xml:space="preserve">dopsi orientasi objek dan bukan </w:t>
-      </w:r>
-      <w:r>
-        <w:rPr>
-          <w:rFonts w:ascii="Times New Roman" w:hAnsi="Times New Roman" w:cs="Times New Roman"/>
-          <w:sz w:val="24"/>
-          <w:szCs w:val="24"/>
-          <w:lang w:val="en-US"/>
-        </w:rPr>
-        <w:t>prosedural. Mulanya bahasa yang diciptakan diber</w:t>
-      </w:r>
-      <w:r>
-        <w:rPr>
-          <w:rFonts w:ascii="Times New Roman" w:hAnsi="Times New Roman" w:cs="Times New Roman"/>
-          <w:sz w:val="24"/>
-          <w:szCs w:val="24"/>
-          <w:lang w:val="en-US"/>
-        </w:rPr>
-        <w:t xml:space="preserve">i nama ”Oak” oleh James Gosling </w:t>
-      </w:r>
-      <w:r>
-        <w:rPr>
-          <w:rFonts w:ascii="Times New Roman" w:hAnsi="Times New Roman" w:cs="Times New Roman"/>
-          <w:sz w:val="24"/>
-          <w:szCs w:val="24"/>
-          <w:lang w:val="en-US"/>
-        </w:rPr>
-        <w:t>yang mendapat inspirasi dari sebuah pohon yang berada pada seberang kantornya,</w:t>
-      </w:r>
-      <w:r>
-        <w:rPr>
-          <w:rFonts w:ascii="Times New Roman" w:hAnsi="Times New Roman" w:cs="Times New Roman"/>
-          <w:sz w:val="24"/>
-          <w:szCs w:val="24"/>
-          <w:lang w:val="en-US"/>
-        </w:rPr>
-        <w:t xml:space="preserve"> </w:t>
-      </w:r>
-      <w:r>
-        <w:rPr>
-          <w:rFonts w:ascii="Times New Roman" w:hAnsi="Times New Roman" w:cs="Times New Roman"/>
-          <w:sz w:val="24"/>
-          <w:szCs w:val="24"/>
-          <w:lang w:val="en-US"/>
-        </w:rPr>
-        <w:t>namun dikarenakan nama Oak sendiri merupakan nama bahasa pemrograman yang</w:t>
-      </w:r>
-      <w:r>
-        <w:rPr>
-          <w:rFonts w:ascii="Times New Roman" w:hAnsi="Times New Roman" w:cs="Times New Roman"/>
-          <w:sz w:val="24"/>
-          <w:szCs w:val="24"/>
-          <w:lang w:val="en-US"/>
-        </w:rPr>
-        <w:t xml:space="preserve"> </w:t>
-      </w:r>
-      <w:r>
-        <w:rPr>
-          <w:rFonts w:ascii="Times New Roman" w:hAnsi="Times New Roman" w:cs="Times New Roman"/>
-          <w:sz w:val="24"/>
-          <w:szCs w:val="24"/>
-          <w:lang w:val="en-US"/>
-        </w:rPr>
-        <w:t>telah ada sebelumnya, kemudian SUN menggantinya dengan JAVA. Nama JAVA</w:t>
-      </w:r>
-      <w:r>
-        <w:rPr>
-          <w:rFonts w:ascii="Times New Roman" w:hAnsi="Times New Roman" w:cs="Times New Roman"/>
-          <w:sz w:val="24"/>
-          <w:szCs w:val="24"/>
-          <w:lang w:val="en-US"/>
-        </w:rPr>
-        <w:t xml:space="preserve"> </w:t>
-      </w:r>
-      <w:r>
-        <w:rPr>
-          <w:rFonts w:ascii="Times New Roman" w:hAnsi="Times New Roman" w:cs="Times New Roman"/>
-          <w:sz w:val="24"/>
-          <w:szCs w:val="24"/>
-          <w:lang w:val="en-US"/>
-        </w:rPr>
-        <w:t>sendiri terinspirasi pada saat mereka sedang menikmati secangkir kopi di sebuah</w:t>
-      </w:r>
-      <w:r>
-        <w:rPr>
-          <w:rFonts w:ascii="Times New Roman" w:hAnsi="Times New Roman" w:cs="Times New Roman"/>
-          <w:sz w:val="24"/>
-          <w:szCs w:val="24"/>
-          <w:lang w:val="en-US"/>
-        </w:rPr>
-        <w:t xml:space="preserve"> </w:t>
-      </w:r>
-      <w:r>
-        <w:rPr>
-          <w:rFonts w:ascii="Times New Roman" w:hAnsi="Times New Roman" w:cs="Times New Roman"/>
-          <w:sz w:val="24"/>
-          <w:szCs w:val="24"/>
-          <w:lang w:val="en-US"/>
-        </w:rPr>
-        <w:t>kedai kopi yang kemudian dengan tidak sengaja salah satu dari mereka menyebutkan</w:t>
-      </w:r>
-      <w:r>
-        <w:rPr>
-          <w:rFonts w:ascii="Times New Roman" w:hAnsi="Times New Roman" w:cs="Times New Roman"/>
-          <w:sz w:val="24"/>
-          <w:szCs w:val="24"/>
-          <w:lang w:val="en-US"/>
-        </w:rPr>
-        <w:t xml:space="preserve"> </w:t>
-      </w:r>
-      <w:r>
-        <w:rPr>
-          <w:rFonts w:ascii="Times New Roman" w:hAnsi="Times New Roman" w:cs="Times New Roman"/>
-          <w:sz w:val="24"/>
-          <w:szCs w:val="24"/>
-          <w:lang w:val="en-US"/>
-        </w:rPr>
-        <w:t>kata JAVA yang mengandung arti asal bijih kopi. Akhirnya mereka sepakat untuk</w:t>
-      </w:r>
-      <w:r>
-        <w:rPr>
-          <w:rFonts w:ascii="Times New Roman" w:hAnsi="Times New Roman" w:cs="Times New Roman"/>
-          <w:sz w:val="24"/>
-          <w:szCs w:val="24"/>
-          <w:lang w:val="en-US"/>
-        </w:rPr>
-        <w:t xml:space="preserve"> </w:t>
-      </w:r>
-      <w:r>
-        <w:rPr>
-          <w:rFonts w:ascii="Times New Roman" w:hAnsi="Times New Roman" w:cs="Times New Roman"/>
-          <w:sz w:val="24"/>
-          <w:szCs w:val="24"/>
-          <w:lang w:val="en-US"/>
-        </w:rPr>
-        <w:t>memberikan nama bahasa pemrograman tersebut dengan nama Java.</w:t>
-      </w:r>
-    </w:p>
-    <w:p>
-      <w:pPr>
-        <w:spacing w:after="80" w:line="360" w:lineRule="auto"/>
-        <w:ind w:firstLine="720"/>
-        <w:jc w:val="both"/>
-        <w:rPr>
-          <w:rFonts w:ascii="Times New Roman" w:hAnsi="Times New Roman" w:cs="Times New Roman"/>
-          <w:sz w:val="24"/>
-          <w:szCs w:val="24"/>
-          <w:lang w:val="en-US"/>
-        </w:rPr>
-      </w:pPr>
-      <w:r>
-        <w:rPr>
-          <w:rFonts w:ascii="Times New Roman" w:hAnsi="Times New Roman" w:cs="Times New Roman"/>
-          <w:sz w:val="24"/>
-          <w:szCs w:val="24"/>
-          <w:lang w:val="en-US"/>
-        </w:rPr>
-        <w:t>Produk pertama proyek Green adalah Star 7 (*7), sebuah kendali jarak jauh yang</w:t>
-      </w:r>
-      <w:r>
-        <w:rPr>
-          <w:rFonts w:ascii="Times New Roman" w:hAnsi="Times New Roman" w:cs="Times New Roman"/>
-          <w:sz w:val="24"/>
-          <w:szCs w:val="24"/>
-          <w:lang w:val="en-US"/>
-        </w:rPr>
-        <w:t xml:space="preserve"> </w:t>
-      </w:r>
-      <w:r>
-        <w:rPr>
-          <w:rFonts w:ascii="Times New Roman" w:hAnsi="Times New Roman" w:cs="Times New Roman"/>
-          <w:sz w:val="24"/>
-          <w:szCs w:val="24"/>
-          <w:lang w:val="en-US"/>
-        </w:rPr>
-        <w:t xml:space="preserve">sangat cerdas. Dikarenakan pasar masih belum </w:t>
-      </w:r>
-      <w:r>
-        <w:rPr>
-          <w:rFonts w:ascii="Times New Roman" w:hAnsi="Times New Roman" w:cs="Times New Roman"/>
-          <w:sz w:val="24"/>
-          <w:szCs w:val="24"/>
-          <w:lang w:val="en-US"/>
-        </w:rPr>
-        <w:t xml:space="preserve">tertarik dengan produk consumer </w:t>
-      </w:r>
-      <w:r>
-        <w:rPr>
-          <w:rFonts w:ascii="Times New Roman" w:hAnsi="Times New Roman" w:cs="Times New Roman"/>
-          <w:sz w:val="24"/>
-          <w:szCs w:val="24"/>
-          <w:lang w:val="en-US"/>
-        </w:rPr>
-        <w:t>cerdas maka proyek Green harus menemukan pasar lain dari teknologi yang</w:t>
-      </w:r>
-      <w:r>
-        <w:rPr>
-          <w:rFonts w:ascii="Times New Roman" w:hAnsi="Times New Roman" w:cs="Times New Roman"/>
-          <w:sz w:val="24"/>
-          <w:szCs w:val="24"/>
-          <w:lang w:val="en-US"/>
-        </w:rPr>
-        <w:t xml:space="preserve"> </w:t>
-      </w:r>
-      <w:r>
-        <w:rPr>
-          <w:rFonts w:ascii="Times New Roman" w:hAnsi="Times New Roman" w:cs="Times New Roman"/>
-          <w:sz w:val="24"/>
-          <w:szCs w:val="24"/>
-          <w:lang w:val="en-US"/>
-        </w:rPr>
-        <w:t>diciptakan. Pada saat yang sama, implementasi WWW dan Internet sedang</w:t>
-      </w:r>
-      <w:r>
-        <w:rPr>
-          <w:rFonts w:ascii="Times New Roman" w:hAnsi="Times New Roman" w:cs="Times New Roman"/>
-          <w:sz w:val="24"/>
-          <w:szCs w:val="24"/>
-          <w:lang w:val="en-US"/>
-        </w:rPr>
-        <w:t xml:space="preserve"> </w:t>
-      </w:r>
-      <w:r>
-        <w:rPr>
-          <w:rFonts w:ascii="Times New Roman" w:hAnsi="Times New Roman" w:cs="Times New Roman"/>
-          <w:sz w:val="24"/>
-          <w:szCs w:val="24"/>
-          <w:lang w:val="en-US"/>
-        </w:rPr>
-        <w:t>mengalami perkembangan pesat. Di lain pihak, anggota dari proyek Green juga</w:t>
-      </w:r>
-      <w:r>
-        <w:rPr>
-          <w:rFonts w:ascii="Times New Roman" w:hAnsi="Times New Roman" w:cs="Times New Roman"/>
-          <w:sz w:val="24"/>
-          <w:szCs w:val="24"/>
-          <w:lang w:val="en-US"/>
-        </w:rPr>
-        <w:t xml:space="preserve"> </w:t>
-      </w:r>
-      <w:r>
-        <w:rPr>
-          <w:rFonts w:ascii="Times New Roman" w:hAnsi="Times New Roman" w:cs="Times New Roman"/>
-          <w:sz w:val="24"/>
-          <w:szCs w:val="24"/>
-          <w:lang w:val="en-US"/>
-        </w:rPr>
-        <w:t>menyadari bahwa Java dapat digunakan pada pemrograman internet, sehingga</w:t>
-      </w:r>
-      <w:r>
-        <w:rPr>
-          <w:rFonts w:ascii="Times New Roman" w:hAnsi="Times New Roman" w:cs="Times New Roman"/>
-          <w:sz w:val="24"/>
-          <w:szCs w:val="24"/>
-          <w:lang w:val="en-US"/>
-        </w:rPr>
-        <w:t xml:space="preserve"> </w:t>
-      </w:r>
-      <w:r>
-        <w:rPr>
-          <w:rFonts w:ascii="Times New Roman" w:hAnsi="Times New Roman" w:cs="Times New Roman"/>
-          <w:sz w:val="24"/>
-          <w:szCs w:val="24"/>
-          <w:lang w:val="en-US"/>
-        </w:rPr>
-        <w:t xml:space="preserve">penerapan selanjutnya mengarah menjadi </w:t>
-      </w:r>
-      <w:r>
-        <w:rPr>
-          <w:rFonts w:ascii="Times New Roman" w:hAnsi="Times New Roman" w:cs="Times New Roman"/>
-          <w:sz w:val="24"/>
-          <w:szCs w:val="24"/>
-          <w:lang w:val="en-US"/>
-        </w:rPr>
-        <w:t>teknologi yang berperan di web.</w:t>
-      </w:r>
-    </w:p>
-    <w:p>
-      <w:pPr>
-        <w:spacing w:after="80" w:line="360" w:lineRule="auto"/>
-        <w:ind w:firstLine="720"/>
-        <w:jc w:val="both"/>
-        <w:rPr>
-          <w:rFonts w:ascii="Times New Roman" w:hAnsi="Times New Roman" w:cs="Times New Roman"/>
-          <w:sz w:val="24"/>
-          <w:szCs w:val="24"/>
-          <w:lang w:val="en-US"/>
-        </w:rPr>
-      </w:pPr>
-      <w:r>
-        <w:rPr>
-          <w:rFonts w:ascii="Times New Roman" w:hAnsi="Times New Roman" w:cs="Times New Roman"/>
-          <w:sz w:val="24"/>
-          <w:szCs w:val="24"/>
-          <w:lang w:val="en-US"/>
-        </w:rPr>
-        <w:t>Sebagai sebuah bahasa pemrograman, Ja</w:t>
-      </w:r>
-      <w:r>
-        <w:rPr>
-          <w:rFonts w:ascii="Times New Roman" w:hAnsi="Times New Roman" w:cs="Times New Roman"/>
-          <w:sz w:val="24"/>
-          <w:szCs w:val="24"/>
-          <w:lang w:val="en-US"/>
-        </w:rPr>
-        <w:t xml:space="preserve">va dapat membuat seluruh bentuk </w:t>
-      </w:r>
-      <w:r>
-        <w:rPr>
-          <w:rFonts w:ascii="Times New Roman" w:hAnsi="Times New Roman" w:cs="Times New Roman"/>
-          <w:sz w:val="24"/>
-          <w:szCs w:val="24"/>
-          <w:lang w:val="en-US"/>
-        </w:rPr>
-        <w:t xml:space="preserve">aplikasi, </w:t>
-      </w:r>
-      <w:r>
-        <w:rPr>
-          <w:rFonts w:ascii="Times New Roman" w:hAnsi="Times New Roman" w:cs="Times New Roman"/>
-          <w:i/>
-          <w:iCs/>
-          <w:sz w:val="24"/>
-          <w:szCs w:val="24"/>
-          <w:lang w:val="en-US"/>
-        </w:rPr>
-        <w:t xml:space="preserve">desktop, web </w:t>
-      </w:r>
-      <w:r>
-        <w:rPr>
-          <w:rFonts w:ascii="Times New Roman" w:hAnsi="Times New Roman" w:cs="Times New Roman"/>
-          <w:sz w:val="24"/>
-          <w:szCs w:val="24"/>
-          <w:lang w:val="en-US"/>
-        </w:rPr>
-        <w:t>dan lainnya, sebagaimana dibuat dengan menggunakan bahasa</w:t>
-      </w:r>
-      <w:r>
-        <w:rPr>
-          <w:rFonts w:ascii="Times New Roman" w:hAnsi="Times New Roman" w:cs="Times New Roman"/>
-          <w:sz w:val="24"/>
-          <w:szCs w:val="24"/>
-          <w:lang w:val="en-US"/>
-        </w:rPr>
-        <w:t xml:space="preserve"> </w:t>
-      </w:r>
-      <w:r>
-        <w:rPr>
-          <w:rFonts w:ascii="Times New Roman" w:hAnsi="Times New Roman" w:cs="Times New Roman"/>
-          <w:sz w:val="24"/>
-          <w:szCs w:val="24"/>
-          <w:lang w:val="en-US"/>
-        </w:rPr>
-        <w:t>pemrograman konvensional yang lain.</w:t>
-      </w:r>
-      <w:r>
-        <w:rPr>
-          <w:rFonts w:ascii="Times New Roman" w:hAnsi="Times New Roman" w:cs="Times New Roman"/>
-          <w:sz w:val="24"/>
-          <w:szCs w:val="24"/>
-          <w:lang w:val="en-US"/>
-        </w:rPr>
-        <w:t xml:space="preserve"> </w:t>
-      </w:r>
-      <w:r>
-        <w:rPr>
-          <w:rFonts w:ascii="Times New Roman" w:hAnsi="Times New Roman" w:cs="Times New Roman"/>
-          <w:sz w:val="24"/>
-          <w:szCs w:val="24"/>
-          <w:lang w:val="en-US"/>
-        </w:rPr>
-        <w:t>Java adalah bahasa pemrograman yang berorientasi objek (OOP) dan dapat</w:t>
-      </w:r>
-      <w:r>
-        <w:rPr>
-          <w:rFonts w:ascii="Times New Roman" w:hAnsi="Times New Roman" w:cs="Times New Roman"/>
-          <w:sz w:val="24"/>
-          <w:szCs w:val="24"/>
-          <w:lang w:val="en-US"/>
-        </w:rPr>
-        <w:t xml:space="preserve"> </w:t>
-      </w:r>
-      <w:r>
-        <w:rPr>
-          <w:rFonts w:ascii="Times New Roman" w:hAnsi="Times New Roman" w:cs="Times New Roman"/>
-          <w:sz w:val="24"/>
-          <w:szCs w:val="24"/>
-          <w:lang w:val="en-US"/>
-        </w:rPr>
-        <w:t xml:space="preserve">dijalankan pada berbagai </w:t>
-      </w:r>
-      <w:r>
-        <w:rPr>
-          <w:rFonts w:ascii="Times New Roman" w:hAnsi="Times New Roman" w:cs="Times New Roman"/>
-          <w:i/>
-          <w:iCs/>
-          <w:sz w:val="24"/>
-          <w:szCs w:val="24"/>
-          <w:lang w:val="en-US"/>
-        </w:rPr>
-        <w:t xml:space="preserve">platform </w:t>
-      </w:r>
-      <w:r>
-        <w:rPr>
-          <w:rFonts w:ascii="Times New Roman" w:hAnsi="Times New Roman" w:cs="Times New Roman"/>
-          <w:sz w:val="24"/>
-          <w:szCs w:val="24"/>
-          <w:lang w:val="en-US"/>
-        </w:rPr>
-        <w:t>sistem operasi</w:t>
-      </w:r>
-      <w:r>
-        <w:rPr>
-          <w:rFonts w:ascii="Times New Roman" w:hAnsi="Times New Roman" w:cs="Times New Roman"/>
-          <w:sz w:val="24"/>
-          <w:szCs w:val="24"/>
-          <w:lang w:val="en-US"/>
-        </w:rPr>
-        <w:t xml:space="preserve">. Perkembangan Java tidak hanya </w:t>
-      </w:r>
-      <w:r>
-        <w:rPr>
-          <w:rFonts w:ascii="Times New Roman" w:hAnsi="Times New Roman" w:cs="Times New Roman"/>
-          <w:sz w:val="24"/>
-          <w:szCs w:val="24"/>
-          <w:lang w:val="en-US"/>
-        </w:rPr>
-        <w:t>terfokus oada satu sistem operasi, tetapi dikembangka</w:t>
-      </w:r>
-      <w:r>
-        <w:rPr>
-          <w:rFonts w:ascii="Times New Roman" w:hAnsi="Times New Roman" w:cs="Times New Roman"/>
-          <w:sz w:val="24"/>
-          <w:szCs w:val="24"/>
-          <w:lang w:val="en-US"/>
-        </w:rPr>
-        <w:t xml:space="preserve">n untuk berbagai sistem operasi </w:t>
-      </w:r>
-      <w:r>
-        <w:rPr>
-          <w:rFonts w:ascii="Times New Roman" w:hAnsi="Times New Roman" w:cs="Times New Roman"/>
-          <w:sz w:val="24"/>
-          <w:szCs w:val="24"/>
-          <w:lang w:val="en-US"/>
-        </w:rPr>
-        <w:t xml:space="preserve">dan bersifat </w:t>
-      </w:r>
-      <w:r>
-        <w:rPr>
-          <w:rFonts w:ascii="Times New Roman" w:hAnsi="Times New Roman" w:cs="Times New Roman"/>
-          <w:i/>
-          <w:iCs/>
-          <w:sz w:val="24"/>
-          <w:szCs w:val="24"/>
-          <w:lang w:val="en-US"/>
-        </w:rPr>
-        <w:t xml:space="preserve">open source. </w:t>
-      </w:r>
-      <w:r>
-        <w:rPr>
-          <w:rFonts w:ascii="Times New Roman" w:hAnsi="Times New Roman" w:cs="Times New Roman"/>
-          <w:sz w:val="24"/>
-          <w:szCs w:val="24"/>
-          <w:lang w:val="en-US"/>
-        </w:rPr>
-        <w:t>Sebagai sebuah peralatan pembangun, teknologi Java</w:t>
-      </w:r>
-      <w:r>
-        <w:rPr>
-          <w:rFonts w:ascii="Times New Roman" w:hAnsi="Times New Roman" w:cs="Times New Roman"/>
-          <w:sz w:val="24"/>
-          <w:szCs w:val="24"/>
-          <w:lang w:val="en-US"/>
-        </w:rPr>
-        <w:t xml:space="preserve"> </w:t>
-      </w:r>
-      <w:r>
-        <w:rPr>
-          <w:rFonts w:ascii="Times New Roman" w:hAnsi="Times New Roman" w:cs="Times New Roman"/>
-          <w:sz w:val="24"/>
-          <w:szCs w:val="24"/>
-          <w:lang w:val="en-US"/>
-        </w:rPr>
-        <w:t xml:space="preserve">menyediakan banyak </w:t>
-      </w:r>
-      <w:r>
-        <w:rPr>
-          <w:rFonts w:ascii="Times New Roman" w:hAnsi="Times New Roman" w:cs="Times New Roman"/>
-          <w:i/>
-          <w:iCs/>
-          <w:sz w:val="24"/>
-          <w:szCs w:val="24"/>
-          <w:lang w:val="en-US"/>
-        </w:rPr>
-        <w:t xml:space="preserve">tools </w:t>
-      </w:r>
-      <w:r>
-        <w:rPr>
-          <w:rFonts w:ascii="Times New Roman" w:hAnsi="Times New Roman" w:cs="Times New Roman"/>
-          <w:sz w:val="24"/>
-          <w:szCs w:val="24"/>
-          <w:lang w:val="en-US"/>
-        </w:rPr>
-        <w:t xml:space="preserve">: </w:t>
-      </w:r>
-      <w:r>
-        <w:rPr>
-          <w:rFonts w:ascii="Times New Roman" w:hAnsi="Times New Roman" w:cs="Times New Roman"/>
-          <w:i/>
-          <w:iCs/>
-          <w:sz w:val="24"/>
-          <w:szCs w:val="24"/>
-          <w:lang w:val="en-US"/>
-        </w:rPr>
-        <w:t xml:space="preserve">compiler, interpreter, </w:t>
-      </w:r>
-      <w:r>
-        <w:rPr>
-          <w:rFonts w:ascii="Times New Roman" w:hAnsi="Times New Roman" w:cs="Times New Roman"/>
-          <w:sz w:val="24"/>
-          <w:szCs w:val="24"/>
-          <w:lang w:val="en-US"/>
-        </w:rPr>
-        <w:t>penyusun dokumentasi, paket</w:t>
-      </w:r>
-      <w:r>
-        <w:rPr>
-          <w:rFonts w:ascii="Times New Roman" w:hAnsi="Times New Roman" w:cs="Times New Roman"/>
-          <w:sz w:val="24"/>
-          <w:szCs w:val="24"/>
-          <w:lang w:val="en-US"/>
-        </w:rPr>
-        <w:t xml:space="preserve"> </w:t>
-      </w:r>
-      <w:r>
-        <w:rPr>
-          <w:rFonts w:ascii="Times New Roman" w:hAnsi="Times New Roman" w:cs="Times New Roman"/>
-          <w:sz w:val="24"/>
-          <w:szCs w:val="24"/>
-          <w:lang w:val="en-US"/>
-        </w:rPr>
-        <w:t>kelas dan sebagainya. Aplikasi dengan teknologi Java secara umum adalah aplikasi</w:t>
-      </w:r>
-      <w:r>
-        <w:rPr>
-          <w:rFonts w:ascii="Times New Roman" w:hAnsi="Times New Roman" w:cs="Times New Roman"/>
-          <w:sz w:val="24"/>
-          <w:szCs w:val="24"/>
-          <w:lang w:val="en-US"/>
-        </w:rPr>
-        <w:t xml:space="preserve"> </w:t>
-      </w:r>
-      <w:r>
-        <w:rPr>
-          <w:rFonts w:ascii="Times New Roman" w:hAnsi="Times New Roman" w:cs="Times New Roman"/>
-          <w:sz w:val="24"/>
-          <w:szCs w:val="24"/>
-          <w:lang w:val="en-US"/>
-        </w:rPr>
-        <w:t xml:space="preserve">serba guna yang dapat dijalankan pada seluruh mesin yang memiliki </w:t>
-      </w:r>
-      <w:r>
-        <w:rPr>
-          <w:rFonts w:ascii="Times New Roman" w:hAnsi="Times New Roman" w:cs="Times New Roman"/>
-          <w:i/>
-          <w:iCs/>
-          <w:sz w:val="24"/>
-          <w:szCs w:val="24"/>
-          <w:lang w:val="en-US"/>
-        </w:rPr>
-        <w:t>Java Runtime</w:t>
-      </w:r>
-      <w:r>
-        <w:rPr>
-          <w:rFonts w:ascii="Times New Roman" w:hAnsi="Times New Roman" w:cs="Times New Roman"/>
-          <w:i/>
-          <w:iCs/>
-          <w:sz w:val="24"/>
-          <w:szCs w:val="24"/>
-          <w:lang w:val="en-US"/>
-        </w:rPr>
-        <w:t xml:space="preserve"> </w:t>
-      </w:r>
-      <w:r>
-        <w:rPr>
-          <w:rFonts w:ascii="Times New Roman" w:hAnsi="Times New Roman" w:cs="Times New Roman"/>
-          <w:i/>
-          <w:iCs/>
-          <w:sz w:val="24"/>
-          <w:szCs w:val="24"/>
-          <w:lang w:val="en-US"/>
-        </w:rPr>
-        <w:t xml:space="preserve">Environment </w:t>
-      </w:r>
-      <w:r>
-        <w:rPr>
-          <w:rFonts w:ascii="Times New Roman" w:hAnsi="Times New Roman" w:cs="Times New Roman"/>
-          <w:sz w:val="24"/>
-          <w:szCs w:val="24"/>
-          <w:lang w:val="en-US"/>
-        </w:rPr>
-        <w:t>(JRE).</w:t>
-      </w:r>
-    </w:p>
-    <w:p>
-      <w:pPr>
-        <w:spacing w:after="80" w:line="360" w:lineRule="auto"/>
-        <w:ind w:firstLine="720"/>
-        <w:jc w:val="both"/>
-        <w:rPr>
-          <w:rFonts w:ascii="Times New Roman" w:hAnsi="Times New Roman" w:cs="Times New Roman"/>
-          <w:sz w:val="24"/>
-          <w:szCs w:val="24"/>
-          <w:lang w:val="en-US"/>
-        </w:rPr>
-      </w:pPr>
-      <w:r>
-        <w:rPr>
-          <w:rFonts w:ascii="Times New Roman" w:hAnsi="Times New Roman" w:cs="Times New Roman"/>
-          <w:sz w:val="24"/>
-          <w:szCs w:val="24"/>
-          <w:lang w:val="en-US"/>
-        </w:rPr>
-        <w:t xml:space="preserve">Terdapat dua komponen utama dari </w:t>
-      </w:r>
-      <w:r>
-        <w:rPr>
-          <w:rFonts w:ascii="Times New Roman" w:hAnsi="Times New Roman" w:cs="Times New Roman"/>
-          <w:i/>
-          <w:iCs/>
-          <w:sz w:val="24"/>
-          <w:szCs w:val="24"/>
-          <w:lang w:val="en-US"/>
-        </w:rPr>
-        <w:t>Deployment Environment</w:t>
-      </w:r>
-      <w:r>
-        <w:rPr>
-          <w:rFonts w:ascii="Times New Roman" w:hAnsi="Times New Roman" w:cs="Times New Roman"/>
-          <w:sz w:val="24"/>
-          <w:szCs w:val="24"/>
-          <w:lang w:val="en-US"/>
-        </w:rPr>
-        <w:t xml:space="preserve">. Yang pertama </w:t>
-      </w:r>
-      <w:r>
-        <w:rPr>
-          <w:rFonts w:ascii="Times New Roman" w:hAnsi="Times New Roman" w:cs="Times New Roman"/>
-          <w:sz w:val="24"/>
-          <w:szCs w:val="24"/>
-          <w:lang w:val="en-US"/>
-        </w:rPr>
-        <w:t>adalah JRE, yang terdapat pada paket J2SDK, mengandung kelas – kelas untuk</w:t>
-      </w:r>
-      <w:r>
-        <w:rPr>
-          <w:rFonts w:ascii="Times New Roman" w:hAnsi="Times New Roman" w:cs="Times New Roman"/>
-          <w:sz w:val="24"/>
-          <w:szCs w:val="24"/>
-          <w:lang w:val="en-US"/>
-        </w:rPr>
-        <w:t xml:space="preserve"> </w:t>
-      </w:r>
-      <w:r>
-        <w:rPr>
-          <w:rFonts w:ascii="Times New Roman" w:hAnsi="Times New Roman" w:cs="Times New Roman"/>
-          <w:sz w:val="24"/>
-          <w:szCs w:val="24"/>
-          <w:lang w:val="en-US"/>
-        </w:rPr>
-        <w:t>semua paket teknologi Java yang meliputi kelas dasar dari Java, komponen GUI dan</w:t>
-      </w:r>
-      <w:r>
-        <w:rPr>
-          <w:rFonts w:ascii="Times New Roman" w:hAnsi="Times New Roman" w:cs="Times New Roman"/>
-          <w:sz w:val="24"/>
-          <w:szCs w:val="24"/>
-          <w:lang w:val="en-US"/>
-        </w:rPr>
-        <w:t xml:space="preserve"> </w:t>
-      </w:r>
-      <w:r>
-        <w:rPr>
-          <w:rFonts w:ascii="Times New Roman" w:hAnsi="Times New Roman" w:cs="Times New Roman"/>
-          <w:sz w:val="24"/>
-          <w:szCs w:val="24"/>
-          <w:lang w:val="en-US"/>
-        </w:rPr>
-        <w:t>sebagainya. Komponen yang lain terdapat pada Web Browser. Hampir seluruh Web</w:t>
-      </w:r>
-      <w:r>
-        <w:rPr>
-          <w:rFonts w:ascii="Times New Roman" w:hAnsi="Times New Roman" w:cs="Times New Roman"/>
-          <w:sz w:val="24"/>
-          <w:szCs w:val="24"/>
-          <w:lang w:val="en-US"/>
-        </w:rPr>
-        <w:t xml:space="preserve"> </w:t>
-      </w:r>
-      <w:r>
-        <w:rPr>
-          <w:rFonts w:ascii="Times New Roman" w:hAnsi="Times New Roman" w:cs="Times New Roman"/>
-          <w:sz w:val="24"/>
-          <w:szCs w:val="24"/>
-          <w:lang w:val="en-US"/>
-        </w:rPr>
-        <w:t xml:space="preserve">Browser komersial menyediakan </w:t>
-      </w:r>
-      <w:r>
-        <w:rPr>
-          <w:rFonts w:ascii="Times New Roman" w:hAnsi="Times New Roman" w:cs="Times New Roman"/>
-          <w:i/>
-          <w:iCs/>
-          <w:sz w:val="24"/>
-          <w:szCs w:val="24"/>
-          <w:lang w:val="en-US"/>
-        </w:rPr>
-        <w:t xml:space="preserve">interpreter </w:t>
-      </w:r>
-      <w:r>
-        <w:rPr>
-          <w:rFonts w:ascii="Times New Roman" w:hAnsi="Times New Roman" w:cs="Times New Roman"/>
-          <w:sz w:val="24"/>
-          <w:szCs w:val="24"/>
-          <w:lang w:val="en-US"/>
-        </w:rPr>
-        <w:t xml:space="preserve">dan </w:t>
-      </w:r>
-      <w:r>
-        <w:rPr>
-          <w:rFonts w:ascii="Times New Roman" w:hAnsi="Times New Roman" w:cs="Times New Roman"/>
-          <w:i/>
-          <w:iCs/>
-          <w:sz w:val="24"/>
-          <w:szCs w:val="24"/>
-          <w:lang w:val="en-US"/>
-        </w:rPr>
-        <w:t xml:space="preserve">runtime environment </w:t>
-      </w:r>
-      <w:r>
-        <w:rPr>
-          <w:rFonts w:ascii="Times New Roman" w:hAnsi="Times New Roman" w:cs="Times New Roman"/>
-          <w:sz w:val="24"/>
-          <w:szCs w:val="24"/>
-          <w:lang w:val="en-US"/>
-        </w:rPr>
-        <w:t>dari teknologi</w:t>
-      </w:r>
-      <w:r>
-        <w:rPr>
-          <w:rFonts w:ascii="Times New Roman" w:hAnsi="Times New Roman" w:cs="Times New Roman"/>
-          <w:sz w:val="24"/>
-          <w:szCs w:val="24"/>
-          <w:lang w:val="en-US"/>
-        </w:rPr>
-        <w:t xml:space="preserve"> </w:t>
-      </w:r>
-      <w:r>
-        <w:rPr>
-          <w:rFonts w:ascii="Times New Roman" w:hAnsi="Times New Roman" w:cs="Times New Roman"/>
-          <w:sz w:val="24"/>
-          <w:szCs w:val="24"/>
-          <w:lang w:val="en-US"/>
-        </w:rPr>
-        <w:t>Java.</w:t>
-      </w:r>
-    </w:p>
-    <w:p>
-      <w:pPr>
-        <w:spacing w:after="80" w:line="360" w:lineRule="auto"/>
-        <w:jc w:val="both"/>
+      <w:r>
         <w:rPr>
           <w:rFonts w:ascii="Times New Roman" w:hAnsi="Times New Roman" w:cs="Times New Roman"/>
           <w:b/>
@@ -17569,7 +17456,1283 @@
           <w:szCs w:val="24"/>
           <w:lang w:val="en-US"/>
         </w:rPr>
-      </w:pPr>
+        <w:t xml:space="preserve"> Java</w:t>
+      </w:r>
+    </w:p>
+    <w:p>
+      <w:pPr>
+        <w:spacing w:after="80" w:line="360" w:lineRule="auto"/>
+        <w:ind w:firstLine="720"/>
+        <w:jc w:val="both"/>
+        <w:rPr>
+          <w:rFonts w:ascii="Times New Roman" w:hAnsi="Times New Roman" w:cs="Times New Roman"/>
+          <w:sz w:val="24"/>
+          <w:szCs w:val="24"/>
+          <w:lang w:val="en-US"/>
+        </w:rPr>
+      </w:pPr>
+      <w:r>
+        <w:rPr>
+          <w:rFonts w:ascii="Times New Roman" w:hAnsi="Times New Roman" w:cs="Times New Roman"/>
+          <w:sz w:val="24"/>
+          <w:szCs w:val="24"/>
+          <w:lang w:val="en-US"/>
+        </w:rPr>
+        <w:t>Pada 1991, sekelompok insinyur Sun dipimpin oleh Patrick Naughton dan James</w:t>
+      </w:r>
+      <w:r>
+        <w:rPr>
+          <w:rFonts w:ascii="Times New Roman" w:hAnsi="Times New Roman" w:cs="Times New Roman"/>
+          <w:sz w:val="24"/>
+          <w:szCs w:val="24"/>
+          <w:lang w:val="en-US"/>
+        </w:rPr>
+        <w:t xml:space="preserve"> </w:t>
+      </w:r>
+      <w:r>
+        <w:rPr>
+          <w:rFonts w:ascii="Times New Roman" w:hAnsi="Times New Roman" w:cs="Times New Roman"/>
+          <w:sz w:val="24"/>
+          <w:szCs w:val="24"/>
+          <w:lang w:val="en-US"/>
+        </w:rPr>
+        <w:t xml:space="preserve">Gosling ingin merancang bahasa komputer untuk perangkat konsumer seperti </w:t>
+      </w:r>
+      <w:r>
+        <w:rPr>
+          <w:rFonts w:ascii="Times New Roman" w:hAnsi="Times New Roman" w:cs="Times New Roman"/>
+          <w:i/>
+          <w:iCs/>
+          <w:sz w:val="24"/>
+          <w:szCs w:val="24"/>
+          <w:lang w:val="en-US"/>
+        </w:rPr>
+        <w:t>cable</w:t>
+      </w:r>
+      <w:r>
+        <w:rPr>
+          <w:rFonts w:ascii="Times New Roman" w:hAnsi="Times New Roman" w:cs="Times New Roman"/>
+          <w:sz w:val="24"/>
+          <w:szCs w:val="24"/>
+          <w:lang w:val="en-US"/>
+        </w:rPr>
+        <w:t xml:space="preserve"> </w:t>
+      </w:r>
+      <w:r>
+        <w:rPr>
+          <w:rFonts w:ascii="Times New Roman" w:hAnsi="Times New Roman" w:cs="Times New Roman"/>
+          <w:i/>
+          <w:iCs/>
+          <w:sz w:val="24"/>
+          <w:szCs w:val="24"/>
+          <w:lang w:val="en-US"/>
+        </w:rPr>
+        <w:t>TV Box</w:t>
+      </w:r>
+      <w:r>
+        <w:rPr>
+          <w:rFonts w:ascii="Times New Roman" w:hAnsi="Times New Roman" w:cs="Times New Roman"/>
+          <w:sz w:val="24"/>
+          <w:szCs w:val="24"/>
+          <w:lang w:val="en-US"/>
+        </w:rPr>
+        <w:t>. Karena perangkat tersebut tidak memiliki banyak memori, bahasa harus</w:t>
+      </w:r>
+      <w:r>
+        <w:rPr>
+          <w:rFonts w:ascii="Times New Roman" w:hAnsi="Times New Roman" w:cs="Times New Roman"/>
+          <w:sz w:val="24"/>
+          <w:szCs w:val="24"/>
+          <w:lang w:val="en-US"/>
+        </w:rPr>
+        <w:t xml:space="preserve"> </w:t>
+      </w:r>
+      <w:r>
+        <w:rPr>
+          <w:rFonts w:ascii="Times New Roman" w:hAnsi="Times New Roman" w:cs="Times New Roman"/>
+          <w:sz w:val="24"/>
+          <w:szCs w:val="24"/>
+          <w:lang w:val="en-US"/>
+        </w:rPr>
+        <w:t>berukuran kecil dan mengandung kode yang liat. Juga karena manufaktur –</w:t>
+      </w:r>
+      <w:r>
+        <w:rPr>
+          <w:rFonts w:ascii="Times New Roman" w:hAnsi="Times New Roman" w:cs="Times New Roman"/>
+          <w:sz w:val="24"/>
+          <w:szCs w:val="24"/>
+          <w:lang w:val="en-US"/>
+        </w:rPr>
+        <w:t xml:space="preserve"> </w:t>
+      </w:r>
+      <w:r>
+        <w:rPr>
+          <w:rFonts w:ascii="Times New Roman" w:hAnsi="Times New Roman" w:cs="Times New Roman"/>
+          <w:sz w:val="24"/>
+          <w:szCs w:val="24"/>
+          <w:lang w:val="en-US"/>
+        </w:rPr>
+        <w:t xml:space="preserve">manufaktur berbeda memilih </w:t>
+      </w:r>
+      <w:r>
+        <w:rPr>
+          <w:rFonts w:ascii="Times New Roman" w:hAnsi="Times New Roman" w:cs="Times New Roman"/>
+          <w:i/>
+          <w:iCs/>
+          <w:sz w:val="24"/>
+          <w:szCs w:val="24"/>
+          <w:lang w:val="en-US"/>
+        </w:rPr>
+        <w:t xml:space="preserve">processor </w:t>
+      </w:r>
+      <w:r>
+        <w:rPr>
+          <w:rFonts w:ascii="Times New Roman" w:hAnsi="Times New Roman" w:cs="Times New Roman"/>
+          <w:sz w:val="24"/>
+          <w:szCs w:val="24"/>
+          <w:lang w:val="en-US"/>
+        </w:rPr>
+        <w:t>yang berbeda pula, maka bahasa harus bebas</w:t>
+      </w:r>
+      <w:r>
+        <w:rPr>
+          <w:rFonts w:ascii="Times New Roman" w:hAnsi="Times New Roman" w:cs="Times New Roman"/>
+          <w:sz w:val="24"/>
+          <w:szCs w:val="24"/>
+          <w:lang w:val="en-US"/>
+        </w:rPr>
+        <w:t xml:space="preserve"> </w:t>
+      </w:r>
+      <w:r>
+        <w:rPr>
+          <w:rFonts w:ascii="Times New Roman" w:hAnsi="Times New Roman" w:cs="Times New Roman"/>
+          <w:sz w:val="24"/>
+          <w:szCs w:val="24"/>
+          <w:lang w:val="en-US"/>
+        </w:rPr>
+        <w:t xml:space="preserve">dari manufaktur manapun. Proyek diberi nama </w:t>
+      </w:r>
+      <w:proofErr w:type="gramStart"/>
+      <w:r>
+        <w:rPr>
+          <w:rFonts w:ascii="Times New Roman" w:hAnsi="Times New Roman" w:cs="Times New Roman"/>
+          <w:sz w:val="24"/>
+          <w:szCs w:val="24"/>
+          <w:lang w:val="en-US"/>
+        </w:rPr>
+        <w:t>kode ”</w:t>
+      </w:r>
+      <w:proofErr w:type="gramEnd"/>
+      <w:r>
+        <w:rPr>
+          <w:rFonts w:ascii="Times New Roman" w:hAnsi="Times New Roman" w:cs="Times New Roman"/>
+          <w:sz w:val="24"/>
+          <w:szCs w:val="24"/>
+          <w:lang w:val="en-US"/>
+        </w:rPr>
+        <w:t>Green”.</w:t>
+      </w:r>
+    </w:p>
+    <w:p>
+      <w:pPr>
+        <w:spacing w:after="80" w:line="360" w:lineRule="auto"/>
+        <w:ind w:firstLine="720"/>
+        <w:jc w:val="both"/>
+        <w:rPr>
+          <w:rFonts w:ascii="Times New Roman" w:hAnsi="Times New Roman" w:cs="Times New Roman"/>
+          <w:sz w:val="24"/>
+          <w:szCs w:val="24"/>
+          <w:lang w:val="en-US"/>
+        </w:rPr>
+      </w:pPr>
+      <w:r>
+        <w:rPr>
+          <w:rFonts w:ascii="Times New Roman" w:hAnsi="Times New Roman" w:cs="Times New Roman"/>
+          <w:sz w:val="24"/>
+          <w:szCs w:val="24"/>
+          <w:lang w:val="en-US"/>
+        </w:rPr>
+        <w:t xml:space="preserve">Kebutuhan untuk fleksibilitas, kecil, liat dan kode yang netral terhadap </w:t>
+      </w:r>
+      <w:r>
+        <w:rPr>
+          <w:rFonts w:ascii="Times New Roman" w:hAnsi="Times New Roman" w:cs="Times New Roman"/>
+          <w:i/>
+          <w:iCs/>
+          <w:sz w:val="24"/>
+          <w:szCs w:val="24"/>
+          <w:lang w:val="en-US"/>
+        </w:rPr>
+        <w:t xml:space="preserve">platform </w:t>
+      </w:r>
+      <w:r>
+        <w:rPr>
+          <w:rFonts w:ascii="Times New Roman" w:hAnsi="Times New Roman" w:cs="Times New Roman"/>
+          <w:sz w:val="24"/>
+          <w:szCs w:val="24"/>
+          <w:lang w:val="en-US"/>
+        </w:rPr>
+        <w:t xml:space="preserve">mengantar </w:t>
+      </w:r>
+      <w:proofErr w:type="gramStart"/>
+      <w:r>
+        <w:rPr>
+          <w:rFonts w:ascii="Times New Roman" w:hAnsi="Times New Roman" w:cs="Times New Roman"/>
+          <w:sz w:val="24"/>
+          <w:szCs w:val="24"/>
+          <w:lang w:val="en-US"/>
+        </w:rPr>
+        <w:t>tim</w:t>
+      </w:r>
+      <w:proofErr w:type="gramEnd"/>
+      <w:r>
+        <w:rPr>
+          <w:rFonts w:ascii="Times New Roman" w:hAnsi="Times New Roman" w:cs="Times New Roman"/>
+          <w:sz w:val="24"/>
+          <w:szCs w:val="24"/>
+          <w:lang w:val="en-US"/>
+        </w:rPr>
+        <w:t xml:space="preserve"> mempelajari implementasi Pascal yang pernah dicoba. Niklaus Wirth,</w:t>
+      </w:r>
+      <w:r>
+        <w:rPr>
+          <w:rFonts w:ascii="Times New Roman" w:hAnsi="Times New Roman" w:cs="Times New Roman"/>
+          <w:i/>
+          <w:iCs/>
+          <w:sz w:val="24"/>
+          <w:szCs w:val="24"/>
+          <w:lang w:val="en-US"/>
+        </w:rPr>
+        <w:t xml:space="preserve"> </w:t>
+      </w:r>
+      <w:r>
+        <w:rPr>
+          <w:rFonts w:ascii="Times New Roman" w:hAnsi="Times New Roman" w:cs="Times New Roman"/>
+          <w:sz w:val="24"/>
+          <w:szCs w:val="24"/>
+          <w:lang w:val="en-US"/>
+        </w:rPr>
+        <w:t>pencipta bahasa Pascal telah merancang bahasa portabel yang menghasilkan</w:t>
+      </w:r>
+      <w:r>
+        <w:rPr>
+          <w:rFonts w:ascii="Times New Roman" w:hAnsi="Times New Roman" w:cs="Times New Roman"/>
+          <w:i/>
+          <w:iCs/>
+          <w:sz w:val="24"/>
+          <w:szCs w:val="24"/>
+          <w:lang w:val="en-US"/>
+        </w:rPr>
+        <w:t xml:space="preserve"> </w:t>
+      </w:r>
+      <w:r>
+        <w:rPr>
+          <w:rFonts w:ascii="Times New Roman" w:hAnsi="Times New Roman" w:cs="Times New Roman"/>
+          <w:i/>
+          <w:iCs/>
+          <w:sz w:val="24"/>
+          <w:szCs w:val="24"/>
+          <w:lang w:val="en-US"/>
+        </w:rPr>
+        <w:t xml:space="preserve">intermediate code </w:t>
+      </w:r>
+      <w:r>
+        <w:rPr>
+          <w:rFonts w:ascii="Times New Roman" w:hAnsi="Times New Roman" w:cs="Times New Roman"/>
+          <w:sz w:val="24"/>
+          <w:szCs w:val="24"/>
+          <w:lang w:val="en-US"/>
+        </w:rPr>
+        <w:t>untuk mesin hipotesis. Mesin ini sering disebut dengan mesin</w:t>
+      </w:r>
+      <w:r>
+        <w:rPr>
+          <w:rFonts w:ascii="Times New Roman" w:hAnsi="Times New Roman" w:cs="Times New Roman"/>
+          <w:sz w:val="24"/>
+          <w:szCs w:val="24"/>
+          <w:lang w:val="en-US"/>
+        </w:rPr>
+        <w:t xml:space="preserve"> </w:t>
+      </w:r>
+      <w:r>
+        <w:rPr>
+          <w:rFonts w:ascii="Times New Roman" w:hAnsi="Times New Roman" w:cs="Times New Roman"/>
+          <w:sz w:val="24"/>
+          <w:szCs w:val="24"/>
+          <w:lang w:val="en-US"/>
+        </w:rPr>
+        <w:t xml:space="preserve">maya </w:t>
+      </w:r>
+      <w:r>
+        <w:rPr>
+          <w:rFonts w:ascii="Times New Roman" w:hAnsi="Times New Roman" w:cs="Times New Roman"/>
+          <w:i/>
+          <w:iCs/>
+          <w:sz w:val="24"/>
+          <w:szCs w:val="24"/>
+          <w:lang w:val="en-US"/>
+        </w:rPr>
+        <w:t>(virtual machine)</w:t>
+      </w:r>
+      <w:r>
+        <w:rPr>
+          <w:rFonts w:ascii="Times New Roman" w:hAnsi="Times New Roman" w:cs="Times New Roman"/>
+          <w:sz w:val="24"/>
+          <w:szCs w:val="24"/>
+          <w:lang w:val="en-US"/>
+        </w:rPr>
+        <w:t>. Kode ini kemudian dapat digunakan di sembarang mesin</w:t>
+      </w:r>
+      <w:r>
+        <w:rPr>
+          <w:rFonts w:ascii="Times New Roman" w:hAnsi="Times New Roman" w:cs="Times New Roman"/>
+          <w:sz w:val="24"/>
+          <w:szCs w:val="24"/>
+          <w:lang w:val="en-US"/>
+        </w:rPr>
+        <w:t xml:space="preserve"> </w:t>
+      </w:r>
+      <w:r>
+        <w:rPr>
+          <w:rFonts w:ascii="Times New Roman" w:hAnsi="Times New Roman" w:cs="Times New Roman"/>
+          <w:sz w:val="24"/>
+          <w:szCs w:val="24"/>
+          <w:lang w:val="en-US"/>
+        </w:rPr>
+        <w:t xml:space="preserve">yang memiliki </w:t>
+      </w:r>
+      <w:r>
+        <w:rPr>
+          <w:rFonts w:ascii="Times New Roman" w:hAnsi="Times New Roman" w:cs="Times New Roman"/>
+          <w:i/>
+          <w:iCs/>
+          <w:sz w:val="24"/>
+          <w:szCs w:val="24"/>
+          <w:lang w:val="en-US"/>
+        </w:rPr>
+        <w:t>interpreter</w:t>
+      </w:r>
+      <w:r>
+        <w:rPr>
+          <w:rFonts w:ascii="Times New Roman" w:hAnsi="Times New Roman" w:cs="Times New Roman"/>
+          <w:sz w:val="24"/>
+          <w:szCs w:val="24"/>
+          <w:lang w:val="en-US"/>
+        </w:rPr>
+        <w:t>. Proyek Green menggunakan mesin maya untuk mengatasi</w:t>
+      </w:r>
+      <w:r>
+        <w:rPr>
+          <w:rFonts w:ascii="Times New Roman" w:hAnsi="Times New Roman" w:cs="Times New Roman"/>
+          <w:sz w:val="24"/>
+          <w:szCs w:val="24"/>
+          <w:lang w:val="en-US"/>
+        </w:rPr>
+        <w:t xml:space="preserve"> </w:t>
+      </w:r>
+      <w:r>
+        <w:rPr>
+          <w:rFonts w:ascii="Times New Roman" w:hAnsi="Times New Roman" w:cs="Times New Roman"/>
+          <w:sz w:val="24"/>
+          <w:szCs w:val="24"/>
+          <w:lang w:val="en-US"/>
+        </w:rPr>
+        <w:t>isu utama tentang netral terhadap arsitektur mesin.</w:t>
+      </w:r>
+      <w:r>
+        <w:rPr>
+          <w:rFonts w:ascii="Times New Roman" w:hAnsi="Times New Roman" w:cs="Times New Roman"/>
+          <w:sz w:val="24"/>
+          <w:szCs w:val="24"/>
+          <w:lang w:val="en-US"/>
+        </w:rPr>
+        <w:t xml:space="preserve"> </w:t>
+      </w:r>
+      <w:r>
+        <w:rPr>
+          <w:rFonts w:ascii="Times New Roman" w:hAnsi="Times New Roman" w:cs="Times New Roman"/>
+          <w:sz w:val="24"/>
+          <w:szCs w:val="24"/>
+          <w:lang w:val="en-US"/>
+        </w:rPr>
+        <w:t>Karena orang – orang di proyek Green berbasis C++ dan bukan Pascal maka</w:t>
+      </w:r>
+    </w:p>
+    <w:p>
+      <w:pPr>
+        <w:spacing w:after="80" w:line="360" w:lineRule="auto"/>
+        <w:jc w:val="both"/>
+        <w:rPr>
+          <w:rFonts w:ascii="Times New Roman" w:hAnsi="Times New Roman" w:cs="Times New Roman"/>
+          <w:sz w:val="24"/>
+          <w:szCs w:val="24"/>
+          <w:lang w:val="en-US"/>
+        </w:rPr>
+      </w:pPr>
+      <w:proofErr w:type="gramStart"/>
+      <w:r>
+        <w:rPr>
+          <w:rFonts w:ascii="Times New Roman" w:hAnsi="Times New Roman" w:cs="Times New Roman"/>
+          <w:sz w:val="24"/>
+          <w:szCs w:val="24"/>
+          <w:lang w:val="en-US"/>
+        </w:rPr>
+        <w:lastRenderedPageBreak/>
+        <w:t>kebanyakan</w:t>
+      </w:r>
+      <w:proofErr w:type="gramEnd"/>
+      <w:r>
+        <w:rPr>
+          <w:rFonts w:ascii="Times New Roman" w:hAnsi="Times New Roman" w:cs="Times New Roman"/>
+          <w:sz w:val="24"/>
+          <w:szCs w:val="24"/>
+          <w:lang w:val="en-US"/>
+        </w:rPr>
+        <w:t xml:space="preserve"> sintaks diambil dari C++, serta menga</w:t>
+      </w:r>
+      <w:r>
+        <w:rPr>
+          <w:rFonts w:ascii="Times New Roman" w:hAnsi="Times New Roman" w:cs="Times New Roman"/>
+          <w:sz w:val="24"/>
+          <w:szCs w:val="24"/>
+          <w:lang w:val="en-US"/>
+        </w:rPr>
+        <w:t xml:space="preserve">dopsi orientasi objek dan bukan </w:t>
+      </w:r>
+      <w:r>
+        <w:rPr>
+          <w:rFonts w:ascii="Times New Roman" w:hAnsi="Times New Roman" w:cs="Times New Roman"/>
+          <w:sz w:val="24"/>
+          <w:szCs w:val="24"/>
+          <w:lang w:val="en-US"/>
+        </w:rPr>
+        <w:t>prosedural. Mulanya bahasa yang diciptakan diber</w:t>
+      </w:r>
+      <w:r>
+        <w:rPr>
+          <w:rFonts w:ascii="Times New Roman" w:hAnsi="Times New Roman" w:cs="Times New Roman"/>
+          <w:sz w:val="24"/>
+          <w:szCs w:val="24"/>
+          <w:lang w:val="en-US"/>
+        </w:rPr>
+        <w:t xml:space="preserve">i </w:t>
+      </w:r>
+      <w:proofErr w:type="gramStart"/>
+      <w:r>
+        <w:rPr>
+          <w:rFonts w:ascii="Times New Roman" w:hAnsi="Times New Roman" w:cs="Times New Roman"/>
+          <w:sz w:val="24"/>
+          <w:szCs w:val="24"/>
+          <w:lang w:val="en-US"/>
+        </w:rPr>
+        <w:t>nama ”</w:t>
+      </w:r>
+      <w:proofErr w:type="gramEnd"/>
+      <w:r>
+        <w:rPr>
+          <w:rFonts w:ascii="Times New Roman" w:hAnsi="Times New Roman" w:cs="Times New Roman"/>
+          <w:sz w:val="24"/>
+          <w:szCs w:val="24"/>
+          <w:lang w:val="en-US"/>
+        </w:rPr>
+        <w:t xml:space="preserve">Oak” oleh James Gosling </w:t>
+      </w:r>
+      <w:r>
+        <w:rPr>
+          <w:rFonts w:ascii="Times New Roman" w:hAnsi="Times New Roman" w:cs="Times New Roman"/>
+          <w:sz w:val="24"/>
+          <w:szCs w:val="24"/>
+          <w:lang w:val="en-US"/>
+        </w:rPr>
+        <w:t>yang mendapat inspirasi dari sebuah pohon yang berada pada seberang kantornya,</w:t>
+      </w:r>
+      <w:r>
+        <w:rPr>
+          <w:rFonts w:ascii="Times New Roman" w:hAnsi="Times New Roman" w:cs="Times New Roman"/>
+          <w:sz w:val="24"/>
+          <w:szCs w:val="24"/>
+          <w:lang w:val="en-US"/>
+        </w:rPr>
+        <w:t xml:space="preserve"> </w:t>
+      </w:r>
+      <w:r>
+        <w:rPr>
+          <w:rFonts w:ascii="Times New Roman" w:hAnsi="Times New Roman" w:cs="Times New Roman"/>
+          <w:sz w:val="24"/>
+          <w:szCs w:val="24"/>
+          <w:lang w:val="en-US"/>
+        </w:rPr>
+        <w:t>namun dikarenakan nama Oak sendiri merupakan nama bahasa pemrograman yang</w:t>
+      </w:r>
+      <w:r>
+        <w:rPr>
+          <w:rFonts w:ascii="Times New Roman" w:hAnsi="Times New Roman" w:cs="Times New Roman"/>
+          <w:sz w:val="24"/>
+          <w:szCs w:val="24"/>
+          <w:lang w:val="en-US"/>
+        </w:rPr>
+        <w:t xml:space="preserve"> </w:t>
+      </w:r>
+      <w:r>
+        <w:rPr>
+          <w:rFonts w:ascii="Times New Roman" w:hAnsi="Times New Roman" w:cs="Times New Roman"/>
+          <w:sz w:val="24"/>
+          <w:szCs w:val="24"/>
+          <w:lang w:val="en-US"/>
+        </w:rPr>
+        <w:t>telah ada sebelumnya, kemudian SUN menggantinya dengan JAVA. Nama JAVA</w:t>
+      </w:r>
+      <w:r>
+        <w:rPr>
+          <w:rFonts w:ascii="Times New Roman" w:hAnsi="Times New Roman" w:cs="Times New Roman"/>
+          <w:sz w:val="24"/>
+          <w:szCs w:val="24"/>
+          <w:lang w:val="en-US"/>
+        </w:rPr>
+        <w:t xml:space="preserve"> </w:t>
+      </w:r>
+      <w:r>
+        <w:rPr>
+          <w:rFonts w:ascii="Times New Roman" w:hAnsi="Times New Roman" w:cs="Times New Roman"/>
+          <w:sz w:val="24"/>
+          <w:szCs w:val="24"/>
+          <w:lang w:val="en-US"/>
+        </w:rPr>
+        <w:t>sendiri terinspirasi pada saat mereka sedang menikmati secangkir kopi di sebuah</w:t>
+      </w:r>
+      <w:r>
+        <w:rPr>
+          <w:rFonts w:ascii="Times New Roman" w:hAnsi="Times New Roman" w:cs="Times New Roman"/>
+          <w:sz w:val="24"/>
+          <w:szCs w:val="24"/>
+          <w:lang w:val="en-US"/>
+        </w:rPr>
+        <w:t xml:space="preserve"> </w:t>
+      </w:r>
+      <w:r>
+        <w:rPr>
+          <w:rFonts w:ascii="Times New Roman" w:hAnsi="Times New Roman" w:cs="Times New Roman"/>
+          <w:sz w:val="24"/>
+          <w:szCs w:val="24"/>
+          <w:lang w:val="en-US"/>
+        </w:rPr>
+        <w:t>kedai kopi yang kemudian dengan tidak sengaja salah satu dari mereka menyebutkan</w:t>
+      </w:r>
+      <w:r>
+        <w:rPr>
+          <w:rFonts w:ascii="Times New Roman" w:hAnsi="Times New Roman" w:cs="Times New Roman"/>
+          <w:sz w:val="24"/>
+          <w:szCs w:val="24"/>
+          <w:lang w:val="en-US"/>
+        </w:rPr>
+        <w:t xml:space="preserve"> </w:t>
+      </w:r>
+      <w:r>
+        <w:rPr>
+          <w:rFonts w:ascii="Times New Roman" w:hAnsi="Times New Roman" w:cs="Times New Roman"/>
+          <w:sz w:val="24"/>
+          <w:szCs w:val="24"/>
+          <w:lang w:val="en-US"/>
+        </w:rPr>
+        <w:t>kata JAVA yang mengandung arti asal bijih kopi. Akhirnya mereka sepakat untuk</w:t>
+      </w:r>
+      <w:r>
+        <w:rPr>
+          <w:rFonts w:ascii="Times New Roman" w:hAnsi="Times New Roman" w:cs="Times New Roman"/>
+          <w:sz w:val="24"/>
+          <w:szCs w:val="24"/>
+          <w:lang w:val="en-US"/>
+        </w:rPr>
+        <w:t xml:space="preserve"> </w:t>
+      </w:r>
+      <w:r>
+        <w:rPr>
+          <w:rFonts w:ascii="Times New Roman" w:hAnsi="Times New Roman" w:cs="Times New Roman"/>
+          <w:sz w:val="24"/>
+          <w:szCs w:val="24"/>
+          <w:lang w:val="en-US"/>
+        </w:rPr>
+        <w:t xml:space="preserve">memberikan </w:t>
+      </w:r>
+      <w:proofErr w:type="gramStart"/>
+      <w:r>
+        <w:rPr>
+          <w:rFonts w:ascii="Times New Roman" w:hAnsi="Times New Roman" w:cs="Times New Roman"/>
+          <w:sz w:val="24"/>
+          <w:szCs w:val="24"/>
+          <w:lang w:val="en-US"/>
+        </w:rPr>
+        <w:t>nama</w:t>
+      </w:r>
+      <w:proofErr w:type="gramEnd"/>
+      <w:r>
+        <w:rPr>
+          <w:rFonts w:ascii="Times New Roman" w:hAnsi="Times New Roman" w:cs="Times New Roman"/>
+          <w:sz w:val="24"/>
+          <w:szCs w:val="24"/>
+          <w:lang w:val="en-US"/>
+        </w:rPr>
+        <w:t xml:space="preserve"> bahasa pemrograman tersebut dengan nama Java.</w:t>
+      </w:r>
+    </w:p>
+    <w:p>
+      <w:pPr>
+        <w:spacing w:after="80" w:line="360" w:lineRule="auto"/>
+        <w:ind w:firstLine="720"/>
+        <w:jc w:val="both"/>
+        <w:rPr>
+          <w:rFonts w:ascii="Times New Roman" w:hAnsi="Times New Roman" w:cs="Times New Roman"/>
+          <w:sz w:val="24"/>
+          <w:szCs w:val="24"/>
+          <w:lang w:val="en-US"/>
+        </w:rPr>
+      </w:pPr>
+      <w:r>
+        <w:rPr>
+          <w:rFonts w:ascii="Times New Roman" w:hAnsi="Times New Roman" w:cs="Times New Roman"/>
+          <w:sz w:val="24"/>
+          <w:szCs w:val="24"/>
+          <w:lang w:val="en-US"/>
+        </w:rPr>
+        <w:t>Produk pertama proyek Green adalah Star 7 (*7), sebuah kendali jarak jauh yang</w:t>
+      </w:r>
+      <w:r>
+        <w:rPr>
+          <w:rFonts w:ascii="Times New Roman" w:hAnsi="Times New Roman" w:cs="Times New Roman"/>
+          <w:sz w:val="24"/>
+          <w:szCs w:val="24"/>
+          <w:lang w:val="en-US"/>
+        </w:rPr>
+        <w:t xml:space="preserve"> </w:t>
+      </w:r>
+      <w:r>
+        <w:rPr>
+          <w:rFonts w:ascii="Times New Roman" w:hAnsi="Times New Roman" w:cs="Times New Roman"/>
+          <w:sz w:val="24"/>
+          <w:szCs w:val="24"/>
+          <w:lang w:val="en-US"/>
+        </w:rPr>
+        <w:t xml:space="preserve">sangat cerdas. Dikarenakan pasar masih belum </w:t>
+      </w:r>
+      <w:r>
+        <w:rPr>
+          <w:rFonts w:ascii="Times New Roman" w:hAnsi="Times New Roman" w:cs="Times New Roman"/>
+          <w:sz w:val="24"/>
+          <w:szCs w:val="24"/>
+          <w:lang w:val="en-US"/>
+        </w:rPr>
+        <w:t xml:space="preserve">tertarik dengan produk consumer </w:t>
+      </w:r>
+      <w:r>
+        <w:rPr>
+          <w:rFonts w:ascii="Times New Roman" w:hAnsi="Times New Roman" w:cs="Times New Roman"/>
+          <w:sz w:val="24"/>
+          <w:szCs w:val="24"/>
+          <w:lang w:val="en-US"/>
+        </w:rPr>
+        <w:t>cerdas maka proyek Green harus menemukan pasar lain dari teknologi yang</w:t>
+      </w:r>
+      <w:r>
+        <w:rPr>
+          <w:rFonts w:ascii="Times New Roman" w:hAnsi="Times New Roman" w:cs="Times New Roman"/>
+          <w:sz w:val="24"/>
+          <w:szCs w:val="24"/>
+          <w:lang w:val="en-US"/>
+        </w:rPr>
+        <w:t xml:space="preserve"> </w:t>
+      </w:r>
+      <w:r>
+        <w:rPr>
+          <w:rFonts w:ascii="Times New Roman" w:hAnsi="Times New Roman" w:cs="Times New Roman"/>
+          <w:sz w:val="24"/>
+          <w:szCs w:val="24"/>
+          <w:lang w:val="en-US"/>
+        </w:rPr>
+        <w:t xml:space="preserve">diciptakan. Pada saat yang </w:t>
+      </w:r>
+      <w:proofErr w:type="gramStart"/>
+      <w:r>
+        <w:rPr>
+          <w:rFonts w:ascii="Times New Roman" w:hAnsi="Times New Roman" w:cs="Times New Roman"/>
+          <w:sz w:val="24"/>
+          <w:szCs w:val="24"/>
+          <w:lang w:val="en-US"/>
+        </w:rPr>
+        <w:t>sama</w:t>
+      </w:r>
+      <w:proofErr w:type="gramEnd"/>
+      <w:r>
+        <w:rPr>
+          <w:rFonts w:ascii="Times New Roman" w:hAnsi="Times New Roman" w:cs="Times New Roman"/>
+          <w:sz w:val="24"/>
+          <w:szCs w:val="24"/>
+          <w:lang w:val="en-US"/>
+        </w:rPr>
+        <w:t>, implementasi WWW dan Internet sedang</w:t>
+      </w:r>
+      <w:r>
+        <w:rPr>
+          <w:rFonts w:ascii="Times New Roman" w:hAnsi="Times New Roman" w:cs="Times New Roman"/>
+          <w:sz w:val="24"/>
+          <w:szCs w:val="24"/>
+          <w:lang w:val="en-US"/>
+        </w:rPr>
+        <w:t xml:space="preserve"> </w:t>
+      </w:r>
+      <w:r>
+        <w:rPr>
+          <w:rFonts w:ascii="Times New Roman" w:hAnsi="Times New Roman" w:cs="Times New Roman"/>
+          <w:sz w:val="24"/>
+          <w:szCs w:val="24"/>
+          <w:lang w:val="en-US"/>
+        </w:rPr>
+        <w:t>mengalami perkembangan pesat. Di lain pihak, anggota dari proyek Green juga</w:t>
+      </w:r>
+      <w:r>
+        <w:rPr>
+          <w:rFonts w:ascii="Times New Roman" w:hAnsi="Times New Roman" w:cs="Times New Roman"/>
+          <w:sz w:val="24"/>
+          <w:szCs w:val="24"/>
+          <w:lang w:val="en-US"/>
+        </w:rPr>
+        <w:t xml:space="preserve"> </w:t>
+      </w:r>
+      <w:r>
+        <w:rPr>
+          <w:rFonts w:ascii="Times New Roman" w:hAnsi="Times New Roman" w:cs="Times New Roman"/>
+          <w:sz w:val="24"/>
+          <w:szCs w:val="24"/>
+          <w:lang w:val="en-US"/>
+        </w:rPr>
+        <w:t>menyadari bahwa Java dapat digunakan pada pemrograman internet, sehingga</w:t>
+      </w:r>
+      <w:r>
+        <w:rPr>
+          <w:rFonts w:ascii="Times New Roman" w:hAnsi="Times New Roman" w:cs="Times New Roman"/>
+          <w:sz w:val="24"/>
+          <w:szCs w:val="24"/>
+          <w:lang w:val="en-US"/>
+        </w:rPr>
+        <w:t xml:space="preserve"> </w:t>
+      </w:r>
+      <w:r>
+        <w:rPr>
+          <w:rFonts w:ascii="Times New Roman" w:hAnsi="Times New Roman" w:cs="Times New Roman"/>
+          <w:sz w:val="24"/>
+          <w:szCs w:val="24"/>
+          <w:lang w:val="en-US"/>
+        </w:rPr>
+        <w:t xml:space="preserve">penerapan selanjutnya mengarah menjadi </w:t>
+      </w:r>
+      <w:r>
+        <w:rPr>
+          <w:rFonts w:ascii="Times New Roman" w:hAnsi="Times New Roman" w:cs="Times New Roman"/>
+          <w:sz w:val="24"/>
+          <w:szCs w:val="24"/>
+          <w:lang w:val="en-US"/>
+        </w:rPr>
+        <w:t>teknologi yang berperan di web.</w:t>
+      </w:r>
+    </w:p>
+    <w:p>
+      <w:pPr>
+        <w:spacing w:after="80" w:line="360" w:lineRule="auto"/>
+        <w:ind w:firstLine="720"/>
+        <w:jc w:val="both"/>
+        <w:rPr>
+          <w:rFonts w:ascii="Times New Roman" w:hAnsi="Times New Roman" w:cs="Times New Roman"/>
+          <w:sz w:val="24"/>
+          <w:szCs w:val="24"/>
+          <w:lang w:val="en-US"/>
+        </w:rPr>
+      </w:pPr>
+      <w:r>
+        <w:rPr>
+          <w:rFonts w:ascii="Times New Roman" w:hAnsi="Times New Roman" w:cs="Times New Roman"/>
+          <w:sz w:val="24"/>
+          <w:szCs w:val="24"/>
+          <w:lang w:val="en-US"/>
+        </w:rPr>
+        <w:t>Sebagai sebuah bahasa pemrograman, Ja</w:t>
+      </w:r>
+      <w:r>
+        <w:rPr>
+          <w:rFonts w:ascii="Times New Roman" w:hAnsi="Times New Roman" w:cs="Times New Roman"/>
+          <w:sz w:val="24"/>
+          <w:szCs w:val="24"/>
+          <w:lang w:val="en-US"/>
+        </w:rPr>
+        <w:t xml:space="preserve">va dapat membuat seluruh bentuk </w:t>
+      </w:r>
+      <w:r>
+        <w:rPr>
+          <w:rFonts w:ascii="Times New Roman" w:hAnsi="Times New Roman" w:cs="Times New Roman"/>
+          <w:sz w:val="24"/>
+          <w:szCs w:val="24"/>
+          <w:lang w:val="en-US"/>
+        </w:rPr>
+        <w:t xml:space="preserve">aplikasi, </w:t>
+      </w:r>
+      <w:r>
+        <w:rPr>
+          <w:rFonts w:ascii="Times New Roman" w:hAnsi="Times New Roman" w:cs="Times New Roman"/>
+          <w:i/>
+          <w:iCs/>
+          <w:sz w:val="24"/>
+          <w:szCs w:val="24"/>
+          <w:lang w:val="en-US"/>
+        </w:rPr>
+        <w:t xml:space="preserve">desktop, web </w:t>
+      </w:r>
+      <w:r>
+        <w:rPr>
+          <w:rFonts w:ascii="Times New Roman" w:hAnsi="Times New Roman" w:cs="Times New Roman"/>
+          <w:sz w:val="24"/>
+          <w:szCs w:val="24"/>
+          <w:lang w:val="en-US"/>
+        </w:rPr>
+        <w:t>dan lainnya, sebagaimana dibuat dengan menggunakan bahasa</w:t>
+      </w:r>
+      <w:r>
+        <w:rPr>
+          <w:rFonts w:ascii="Times New Roman" w:hAnsi="Times New Roman" w:cs="Times New Roman"/>
+          <w:sz w:val="24"/>
+          <w:szCs w:val="24"/>
+          <w:lang w:val="en-US"/>
+        </w:rPr>
+        <w:t xml:space="preserve"> </w:t>
+      </w:r>
+      <w:r>
+        <w:rPr>
+          <w:rFonts w:ascii="Times New Roman" w:hAnsi="Times New Roman" w:cs="Times New Roman"/>
+          <w:sz w:val="24"/>
+          <w:szCs w:val="24"/>
+          <w:lang w:val="en-US"/>
+        </w:rPr>
+        <w:t>pemrograman konvensional yang lain.</w:t>
+      </w:r>
+      <w:r>
+        <w:rPr>
+          <w:rFonts w:ascii="Times New Roman" w:hAnsi="Times New Roman" w:cs="Times New Roman"/>
+          <w:sz w:val="24"/>
+          <w:szCs w:val="24"/>
+          <w:lang w:val="en-US"/>
+        </w:rPr>
+        <w:t xml:space="preserve"> </w:t>
+      </w:r>
+      <w:r>
+        <w:rPr>
+          <w:rFonts w:ascii="Times New Roman" w:hAnsi="Times New Roman" w:cs="Times New Roman"/>
+          <w:sz w:val="24"/>
+          <w:szCs w:val="24"/>
+          <w:lang w:val="en-US"/>
+        </w:rPr>
+        <w:t>Java adalah bahasa pemrograman yang berorientasi objek (OOP) dan dapat</w:t>
+      </w:r>
+      <w:r>
+        <w:rPr>
+          <w:rFonts w:ascii="Times New Roman" w:hAnsi="Times New Roman" w:cs="Times New Roman"/>
+          <w:sz w:val="24"/>
+          <w:szCs w:val="24"/>
+          <w:lang w:val="en-US"/>
+        </w:rPr>
+        <w:t xml:space="preserve"> </w:t>
+      </w:r>
+      <w:r>
+        <w:rPr>
+          <w:rFonts w:ascii="Times New Roman" w:hAnsi="Times New Roman" w:cs="Times New Roman"/>
+          <w:sz w:val="24"/>
+          <w:szCs w:val="24"/>
+          <w:lang w:val="en-US"/>
+        </w:rPr>
+        <w:t xml:space="preserve">dijalankan pada berbagai </w:t>
+      </w:r>
+      <w:r>
+        <w:rPr>
+          <w:rFonts w:ascii="Times New Roman" w:hAnsi="Times New Roman" w:cs="Times New Roman"/>
+          <w:i/>
+          <w:iCs/>
+          <w:sz w:val="24"/>
+          <w:szCs w:val="24"/>
+          <w:lang w:val="en-US"/>
+        </w:rPr>
+        <w:t xml:space="preserve">platform </w:t>
+      </w:r>
+      <w:r>
+        <w:rPr>
+          <w:rFonts w:ascii="Times New Roman" w:hAnsi="Times New Roman" w:cs="Times New Roman"/>
+          <w:sz w:val="24"/>
+          <w:szCs w:val="24"/>
+          <w:lang w:val="en-US"/>
+        </w:rPr>
+        <w:t>sistem operasi</w:t>
+      </w:r>
+      <w:r>
+        <w:rPr>
+          <w:rFonts w:ascii="Times New Roman" w:hAnsi="Times New Roman" w:cs="Times New Roman"/>
+          <w:sz w:val="24"/>
+          <w:szCs w:val="24"/>
+          <w:lang w:val="en-US"/>
+        </w:rPr>
+        <w:t xml:space="preserve">. Perkembangan Java tidak hanya </w:t>
+      </w:r>
+      <w:r>
+        <w:rPr>
+          <w:rFonts w:ascii="Times New Roman" w:hAnsi="Times New Roman" w:cs="Times New Roman"/>
+          <w:sz w:val="24"/>
+          <w:szCs w:val="24"/>
+          <w:lang w:val="en-US"/>
+        </w:rPr>
+        <w:t>terfokus oada satu sistem operasi, tetapi dikembangka</w:t>
+      </w:r>
+      <w:r>
+        <w:rPr>
+          <w:rFonts w:ascii="Times New Roman" w:hAnsi="Times New Roman" w:cs="Times New Roman"/>
+          <w:sz w:val="24"/>
+          <w:szCs w:val="24"/>
+          <w:lang w:val="en-US"/>
+        </w:rPr>
+        <w:t xml:space="preserve">n untuk berbagai sistem operasi </w:t>
+      </w:r>
+      <w:r>
+        <w:rPr>
+          <w:rFonts w:ascii="Times New Roman" w:hAnsi="Times New Roman" w:cs="Times New Roman"/>
+          <w:sz w:val="24"/>
+          <w:szCs w:val="24"/>
+          <w:lang w:val="en-US"/>
+        </w:rPr>
+        <w:t xml:space="preserve">dan bersifat </w:t>
+      </w:r>
+      <w:r>
+        <w:rPr>
+          <w:rFonts w:ascii="Times New Roman" w:hAnsi="Times New Roman" w:cs="Times New Roman"/>
+          <w:i/>
+          <w:iCs/>
+          <w:sz w:val="24"/>
+          <w:szCs w:val="24"/>
+          <w:lang w:val="en-US"/>
+        </w:rPr>
+        <w:t xml:space="preserve">open source. </w:t>
+      </w:r>
+      <w:r>
+        <w:rPr>
+          <w:rFonts w:ascii="Times New Roman" w:hAnsi="Times New Roman" w:cs="Times New Roman"/>
+          <w:sz w:val="24"/>
+          <w:szCs w:val="24"/>
+          <w:lang w:val="en-US"/>
+        </w:rPr>
+        <w:t>Sebagai sebuah peralatan pembangun, teknologi Java</w:t>
+      </w:r>
+      <w:r>
+        <w:rPr>
+          <w:rFonts w:ascii="Times New Roman" w:hAnsi="Times New Roman" w:cs="Times New Roman"/>
+          <w:sz w:val="24"/>
+          <w:szCs w:val="24"/>
+          <w:lang w:val="en-US"/>
+        </w:rPr>
+        <w:t xml:space="preserve"> </w:t>
+      </w:r>
+      <w:r>
+        <w:rPr>
+          <w:rFonts w:ascii="Times New Roman" w:hAnsi="Times New Roman" w:cs="Times New Roman"/>
+          <w:sz w:val="24"/>
+          <w:szCs w:val="24"/>
+          <w:lang w:val="en-US"/>
+        </w:rPr>
+        <w:t xml:space="preserve">menyediakan banyak </w:t>
+      </w:r>
+      <w:proofErr w:type="gramStart"/>
+      <w:r>
+        <w:rPr>
+          <w:rFonts w:ascii="Times New Roman" w:hAnsi="Times New Roman" w:cs="Times New Roman"/>
+          <w:i/>
+          <w:iCs/>
+          <w:sz w:val="24"/>
+          <w:szCs w:val="24"/>
+          <w:lang w:val="en-US"/>
+        </w:rPr>
+        <w:t xml:space="preserve">tools </w:t>
+      </w:r>
+      <w:r>
+        <w:rPr>
+          <w:rFonts w:ascii="Times New Roman" w:hAnsi="Times New Roman" w:cs="Times New Roman"/>
+          <w:sz w:val="24"/>
+          <w:szCs w:val="24"/>
+          <w:lang w:val="en-US"/>
+        </w:rPr>
+        <w:t>:</w:t>
+      </w:r>
+      <w:proofErr w:type="gramEnd"/>
+      <w:r>
+        <w:rPr>
+          <w:rFonts w:ascii="Times New Roman" w:hAnsi="Times New Roman" w:cs="Times New Roman"/>
+          <w:sz w:val="24"/>
+          <w:szCs w:val="24"/>
+          <w:lang w:val="en-US"/>
+        </w:rPr>
+        <w:t xml:space="preserve"> </w:t>
+      </w:r>
+      <w:r>
+        <w:rPr>
+          <w:rFonts w:ascii="Times New Roman" w:hAnsi="Times New Roman" w:cs="Times New Roman"/>
+          <w:i/>
+          <w:iCs/>
+          <w:sz w:val="24"/>
+          <w:szCs w:val="24"/>
+          <w:lang w:val="en-US"/>
+        </w:rPr>
+        <w:t xml:space="preserve">compiler, interpreter, </w:t>
+      </w:r>
+      <w:r>
+        <w:rPr>
+          <w:rFonts w:ascii="Times New Roman" w:hAnsi="Times New Roman" w:cs="Times New Roman"/>
+          <w:sz w:val="24"/>
+          <w:szCs w:val="24"/>
+          <w:lang w:val="en-US"/>
+        </w:rPr>
+        <w:t>penyusun dokumentasi, paket</w:t>
+      </w:r>
+      <w:r>
+        <w:rPr>
+          <w:rFonts w:ascii="Times New Roman" w:hAnsi="Times New Roman" w:cs="Times New Roman"/>
+          <w:sz w:val="24"/>
+          <w:szCs w:val="24"/>
+          <w:lang w:val="en-US"/>
+        </w:rPr>
+        <w:t xml:space="preserve"> </w:t>
+      </w:r>
+      <w:r>
+        <w:rPr>
+          <w:rFonts w:ascii="Times New Roman" w:hAnsi="Times New Roman" w:cs="Times New Roman"/>
+          <w:sz w:val="24"/>
+          <w:szCs w:val="24"/>
+          <w:lang w:val="en-US"/>
+        </w:rPr>
+        <w:t>kelas dan sebagainya. Aplikasi dengan teknologi Java secara umum adalah aplikasi</w:t>
+      </w:r>
+      <w:r>
+        <w:rPr>
+          <w:rFonts w:ascii="Times New Roman" w:hAnsi="Times New Roman" w:cs="Times New Roman"/>
+          <w:sz w:val="24"/>
+          <w:szCs w:val="24"/>
+          <w:lang w:val="en-US"/>
+        </w:rPr>
+        <w:t xml:space="preserve"> </w:t>
+      </w:r>
+      <w:r>
+        <w:rPr>
+          <w:rFonts w:ascii="Times New Roman" w:hAnsi="Times New Roman" w:cs="Times New Roman"/>
+          <w:sz w:val="24"/>
+          <w:szCs w:val="24"/>
+          <w:lang w:val="en-US"/>
+        </w:rPr>
+        <w:t xml:space="preserve">serba guna yang dapat dijalankan pada seluruh mesin yang memiliki </w:t>
+      </w:r>
+      <w:r>
+        <w:rPr>
+          <w:rFonts w:ascii="Times New Roman" w:hAnsi="Times New Roman" w:cs="Times New Roman"/>
+          <w:i/>
+          <w:iCs/>
+          <w:sz w:val="24"/>
+          <w:szCs w:val="24"/>
+          <w:lang w:val="en-US"/>
+        </w:rPr>
+        <w:t>Java Runtime</w:t>
+      </w:r>
+      <w:r>
+        <w:rPr>
+          <w:rFonts w:ascii="Times New Roman" w:hAnsi="Times New Roman" w:cs="Times New Roman"/>
+          <w:i/>
+          <w:iCs/>
+          <w:sz w:val="24"/>
+          <w:szCs w:val="24"/>
+          <w:lang w:val="en-US"/>
+        </w:rPr>
+        <w:t xml:space="preserve"> </w:t>
+      </w:r>
+      <w:r>
+        <w:rPr>
+          <w:rFonts w:ascii="Times New Roman" w:hAnsi="Times New Roman" w:cs="Times New Roman"/>
+          <w:i/>
+          <w:iCs/>
+          <w:sz w:val="24"/>
+          <w:szCs w:val="24"/>
+          <w:lang w:val="en-US"/>
+        </w:rPr>
+        <w:t xml:space="preserve">Environment </w:t>
+      </w:r>
+      <w:r>
+        <w:rPr>
+          <w:rFonts w:ascii="Times New Roman" w:hAnsi="Times New Roman" w:cs="Times New Roman"/>
+          <w:sz w:val="24"/>
+          <w:szCs w:val="24"/>
+          <w:lang w:val="en-US"/>
+        </w:rPr>
+        <w:t>(JRE).</w:t>
+      </w:r>
+    </w:p>
+    <w:p>
+      <w:pPr>
+        <w:spacing w:after="80" w:line="360" w:lineRule="auto"/>
+        <w:ind w:firstLine="720"/>
+        <w:jc w:val="both"/>
+        <w:rPr>
+          <w:rFonts w:ascii="Times New Roman" w:hAnsi="Times New Roman" w:cs="Times New Roman"/>
+          <w:sz w:val="24"/>
+          <w:szCs w:val="24"/>
+          <w:lang w:val="en-US"/>
+        </w:rPr>
+      </w:pPr>
+      <w:r>
+        <w:rPr>
+          <w:rFonts w:ascii="Times New Roman" w:hAnsi="Times New Roman" w:cs="Times New Roman"/>
+          <w:sz w:val="24"/>
+          <w:szCs w:val="24"/>
+          <w:lang w:val="en-US"/>
+        </w:rPr>
+        <w:t xml:space="preserve">Terdapat dua komponen utama dari </w:t>
+      </w:r>
+      <w:r>
+        <w:rPr>
+          <w:rFonts w:ascii="Times New Roman" w:hAnsi="Times New Roman" w:cs="Times New Roman"/>
+          <w:i/>
+          <w:iCs/>
+          <w:sz w:val="24"/>
+          <w:szCs w:val="24"/>
+          <w:lang w:val="en-US"/>
+        </w:rPr>
+        <w:t>Deployment Environment</w:t>
+      </w:r>
+      <w:r>
+        <w:rPr>
+          <w:rFonts w:ascii="Times New Roman" w:hAnsi="Times New Roman" w:cs="Times New Roman"/>
+          <w:sz w:val="24"/>
+          <w:szCs w:val="24"/>
+          <w:lang w:val="en-US"/>
+        </w:rPr>
+        <w:t xml:space="preserve">. Yang pertama </w:t>
+      </w:r>
+      <w:r>
+        <w:rPr>
+          <w:rFonts w:ascii="Times New Roman" w:hAnsi="Times New Roman" w:cs="Times New Roman"/>
+          <w:sz w:val="24"/>
+          <w:szCs w:val="24"/>
+          <w:lang w:val="en-US"/>
+        </w:rPr>
+        <w:t>adalah JRE, yang terdapat pada paket J2SDK, mengandung kelas – kelas untuk</w:t>
+      </w:r>
+      <w:r>
+        <w:rPr>
+          <w:rFonts w:ascii="Times New Roman" w:hAnsi="Times New Roman" w:cs="Times New Roman"/>
+          <w:sz w:val="24"/>
+          <w:szCs w:val="24"/>
+          <w:lang w:val="en-US"/>
+        </w:rPr>
+        <w:t xml:space="preserve"> </w:t>
+      </w:r>
+      <w:r>
+        <w:rPr>
+          <w:rFonts w:ascii="Times New Roman" w:hAnsi="Times New Roman" w:cs="Times New Roman"/>
+          <w:sz w:val="24"/>
+          <w:szCs w:val="24"/>
+          <w:lang w:val="en-US"/>
+        </w:rPr>
+        <w:t>semua paket teknologi Java yang meliputi kelas dasar dari Java, komponen GUI dan</w:t>
+      </w:r>
+      <w:r>
+        <w:rPr>
+          <w:rFonts w:ascii="Times New Roman" w:hAnsi="Times New Roman" w:cs="Times New Roman"/>
+          <w:sz w:val="24"/>
+          <w:szCs w:val="24"/>
+          <w:lang w:val="en-US"/>
+        </w:rPr>
+        <w:t xml:space="preserve"> </w:t>
+      </w:r>
+      <w:r>
+        <w:rPr>
+          <w:rFonts w:ascii="Times New Roman" w:hAnsi="Times New Roman" w:cs="Times New Roman"/>
+          <w:sz w:val="24"/>
+          <w:szCs w:val="24"/>
+          <w:lang w:val="en-US"/>
+        </w:rPr>
+        <w:t>sebagainya. Komponen yang lain terdapat pada Web Browser. Hampir seluruh Web</w:t>
+      </w:r>
+      <w:r>
+        <w:rPr>
+          <w:rFonts w:ascii="Times New Roman" w:hAnsi="Times New Roman" w:cs="Times New Roman"/>
+          <w:sz w:val="24"/>
+          <w:szCs w:val="24"/>
+          <w:lang w:val="en-US"/>
+        </w:rPr>
+        <w:t xml:space="preserve"> </w:t>
+      </w:r>
+      <w:r>
+        <w:rPr>
+          <w:rFonts w:ascii="Times New Roman" w:hAnsi="Times New Roman" w:cs="Times New Roman"/>
+          <w:sz w:val="24"/>
+          <w:szCs w:val="24"/>
+          <w:lang w:val="en-US"/>
+        </w:rPr>
+        <w:t xml:space="preserve">Browser komersial menyediakan </w:t>
+      </w:r>
+      <w:r>
+        <w:rPr>
+          <w:rFonts w:ascii="Times New Roman" w:hAnsi="Times New Roman" w:cs="Times New Roman"/>
+          <w:i/>
+          <w:iCs/>
+          <w:sz w:val="24"/>
+          <w:szCs w:val="24"/>
+          <w:lang w:val="en-US"/>
+        </w:rPr>
+        <w:t xml:space="preserve">interpreter </w:t>
+      </w:r>
+      <w:r>
+        <w:rPr>
+          <w:rFonts w:ascii="Times New Roman" w:hAnsi="Times New Roman" w:cs="Times New Roman"/>
+          <w:sz w:val="24"/>
+          <w:szCs w:val="24"/>
+          <w:lang w:val="en-US"/>
+        </w:rPr>
+        <w:t xml:space="preserve">dan </w:t>
+      </w:r>
+      <w:r>
+        <w:rPr>
+          <w:rFonts w:ascii="Times New Roman" w:hAnsi="Times New Roman" w:cs="Times New Roman"/>
+          <w:i/>
+          <w:iCs/>
+          <w:sz w:val="24"/>
+          <w:szCs w:val="24"/>
+          <w:lang w:val="en-US"/>
+        </w:rPr>
+        <w:t xml:space="preserve">runtime environment </w:t>
+      </w:r>
+      <w:r>
+        <w:rPr>
+          <w:rFonts w:ascii="Times New Roman" w:hAnsi="Times New Roman" w:cs="Times New Roman"/>
+          <w:sz w:val="24"/>
+          <w:szCs w:val="24"/>
+          <w:lang w:val="en-US"/>
+        </w:rPr>
+        <w:t>dari teknologi</w:t>
+      </w:r>
+      <w:r>
+        <w:rPr>
+          <w:rFonts w:ascii="Times New Roman" w:hAnsi="Times New Roman" w:cs="Times New Roman"/>
+          <w:sz w:val="24"/>
+          <w:szCs w:val="24"/>
+          <w:lang w:val="en-US"/>
+        </w:rPr>
+        <w:t xml:space="preserve"> </w:t>
+      </w:r>
+      <w:r>
+        <w:rPr>
+          <w:rFonts w:ascii="Times New Roman" w:hAnsi="Times New Roman" w:cs="Times New Roman"/>
+          <w:sz w:val="24"/>
+          <w:szCs w:val="24"/>
+          <w:lang w:val="en-US"/>
+        </w:rPr>
+        <w:t>Java.</w:t>
+      </w:r>
     </w:p>
     <w:p>
       <w:pPr>
@@ -17598,7 +18761,11 @@
           <w:lang w:val="en-US"/>
         </w:rPr>
       </w:pPr>
-      <w:r>
+    </w:p>
+    <w:p>
+      <w:pPr>
+        <w:spacing w:after="80" w:line="360" w:lineRule="auto"/>
+        <w:jc w:val="both"/>
         <w:rPr>
           <w:rFonts w:ascii="Times New Roman" w:hAnsi="Times New Roman" w:cs="Times New Roman"/>
           <w:b/>
@@ -17607,6 +18774,16 @@
           <w:szCs w:val="24"/>
           <w:lang w:val="en-US"/>
         </w:rPr>
+      </w:pPr>
+      <w:r>
+        <w:rPr>
+          <w:rFonts w:ascii="Times New Roman" w:hAnsi="Times New Roman" w:cs="Times New Roman"/>
+          <w:b/>
+          <w:bCs/>
+          <w:sz w:val="24"/>
+          <w:szCs w:val="24"/>
+          <w:lang w:val="en-US"/>
+        </w:rPr>
         <w:lastRenderedPageBreak/>
         <w:t>2.</w:t>
       </w:r>
@@ -17631,6 +18808,17 @@
           <w:lang w:val="en-US"/>
         </w:rPr>
         <w:t>.2. Versi Awal</w:t>
+      </w:r>
+      <w:r>
+        <w:rPr>
+          <w:rFonts w:ascii="Times New Roman" w:hAnsi="Times New Roman" w:cs="Times New Roman"/>
+          <w:b/>
+          <w:bCs/>
+          <w:sz w:val="24"/>
+          <w:szCs w:val="24"/>
+          <w:lang w:val="en-US"/>
+        </w:rPr>
+        <w:t xml:space="preserve"> Java</w:t>
       </w:r>
     </w:p>
     <w:p>
@@ -17961,6 +19149,28 @@
         </w:rPr>
         <w:t>.3. Kelebihan</w:t>
       </w:r>
+      <w:r>
+        <w:rPr>
+          <w:rFonts w:ascii="Times New Roman" w:hAnsi="Times New Roman" w:cs="Times New Roman"/>
+          <w:b/>
+          <w:bCs/>
+          <w:sz w:val="24"/>
+          <w:szCs w:val="24"/>
+          <w:lang w:val="en-US"/>
+        </w:rPr>
+        <w:t xml:space="preserve"> Java</w:t>
+      </w:r>
+      <w:r>
+        <w:rPr>
+          <w:rFonts w:ascii="Times New Roman" w:hAnsi="Times New Roman" w:cs="Times New Roman"/>
+          <w:b/>
+          <w:bCs/>
+          <w:sz w:val="24"/>
+          <w:szCs w:val="24"/>
+          <w:lang w:val="en-US"/>
+        </w:rPr>
+        <w:tab/>
+      </w:r>
     </w:p>
     <w:p>
       <w:pPr>
@@ -18827,6 +20037,17 @@
         </w:rPr>
         <w:t>.4. Kekurangan</w:t>
       </w:r>
+      <w:r>
+        <w:rPr>
+          <w:rFonts w:ascii="Times New Roman" w:hAnsi="Times New Roman" w:cs="Times New Roman"/>
+          <w:b/>
+          <w:bCs/>
+          <w:sz w:val="24"/>
+          <w:szCs w:val="24"/>
+          <w:lang w:val="en-US"/>
+        </w:rPr>
+        <w:t xml:space="preserve"> Java</w:t>
+      </w:r>
     </w:p>
     <w:p>
       <w:pPr>
@@ -19034,25 +20255,65 @@
           <w:szCs w:val="24"/>
           <w:lang w:val="en-US"/>
         </w:rPr>
-        <w:t>metode, dan tipe data. Hal yang sama juga terjadi pada Microsoft .NET Platform.</w:t>
-      </w:r>
-      <w:r>
-        <w:rPr>
-          <w:rFonts w:ascii="Times New Roman" w:hAnsi="Times New Roman" w:cs="Times New Roman"/>
-          <w:sz w:val="24"/>
-          <w:szCs w:val="24"/>
-          <w:lang w:val="en-US"/>
-        </w:rPr>
-        <w:t xml:space="preserve"> </w:t>
-      </w:r>
-      <w:r>
-        <w:rPr>
-          <w:rFonts w:ascii="Times New Roman" w:hAnsi="Times New Roman" w:cs="Times New Roman"/>
-          <w:sz w:val="24"/>
-          <w:szCs w:val="24"/>
-          <w:lang w:val="en-US"/>
-        </w:rPr>
-        <w:t>Dengan demikian, algoritma yang digunakan program akan lebih sulit disembunyikan</w:t>
+        <w:t xml:space="preserve">metode, dan tipe data. Hal yang </w:t>
+      </w:r>
+      <w:proofErr w:type="gramStart"/>
+      <w:r>
+        <w:rPr>
+          <w:rFonts w:ascii="Times New Roman" w:hAnsi="Times New Roman" w:cs="Times New Roman"/>
+          <w:sz w:val="24"/>
+          <w:szCs w:val="24"/>
+          <w:lang w:val="en-US"/>
+        </w:rPr>
+        <w:t>sama</w:t>
+      </w:r>
+      <w:proofErr w:type="gramEnd"/>
+      <w:r>
+        <w:rPr>
+          <w:rFonts w:ascii="Times New Roman" w:hAnsi="Times New Roman" w:cs="Times New Roman"/>
+          <w:sz w:val="24"/>
+          <w:szCs w:val="24"/>
+          <w:lang w:val="en-US"/>
+        </w:rPr>
+        <w:t xml:space="preserve"> juga terjadi pada Microsoft .NET Platform.</w:t>
+      </w:r>
+      <w:r>
+        <w:rPr>
+          <w:rFonts w:ascii="Times New Roman" w:hAnsi="Times New Roman" w:cs="Times New Roman"/>
+          <w:sz w:val="24"/>
+          <w:szCs w:val="24"/>
+          <w:lang w:val="en-US"/>
+        </w:rPr>
+        <w:t xml:space="preserve"> </w:t>
+      </w:r>
+      <w:r>
+        <w:rPr>
+          <w:rFonts w:ascii="Times New Roman" w:hAnsi="Times New Roman" w:cs="Times New Roman"/>
+          <w:sz w:val="24"/>
+          <w:szCs w:val="24"/>
+          <w:lang w:val="en-US"/>
+        </w:rPr>
+        <w:t xml:space="preserve">Dengan demikian, algoritma yang digunakan program </w:t>
+      </w:r>
+      <w:proofErr w:type="gramStart"/>
+      <w:r>
+        <w:rPr>
+          <w:rFonts w:ascii="Times New Roman" w:hAnsi="Times New Roman" w:cs="Times New Roman"/>
+          <w:sz w:val="24"/>
+          <w:szCs w:val="24"/>
+          <w:lang w:val="en-US"/>
+        </w:rPr>
+        <w:t>akan</w:t>
+      </w:r>
+      <w:proofErr w:type="gramEnd"/>
+      <w:r>
+        <w:rPr>
+          <w:rFonts w:ascii="Times New Roman" w:hAnsi="Times New Roman" w:cs="Times New Roman"/>
+          <w:sz w:val="24"/>
+          <w:szCs w:val="24"/>
+          <w:lang w:val="en-US"/>
+        </w:rPr>
+        <w:t xml:space="preserve"> lebih sulit disembunyikan</w:t>
       </w:r>
       <w:r>
         <w:rPr>
@@ -20474,7 +21735,27 @@
           <w:szCs w:val="24"/>
           <w:lang w:val="en-US"/>
         </w:rPr>
-        <w:t>. Apa yang dapat digunakan di dalam Eclipse sebenarnya adalah</w:t>
+        <w:t xml:space="preserve">. </w:t>
+      </w:r>
+      <w:proofErr w:type="gramStart"/>
+      <w:r>
+        <w:rPr>
+          <w:rFonts w:ascii="Times New Roman" w:hAnsi="Times New Roman" w:cs="Times New Roman"/>
+          <w:sz w:val="24"/>
+          <w:szCs w:val="24"/>
+          <w:lang w:val="en-US"/>
+        </w:rPr>
+        <w:t>Apa</w:t>
+      </w:r>
+      <w:proofErr w:type="gramEnd"/>
+      <w:r>
+        <w:rPr>
+          <w:rFonts w:ascii="Times New Roman" w:hAnsi="Times New Roman" w:cs="Times New Roman"/>
+          <w:sz w:val="24"/>
+          <w:szCs w:val="24"/>
+          <w:lang w:val="en-US"/>
+        </w:rPr>
+        <w:t xml:space="preserve"> yang dapat digunakan di dalam Eclipse sebenarnya adalah</w:t>
       </w:r>
       <w:r>
         <w:rPr>
@@ -20961,25 +22242,65 @@
           <w:szCs w:val="24"/>
           <w:lang w:val="en-US"/>
         </w:rPr>
-        <w:t>untuk apa saja, dan tidak untuk sesuatu yang spesifik. Jadi, Eclipse tidak saja untuk</w:t>
-      </w:r>
-      <w:r>
-        <w:rPr>
-          <w:rFonts w:ascii="Times New Roman" w:hAnsi="Times New Roman" w:cs="Times New Roman"/>
-          <w:sz w:val="24"/>
-          <w:szCs w:val="24"/>
-          <w:lang w:val="en-US"/>
-        </w:rPr>
-        <w:t xml:space="preserve"> </w:t>
-      </w:r>
-      <w:r>
-        <w:rPr>
-          <w:rFonts w:ascii="Times New Roman" w:hAnsi="Times New Roman" w:cs="Times New Roman"/>
-          <w:sz w:val="24"/>
-          <w:szCs w:val="24"/>
-          <w:lang w:val="en-US"/>
-        </w:rPr>
-        <w:t>mengembangkan program Java, akan tetapi dapat digunakan untuk berbagai macam</w:t>
+        <w:t xml:space="preserve">untuk </w:t>
+      </w:r>
+      <w:proofErr w:type="gramStart"/>
+      <w:r>
+        <w:rPr>
+          <w:rFonts w:ascii="Times New Roman" w:hAnsi="Times New Roman" w:cs="Times New Roman"/>
+          <w:sz w:val="24"/>
+          <w:szCs w:val="24"/>
+          <w:lang w:val="en-US"/>
+        </w:rPr>
+        <w:t>apa</w:t>
+      </w:r>
+      <w:proofErr w:type="gramEnd"/>
+      <w:r>
+        <w:rPr>
+          <w:rFonts w:ascii="Times New Roman" w:hAnsi="Times New Roman" w:cs="Times New Roman"/>
+          <w:sz w:val="24"/>
+          <w:szCs w:val="24"/>
+          <w:lang w:val="en-US"/>
+        </w:rPr>
+        <w:t xml:space="preserve"> saja, dan tidak untuk sesuatu yang spesifik. Jadi, Eclipse tidak saja untuk</w:t>
+      </w:r>
+      <w:r>
+        <w:rPr>
+          <w:rFonts w:ascii="Times New Roman" w:hAnsi="Times New Roman" w:cs="Times New Roman"/>
+          <w:sz w:val="24"/>
+          <w:szCs w:val="24"/>
+          <w:lang w:val="en-US"/>
+        </w:rPr>
+        <w:t xml:space="preserve"> </w:t>
+      </w:r>
+      <w:r>
+        <w:rPr>
+          <w:rFonts w:ascii="Times New Roman" w:hAnsi="Times New Roman" w:cs="Times New Roman"/>
+          <w:sz w:val="24"/>
+          <w:szCs w:val="24"/>
+          <w:lang w:val="en-US"/>
+        </w:rPr>
+        <w:t xml:space="preserve">mengembangkan program Java, </w:t>
+      </w:r>
+      <w:proofErr w:type="gramStart"/>
+      <w:r>
+        <w:rPr>
+          <w:rFonts w:ascii="Times New Roman" w:hAnsi="Times New Roman" w:cs="Times New Roman"/>
+          <w:sz w:val="24"/>
+          <w:szCs w:val="24"/>
+          <w:lang w:val="en-US"/>
+        </w:rPr>
+        <w:t>akan</w:t>
+      </w:r>
+      <w:proofErr w:type="gramEnd"/>
+      <w:r>
+        <w:rPr>
+          <w:rFonts w:ascii="Times New Roman" w:hAnsi="Times New Roman" w:cs="Times New Roman"/>
+          <w:sz w:val="24"/>
+          <w:szCs w:val="24"/>
+          <w:lang w:val="en-US"/>
+        </w:rPr>
+        <w:t xml:space="preserve"> tetapi dapat digunakan untuk berbagai macam</w:t>
       </w:r>
       <w:r>
         <w:rPr>
@@ -21252,7 +22573,27 @@
           <w:szCs w:val="24"/>
           <w:lang w:val="en-US"/>
         </w:rPr>
-        <w:t xml:space="preserve">secara rutin dan simultan yang dikenal dengan nama </w:t>
+        <w:t xml:space="preserve">secara rutin dan simultan yang dikenal dengan </w:t>
+      </w:r>
+      <w:proofErr w:type="gramStart"/>
+      <w:r>
+        <w:rPr>
+          <w:rFonts w:ascii="Times New Roman" w:hAnsi="Times New Roman" w:cs="Times New Roman"/>
+          <w:sz w:val="24"/>
+          <w:szCs w:val="24"/>
+          <w:lang w:val="en-US"/>
+        </w:rPr>
+        <w:t>nama</w:t>
+      </w:r>
+      <w:proofErr w:type="gramEnd"/>
+      <w:r>
+        <w:rPr>
+          <w:rFonts w:ascii="Times New Roman" w:hAnsi="Times New Roman" w:cs="Times New Roman"/>
+          <w:sz w:val="24"/>
+          <w:szCs w:val="24"/>
+          <w:lang w:val="en-US"/>
+        </w:rPr>
+        <w:t xml:space="preserve"> </w:t>
       </w:r>
       <w:r>
         <w:rPr>
@@ -21371,8 +22712,19 @@
           <w:szCs w:val="24"/>
           <w:lang w:val="en-US"/>
         </w:rPr>
-        <w:t xml:space="preserve"> yang telah diluncurkan yaitu :</w:t>
-      </w:r>
+        <w:t xml:space="preserve"> yang telah diluncurkan </w:t>
+      </w:r>
+      <w:proofErr w:type="gramStart"/>
+      <w:r>
+        <w:rPr>
+          <w:rFonts w:ascii="Times New Roman" w:hAnsi="Times New Roman" w:cs="Times New Roman"/>
+          <w:sz w:val="24"/>
+          <w:szCs w:val="24"/>
+          <w:lang w:val="en-US"/>
+        </w:rPr>
+        <w:t>yaitu :</w:t>
+      </w:r>
+      <w:proofErr w:type="gramEnd"/>
     </w:p>
     <w:p>
       <w:pPr>
@@ -21763,7 +23115,17 @@
           <w:szCs w:val="24"/>
           <w:lang w:val="en-US"/>
         </w:rPr>
-        <w:t>t suatu aplikasi berbasis java</w:t>
+        <w:t xml:space="preserve">t suatu aplikasi berbasis </w:t>
+      </w:r>
+      <w:proofErr w:type="gramStart"/>
+      <w:r>
+        <w:rPr>
+          <w:rFonts w:ascii="Times New Roman" w:hAnsi="Times New Roman" w:cs="Times New Roman"/>
+          <w:sz w:val="24"/>
+          <w:szCs w:val="24"/>
+          <w:lang w:val="en-US"/>
+        </w:rPr>
+        <w:t>java</w:t>
       </w:r>
       <w:r>
         <w:rPr>
@@ -21772,8 +23134,9 @@
           <w:szCs w:val="16"/>
           <w:lang w:val="en-US"/>
         </w:rPr>
-        <w:t>[5</w:t>
-      </w:r>
+        <w:t>[</w:t>
+      </w:r>
+      <w:proofErr w:type="gramEnd"/>
       <w:r>
         <w:rPr>
           <w:rFonts w:ascii="Times New Roman" w:hAnsi="Times New Roman" w:cs="Times New Roman"/>
@@ -21781,6 +23144,15 @@
           <w:szCs w:val="16"/>
           <w:lang w:val="en-US"/>
         </w:rPr>
+        <w:t>5</w:t>
+      </w:r>
+      <w:r>
+        <w:rPr>
+          <w:rFonts w:ascii="Times New Roman" w:hAnsi="Times New Roman" w:cs="Times New Roman"/>
+          <w:sz w:val="16"/>
+          <w:szCs w:val="16"/>
+          <w:lang w:val="en-US"/>
+        </w:rPr>
         <w:t>]</w:t>
       </w:r>
       <w:r>
@@ -21867,6 +23239,19 @@
         </w:rPr>
         <w:t>Java Development Kit</w:t>
       </w:r>
+      <w:r>
+        <w:rPr>
+          <w:rFonts w:ascii="Times New Roman" w:hAnsi="Times New Roman" w:cs="Times New Roman"/>
+          <w:b/>
+          <w:bCs/>
+          <w:i/>
+          <w:iCs/>
+          <w:sz w:val="24"/>
+          <w:szCs w:val="24"/>
+          <w:lang w:val="en-US"/>
+        </w:rPr>
+        <w:t xml:space="preserve"> (JDK)</w:t>
+      </w:r>
     </w:p>
     <w:p>
       <w:pPr>
@@ -22062,7 +23447,17 @@
           <w:szCs w:val="24"/>
           <w:lang w:val="en-US"/>
         </w:rPr>
-        <w:t>sebuah SDK tidak harus menjadi sebuah JDK</w:t>
+        <w:t xml:space="preserve">sebuah SDK tidak harus menjadi sebuah </w:t>
+      </w:r>
+      <w:proofErr w:type="gramStart"/>
+      <w:r>
+        <w:rPr>
+          <w:rFonts w:ascii="Times New Roman" w:hAnsi="Times New Roman" w:cs="Times New Roman"/>
+          <w:sz w:val="24"/>
+          <w:szCs w:val="24"/>
+          <w:lang w:val="en-US"/>
+        </w:rPr>
+        <w:t>JDK</w:t>
       </w:r>
       <w:r>
         <w:rPr>
@@ -22071,8 +23466,9 @@
           <w:szCs w:val="16"/>
           <w:lang w:val="en-US"/>
         </w:rPr>
-        <w:t>[5</w:t>
-      </w:r>
+        <w:t>[</w:t>
+      </w:r>
+      <w:proofErr w:type="gramEnd"/>
       <w:r>
         <w:rPr>
           <w:rFonts w:ascii="Times New Roman" w:hAnsi="Times New Roman" w:cs="Times New Roman"/>
@@ -22080,6 +23476,15 @@
           <w:szCs w:val="16"/>
           <w:lang w:val="en-US"/>
         </w:rPr>
+        <w:t>5</w:t>
+      </w:r>
+      <w:r>
+        <w:rPr>
+          <w:rFonts w:ascii="Times New Roman" w:hAnsi="Times New Roman" w:cs="Times New Roman"/>
+          <w:sz w:val="16"/>
+          <w:szCs w:val="16"/>
+          <w:lang w:val="en-US"/>
+        </w:rPr>
         <w:t>]</w:t>
       </w:r>
       <w:r>
@@ -22574,7 +23979,17 @@
           <w:szCs w:val="24"/>
           <w:lang w:val="en-US"/>
         </w:rPr>
-        <w:t>mengembangkan aplikasi Android</w:t>
+        <w:t xml:space="preserve">mengembangkan aplikasi </w:t>
+      </w:r>
+      <w:proofErr w:type="gramStart"/>
+      <w:r>
+        <w:rPr>
+          <w:rFonts w:ascii="Times New Roman" w:hAnsi="Times New Roman" w:cs="Times New Roman"/>
+          <w:sz w:val="24"/>
+          <w:szCs w:val="24"/>
+          <w:lang w:val="en-US"/>
+        </w:rPr>
+        <w:t>Android</w:t>
       </w:r>
       <w:r>
         <w:rPr>
@@ -22583,8 +23998,9 @@
           <w:szCs w:val="16"/>
           <w:lang w:val="en-US"/>
         </w:rPr>
-        <w:t>[5</w:t>
-      </w:r>
+        <w:t>[</w:t>
+      </w:r>
+      <w:proofErr w:type="gramEnd"/>
       <w:r>
         <w:rPr>
           <w:rFonts w:ascii="Times New Roman" w:hAnsi="Times New Roman" w:cs="Times New Roman"/>
@@ -22592,6 +24008,15 @@
           <w:szCs w:val="16"/>
           <w:lang w:val="en-US"/>
         </w:rPr>
+        <w:t>5</w:t>
+      </w:r>
+      <w:r>
+        <w:rPr>
+          <w:rFonts w:ascii="Times New Roman" w:hAnsi="Times New Roman" w:cs="Times New Roman"/>
+          <w:sz w:val="16"/>
+          <w:szCs w:val="16"/>
+          <w:lang w:val="en-US"/>
+        </w:rPr>
         <w:t>]</w:t>
       </w:r>
       <w:r>
@@ -22612,6 +24037,8 @@
         </w:rPr>
         <w:t xml:space="preserve"> </w:t>
       </w:r>
+      <w:bookmarkStart w:id="0" w:name="_GoBack"/>
+      <w:bookmarkEnd w:id="0"/>
     </w:p>
     <w:sectPr>
       <w:type w:val="oddPage"/>
@@ -22683,7 +24110,7 @@
           <w:rPr>
             <w:noProof/>
           </w:rPr>
-          <w:t>24</w:t>
+          <w:t>32</w:t>
         </w:r>
         <w:r>
           <w:rPr>
@@ -26797,7 +28224,7 @@
 </file>
 
 <file path=customXml/itemProps1.xml><?xml version="1.0" encoding="utf-8"?>
-<ds:datastoreItem xmlns:ds="http://schemas.openxmlformats.org/officeDocument/2006/customXml" ds:itemID="{8E856E47-28A3-4C3C-ABE5-A32866D39B99}">
+<ds:datastoreItem xmlns:ds="http://schemas.openxmlformats.org/officeDocument/2006/customXml" ds:itemID="{017EF9E6-CDDB-4D51-AFCF-D3D398D22A2E}">
   <ds:schemaRefs>
     <ds:schemaRef ds:uri="http://schemas.openxmlformats.org/officeDocument/2006/bibliography"/>
   </ds:schemaRefs>

</xml_diff>